<commit_message>
Commit 5 - Modifica Documentazione e Diari
</commit_message>
<xml_diff>
--- a/3_Documentazione/documentazione_TrovaLaParola_MarcoConforti.docx
+++ b/3_Documentazione/documentazione_TrovaLaParola_MarcoConforti.docx
@@ -3226,173 +3226,6 @@
         <w:t>Analisi del dominio</w:t>
       </w:r>
       <w:bookmarkEnd w:id="5"/>
-    </w:p>
-    <w:p>
-      <w:pPr>
-        <w:rPr>
-          <w:lang w:val="it-IT"/>
-        </w:rPr>
-      </w:pPr>
-      <w:r>
-        <w:rPr>
-          <w:lang w:val="it-IT"/>
-        </w:rPr>
-        <w:t>Questo capitolo dovrebbe descrivere il contesto in cui il prodotto verrà utilizzato, da questa analisi dovrebbero scaturire le risposte a quesiti quali ad esempio:</w:t>
-      </w:r>
-    </w:p>
-    <w:p>
-      <w:pPr>
-        <w:numPr>
-          <w:ilvl w:val="0"/>
-          <w:numId w:val="4"/>
-        </w:numPr>
-        <w:rPr>
-          <w:lang w:val="it-IT"/>
-        </w:rPr>
-      </w:pPr>
-      <w:r>
-        <w:rPr>
-          <w:lang w:val="it-IT"/>
-        </w:rPr>
-        <w:t xml:space="preserve">Background/Situazione iniziale  </w:t>
-      </w:r>
-    </w:p>
-    <w:p>
-      <w:pPr>
-        <w:numPr>
-          <w:ilvl w:val="0"/>
-          <w:numId w:val="4"/>
-        </w:numPr>
-        <w:rPr>
-          <w:lang w:val="it-IT"/>
-        </w:rPr>
-      </w:pPr>
-      <w:r>
-        <w:rPr>
-          <w:lang w:val="it-IT"/>
-        </w:rPr>
-        <w:t>Quale è e come è organizzato il contesto in cui il prodotto dovrà funzionare?</w:t>
-      </w:r>
-    </w:p>
-    <w:p>
-      <w:pPr>
-        <w:numPr>
-          <w:ilvl w:val="0"/>
-          <w:numId w:val="3"/>
-        </w:numPr>
-        <w:rPr>
-          <w:lang w:val="it-IT"/>
-        </w:rPr>
-      </w:pPr>
-      <w:r>
-        <w:rPr>
-          <w:lang w:val="it-IT"/>
-        </w:rPr>
-        <w:t>Come viene risolto attualmente il problema?</w:t>
-      </w:r>
-      <w:r>
-        <w:rPr>
-          <w:lang w:val="it-IT"/>
-        </w:rPr>
-        <w:t xml:space="preserve"> Esiste già un prodotto </w:t>
-      </w:r>
-      <w:r>
-        <w:rPr>
-          <w:lang w:val="it-IT"/>
-        </w:rPr>
-        <w:t>simile</w:t>
-      </w:r>
-      <w:r>
-        <w:rPr>
-          <w:lang w:val="it-IT"/>
-        </w:rPr>
-        <w:t>?</w:t>
-      </w:r>
-    </w:p>
-    <w:p>
-      <w:pPr>
-        <w:numPr>
-          <w:ilvl w:val="0"/>
-          <w:numId w:val="3"/>
-        </w:numPr>
-        <w:rPr>
-          <w:lang w:val="it-IT"/>
-        </w:rPr>
-      </w:pPr>
-      <w:r>
-        <w:rPr>
-          <w:lang w:val="it-IT"/>
-        </w:rPr>
-        <w:t>Chi sono gli utenti? Che bisogni hanno? Come e dove lavorano?</w:t>
-      </w:r>
-    </w:p>
-    <w:p>
-      <w:pPr>
-        <w:numPr>
-          <w:ilvl w:val="0"/>
-          <w:numId w:val="3"/>
-        </w:numPr>
-        <w:rPr>
-          <w:lang w:val="it-IT"/>
-        </w:rPr>
-      </w:pPr>
-      <w:r>
-        <w:rPr>
-          <w:lang w:val="it-IT"/>
-        </w:rPr>
-        <w:t>Che competenze/conoscenze/cultura posseggono gli utenti in relazione con il problema?</w:t>
-      </w:r>
-    </w:p>
-    <w:p>
-      <w:pPr>
-        <w:numPr>
-          <w:ilvl w:val="0"/>
-          <w:numId w:val="3"/>
-        </w:numPr>
-        <w:rPr>
-          <w:lang w:val="it-IT"/>
-        </w:rPr>
-      </w:pPr>
-      <w:r>
-        <w:rPr>
-          <w:lang w:val="it-IT"/>
-        </w:rPr>
-        <w:t>Esistono convenzioni/standard applicati nel dominio?</w:t>
-      </w:r>
-    </w:p>
-    <w:p>
-      <w:pPr>
-        <w:numPr>
-          <w:ilvl w:val="0"/>
-          <w:numId w:val="3"/>
-        </w:numPr>
-        <w:rPr>
-          <w:lang w:val="it-IT"/>
-        </w:rPr>
-      </w:pPr>
-      <w:r>
-        <w:rPr>
-          <w:lang w:val="it-IT"/>
-        </w:rPr>
-        <w:t>Che conoscenze teoriche bisogna avere/acquisire per poter operare efficacemente nel dominio?</w:t>
-      </w:r>
-    </w:p>
-    <w:p>
-      <w:pPr>
-        <w:numPr>
-          <w:ilvl w:val="0"/>
-          <w:numId w:val="3"/>
-        </w:numPr>
-        <w:rPr>
-          <w:lang w:val="it-IT"/>
-        </w:rPr>
-      </w:pPr>
-      <w:r>
-        <w:rPr>
-          <w:lang w:val="it-IT"/>
-        </w:rPr>
-        <w:t>…</w:t>
-      </w:r>
     </w:p>
     <w:p>
       <w:pPr>
@@ -4116,11 +3949,6 @@
       </w:tr>
     </w:tbl>
     <w:p/>
-    <w:p>
-      <w:r>
-        <w:br w:type="page"/>
-      </w:r>
-    </w:p>
     <w:p/>
     <w:tbl>
       <w:tblPr>
@@ -4638,6 +4466,434 @@
                 <w:szCs w:val="16"/>
               </w:rPr>
               <w:t xml:space="preserve">Si dovrà avere un metodo per la stampa </w:t>
+            </w:r>
+          </w:p>
+        </w:tc>
+      </w:tr>
+    </w:tbl>
+    <w:p/>
+    <w:p>
+      <w:r>
+        <w:br w:type="page"/>
+      </w:r>
+    </w:p>
+    <w:tbl>
+      <w:tblPr>
+        <w:tblW w:w="9580" w:type="dxa"/>
+        <w:tblCellSpacing w:w="0" w:type="dxa"/>
+        <w:tblInd w:w="-8" w:type="dxa"/>
+        <w:tblBorders>
+          <w:top w:val="outset" w:sz="6" w:space="0" w:color="000000"/>
+          <w:left w:val="outset" w:sz="6" w:space="0" w:color="000000"/>
+          <w:bottom w:val="outset" w:sz="6" w:space="0" w:color="000000"/>
+          <w:right w:val="outset" w:sz="6" w:space="0" w:color="000000"/>
+        </w:tblBorders>
+        <w:tblCellMar>
+          <w:top w:w="60" w:type="dxa"/>
+          <w:left w:w="60" w:type="dxa"/>
+          <w:bottom w:w="60" w:type="dxa"/>
+          <w:right w:w="60" w:type="dxa"/>
+        </w:tblCellMar>
+        <w:tblLook w:val="00A0" w:firstRow="1" w:lastRow="0" w:firstColumn="1" w:lastColumn="0" w:noHBand="0" w:noVBand="0"/>
+      </w:tblPr>
+      <w:tblGrid>
+        <w:gridCol w:w="1895"/>
+        <w:gridCol w:w="7685"/>
+      </w:tblGrid>
+      <w:tr>
+        <w:trPr>
+          <w:trHeight w:val="251"/>
+          <w:tblCellSpacing w:w="0" w:type="dxa"/>
+        </w:trPr>
+        <w:tc>
+          <w:tcPr>
+            <w:tcW w:w="9580" w:type="dxa"/>
+            <w:gridSpan w:val="2"/>
+            <w:tcBorders>
+              <w:top w:val="outset" w:sz="6" w:space="0" w:color="000000"/>
+              <w:bottom w:val="outset" w:sz="6" w:space="0" w:color="000000"/>
+            </w:tcBorders>
+          </w:tcPr>
+          <w:p>
+            <w:pPr>
+              <w:spacing w:before="100" w:beforeAutospacing="1"/>
+              <w:jc w:val="center"/>
+              <w:rPr>
+                <w:b/>
+                <w:sz w:val="16"/>
+                <w:szCs w:val="16"/>
+              </w:rPr>
+            </w:pPr>
+            <w:r>
+              <w:rPr>
+                <w:b/>
+                <w:sz w:val="16"/>
+                <w:szCs w:val="16"/>
+              </w:rPr>
+              <w:lastRenderedPageBreak/>
+              <w:t xml:space="preserve">ID: </w:t>
+            </w:r>
+            <w:r>
+              <w:rPr>
+                <w:b/>
+                <w:sz w:val="16"/>
+                <w:szCs w:val="16"/>
+              </w:rPr>
+              <w:t>REQ-</w:t>
+            </w:r>
+            <w:r>
+              <w:rPr>
+                <w:b/>
+                <w:sz w:val="16"/>
+                <w:szCs w:val="16"/>
+              </w:rPr>
+              <w:t>0</w:t>
+            </w:r>
+            <w:r>
+              <w:rPr>
+                <w:b/>
+                <w:sz w:val="16"/>
+                <w:szCs w:val="16"/>
+              </w:rPr>
+              <w:t>0</w:t>
+            </w:r>
+            <w:r>
+              <w:rPr>
+                <w:b/>
+                <w:sz w:val="16"/>
+                <w:szCs w:val="16"/>
+              </w:rPr>
+              <w:t>3</w:t>
+            </w:r>
+          </w:p>
+        </w:tc>
+      </w:tr>
+      <w:tr>
+        <w:trPr>
+          <w:tblCellSpacing w:w="0" w:type="dxa"/>
+        </w:trPr>
+        <w:tc>
+          <w:tcPr>
+            <w:tcW w:w="1895" w:type="dxa"/>
+            <w:tcBorders>
+              <w:top w:val="outset" w:sz="6" w:space="0" w:color="000000"/>
+              <w:bottom w:val="outset" w:sz="6" w:space="0" w:color="000000"/>
+              <w:right w:val="outset" w:sz="6" w:space="0" w:color="000000"/>
+            </w:tcBorders>
+          </w:tcPr>
+          <w:p>
+            <w:pPr>
+              <w:spacing w:before="100" w:beforeAutospacing="1"/>
+              <w:rPr>
+                <w:b/>
+                <w:sz w:val="16"/>
+                <w:szCs w:val="16"/>
+              </w:rPr>
+            </w:pPr>
+            <w:r>
+              <w:rPr>
+                <w:b/>
+                <w:sz w:val="16"/>
+                <w:szCs w:val="16"/>
+              </w:rPr>
+              <w:t>Nome</w:t>
+            </w:r>
+          </w:p>
+        </w:tc>
+        <w:tc>
+          <w:tcPr>
+            <w:tcW w:w="7685" w:type="dxa"/>
+            <w:tcBorders>
+              <w:top w:val="outset" w:sz="6" w:space="0" w:color="000000"/>
+              <w:left w:val="outset" w:sz="6" w:space="0" w:color="000000"/>
+              <w:bottom w:val="outset" w:sz="6" w:space="0" w:color="000000"/>
+            </w:tcBorders>
+          </w:tcPr>
+          <w:p>
+            <w:pPr>
+              <w:spacing w:before="100" w:beforeAutospacing="1"/>
+              <w:rPr>
+                <w:sz w:val="16"/>
+                <w:szCs w:val="16"/>
+              </w:rPr>
+            </w:pPr>
+            <w:r>
+              <w:rPr>
+                <w:sz w:val="16"/>
+                <w:szCs w:val="16"/>
+              </w:rPr>
+              <w:t>Creazione soluzione</w:t>
+            </w:r>
+          </w:p>
+        </w:tc>
+      </w:tr>
+      <w:tr>
+        <w:trPr>
+          <w:tblCellSpacing w:w="0" w:type="dxa"/>
+        </w:trPr>
+        <w:tc>
+          <w:tcPr>
+            <w:tcW w:w="1895" w:type="dxa"/>
+            <w:tcBorders>
+              <w:top w:val="outset" w:sz="6" w:space="0" w:color="000000"/>
+              <w:bottom w:val="outset" w:sz="6" w:space="0" w:color="000000"/>
+              <w:right w:val="outset" w:sz="6" w:space="0" w:color="000000"/>
+            </w:tcBorders>
+          </w:tcPr>
+          <w:p>
+            <w:pPr>
+              <w:spacing w:before="100" w:beforeAutospacing="1"/>
+              <w:rPr>
+                <w:b/>
+                <w:sz w:val="16"/>
+                <w:szCs w:val="16"/>
+              </w:rPr>
+            </w:pPr>
+            <w:r>
+              <w:rPr>
+                <w:b/>
+                <w:sz w:val="16"/>
+                <w:szCs w:val="16"/>
+              </w:rPr>
+              <w:t>Priorità</w:t>
+            </w:r>
+          </w:p>
+        </w:tc>
+        <w:tc>
+          <w:tcPr>
+            <w:tcW w:w="7685" w:type="dxa"/>
+            <w:tcBorders>
+              <w:top w:val="outset" w:sz="6" w:space="0" w:color="000000"/>
+              <w:left w:val="outset" w:sz="6" w:space="0" w:color="000000"/>
+              <w:bottom w:val="outset" w:sz="6" w:space="0" w:color="000000"/>
+            </w:tcBorders>
+          </w:tcPr>
+          <w:p>
+            <w:pPr>
+              <w:spacing w:before="100" w:beforeAutospacing="1"/>
+              <w:rPr>
+                <w:sz w:val="16"/>
+                <w:szCs w:val="16"/>
+              </w:rPr>
+            </w:pPr>
+            <w:r>
+              <w:rPr>
+                <w:sz w:val="16"/>
+                <w:szCs w:val="16"/>
+              </w:rPr>
+              <w:t>Media</w:t>
+            </w:r>
+          </w:p>
+        </w:tc>
+      </w:tr>
+      <w:tr>
+        <w:trPr>
+          <w:tblCellSpacing w:w="0" w:type="dxa"/>
+        </w:trPr>
+        <w:tc>
+          <w:tcPr>
+            <w:tcW w:w="1895" w:type="dxa"/>
+            <w:tcBorders>
+              <w:top w:val="outset" w:sz="6" w:space="0" w:color="000000"/>
+              <w:bottom w:val="outset" w:sz="6" w:space="0" w:color="000000"/>
+              <w:right w:val="outset" w:sz="6" w:space="0" w:color="000000"/>
+            </w:tcBorders>
+          </w:tcPr>
+          <w:p>
+            <w:pPr>
+              <w:spacing w:before="100" w:beforeAutospacing="1"/>
+              <w:rPr>
+                <w:b/>
+                <w:sz w:val="16"/>
+                <w:szCs w:val="16"/>
+              </w:rPr>
+            </w:pPr>
+            <w:r>
+              <w:rPr>
+                <w:b/>
+                <w:sz w:val="16"/>
+                <w:szCs w:val="16"/>
+              </w:rPr>
+              <w:t>Versione</w:t>
+            </w:r>
+          </w:p>
+        </w:tc>
+        <w:tc>
+          <w:tcPr>
+            <w:tcW w:w="7685" w:type="dxa"/>
+            <w:tcBorders>
+              <w:top w:val="outset" w:sz="6" w:space="0" w:color="000000"/>
+              <w:left w:val="outset" w:sz="6" w:space="0" w:color="000000"/>
+              <w:bottom w:val="outset" w:sz="6" w:space="0" w:color="000000"/>
+            </w:tcBorders>
+          </w:tcPr>
+          <w:p>
+            <w:pPr>
+              <w:spacing w:before="100" w:beforeAutospacing="1"/>
+              <w:rPr>
+                <w:sz w:val="16"/>
+                <w:szCs w:val="16"/>
+              </w:rPr>
+            </w:pPr>
+            <w:r>
+              <w:rPr>
+                <w:sz w:val="16"/>
+                <w:szCs w:val="16"/>
+              </w:rPr>
+              <w:t>1.0</w:t>
+            </w:r>
+          </w:p>
+        </w:tc>
+      </w:tr>
+      <w:tr>
+        <w:trPr>
+          <w:tblCellSpacing w:w="0" w:type="dxa"/>
+        </w:trPr>
+        <w:tc>
+          <w:tcPr>
+            <w:tcW w:w="1895" w:type="dxa"/>
+            <w:tcBorders>
+              <w:top w:val="outset" w:sz="6" w:space="0" w:color="000000"/>
+              <w:bottom w:val="outset" w:sz="6" w:space="0" w:color="000000"/>
+              <w:right w:val="outset" w:sz="6" w:space="0" w:color="000000"/>
+            </w:tcBorders>
+          </w:tcPr>
+          <w:p>
+            <w:pPr>
+              <w:spacing w:before="100" w:beforeAutospacing="1"/>
+              <w:rPr>
+                <w:b/>
+                <w:sz w:val="16"/>
+                <w:szCs w:val="16"/>
+              </w:rPr>
+            </w:pPr>
+            <w:r>
+              <w:rPr>
+                <w:b/>
+                <w:sz w:val="16"/>
+                <w:szCs w:val="16"/>
+              </w:rPr>
+              <w:t>Note</w:t>
+            </w:r>
+          </w:p>
+        </w:tc>
+        <w:tc>
+          <w:tcPr>
+            <w:tcW w:w="7685" w:type="dxa"/>
+            <w:tcBorders>
+              <w:top w:val="outset" w:sz="6" w:space="0" w:color="000000"/>
+              <w:left w:val="outset" w:sz="6" w:space="0" w:color="000000"/>
+              <w:bottom w:val="outset" w:sz="6" w:space="0" w:color="000000"/>
+            </w:tcBorders>
+          </w:tcPr>
+          <w:p>
+            <w:pPr>
+              <w:spacing w:before="100" w:beforeAutospacing="1"/>
+              <w:rPr>
+                <w:sz w:val="16"/>
+                <w:szCs w:val="16"/>
+              </w:rPr>
+            </w:pPr>
+            <w:r>
+              <w:rPr>
+                <w:sz w:val="16"/>
+                <w:szCs w:val="16"/>
+              </w:rPr>
+              <w:t>Si dovranno aggiungere la soluzione al puzzlecruci generato, utile anche come test.</w:t>
+            </w:r>
+          </w:p>
+        </w:tc>
+      </w:tr>
+      <w:tr>
+        <w:trPr>
+          <w:tblCellSpacing w:w="0" w:type="dxa"/>
+        </w:trPr>
+        <w:tc>
+          <w:tcPr>
+            <w:tcW w:w="9580" w:type="dxa"/>
+            <w:gridSpan w:val="2"/>
+            <w:tcBorders>
+              <w:top w:val="outset" w:sz="6" w:space="0" w:color="000000"/>
+              <w:bottom w:val="outset" w:sz="6" w:space="0" w:color="000000"/>
+            </w:tcBorders>
+          </w:tcPr>
+          <w:p>
+            <w:pPr>
+              <w:spacing w:before="100" w:beforeAutospacing="1"/>
+              <w:jc w:val="center"/>
+              <w:rPr>
+                <w:sz w:val="16"/>
+                <w:szCs w:val="16"/>
+              </w:rPr>
+            </w:pPr>
+            <w:r>
+              <w:rPr>
+                <w:b/>
+                <w:bCs/>
+                <w:sz w:val="16"/>
+                <w:szCs w:val="16"/>
+              </w:rPr>
+              <w:t>Sotto requisiti</w:t>
+            </w:r>
+          </w:p>
+        </w:tc>
+      </w:tr>
+      <w:tr>
+        <w:trPr>
+          <w:tblCellSpacing w:w="0" w:type="dxa"/>
+        </w:trPr>
+        <w:tc>
+          <w:tcPr>
+            <w:tcW w:w="1895" w:type="dxa"/>
+            <w:tcBorders>
+              <w:top w:val="outset" w:sz="6" w:space="0" w:color="000000"/>
+              <w:bottom w:val="outset" w:sz="6" w:space="0" w:color="000000"/>
+              <w:right w:val="outset" w:sz="6" w:space="0" w:color="000000"/>
+            </w:tcBorders>
+          </w:tcPr>
+          <w:p>
+            <w:pPr>
+              <w:spacing w:before="100" w:beforeAutospacing="1"/>
+              <w:rPr>
+                <w:b/>
+                <w:sz w:val="16"/>
+                <w:szCs w:val="16"/>
+              </w:rPr>
+            </w:pPr>
+            <w:r>
+              <w:rPr>
+                <w:b/>
+                <w:bCs/>
+                <w:sz w:val="16"/>
+                <w:szCs w:val="16"/>
+              </w:rPr>
+              <w:t>001</w:t>
+            </w:r>
+          </w:p>
+        </w:tc>
+        <w:tc>
+          <w:tcPr>
+            <w:tcW w:w="7685" w:type="dxa"/>
+            <w:tcBorders>
+              <w:top w:val="outset" w:sz="6" w:space="0" w:color="000000"/>
+              <w:left w:val="outset" w:sz="6" w:space="0" w:color="000000"/>
+              <w:bottom w:val="outset" w:sz="6" w:space="0" w:color="000000"/>
+            </w:tcBorders>
+          </w:tcPr>
+          <w:p>
+            <w:pPr>
+              <w:spacing w:before="100" w:beforeAutospacing="1"/>
+              <w:rPr>
+                <w:sz w:val="16"/>
+                <w:szCs w:val="16"/>
+              </w:rPr>
+            </w:pPr>
+            <w:r>
+              <w:rPr>
+                <w:sz w:val="16"/>
+                <w:szCs w:val="16"/>
+              </w:rPr>
+              <w:t>Si dovrà avere un metodo per rilevare la soluzione.</w:t>
             </w:r>
           </w:p>
         </w:tc>
@@ -4729,7 +4985,7 @@
                 <w:sz w:val="16"/>
                 <w:szCs w:val="16"/>
               </w:rPr>
-              <w:t>3</w:t>
+              <w:t>4</w:t>
             </w:r>
           </w:p>
         </w:tc>
@@ -4788,7 +5044,7 @@
                 <w:sz w:val="16"/>
                 <w:szCs w:val="16"/>
               </w:rPr>
-              <w:t>Creazione soluzione</w:t>
+              <w:t>Creazione sito web di base</w:t>
             </w:r>
           </w:p>
         </w:tc>
@@ -4847,7 +5103,7 @@
                 <w:sz w:val="16"/>
                 <w:szCs w:val="16"/>
               </w:rPr>
-              <w:t>Media</w:t>
+              <w:t>Alta</w:t>
             </w:r>
           </w:p>
         </w:tc>
@@ -4906,7 +5162,14 @@
                 <w:sz w:val="16"/>
                 <w:szCs w:val="16"/>
               </w:rPr>
-              <w:t>1.0</w:t>
+              <w:t>1</w:t>
+            </w:r>
+            <w:r>
+              <w:rPr>
+                <w:sz w:val="16"/>
+                <w:szCs w:val="16"/>
+              </w:rPr>
+              <w:t>.0</w:t>
             </w:r>
           </w:p>
         </w:tc>
@@ -4965,7 +5228,21 @@
                 <w:sz w:val="16"/>
                 <w:szCs w:val="16"/>
               </w:rPr>
-              <w:t>Si dovranno aggiungere la soluzione al puzzlecruci generato, utile anche come test.</w:t>
+              <w:t xml:space="preserve">Sito web dove aggiungere </w:t>
+            </w:r>
+            <w:r>
+              <w:rPr>
+                <w:sz w:val="16"/>
+                <w:szCs w:val="16"/>
+              </w:rPr>
+              <w:t>funzionalità aggiuntive</w:t>
+            </w:r>
+            <w:r>
+              <w:rPr>
+                <w:sz w:val="16"/>
+                <w:szCs w:val="16"/>
+              </w:rPr>
+              <w:t>.</w:t>
             </w:r>
           </w:p>
         </w:tc>
@@ -5059,7 +5336,190 @@
                 <w:sz w:val="16"/>
                 <w:szCs w:val="16"/>
               </w:rPr>
-              <w:t>Si dovrà avere un metodo per rilevare la soluzione.</w:t>
+              <w:t>Si dovrà aggiungere un metodo per far scegliere all’utente la modalità.</w:t>
+            </w:r>
+          </w:p>
+        </w:tc>
+      </w:tr>
+      <w:tr>
+        <w:trPr>
+          <w:tblCellSpacing w:w="0" w:type="dxa"/>
+        </w:trPr>
+        <w:tc>
+          <w:tcPr>
+            <w:tcW w:w="1895" w:type="dxa"/>
+            <w:tcBorders>
+              <w:top w:val="outset" w:sz="6" w:space="0" w:color="000000"/>
+              <w:bottom w:val="outset" w:sz="6" w:space="0" w:color="000000"/>
+              <w:right w:val="outset" w:sz="6" w:space="0" w:color="000000"/>
+            </w:tcBorders>
+          </w:tcPr>
+          <w:p>
+            <w:pPr>
+              <w:spacing w:before="100" w:beforeAutospacing="1"/>
+              <w:rPr>
+                <w:b/>
+                <w:bCs/>
+                <w:sz w:val="16"/>
+                <w:szCs w:val="16"/>
+              </w:rPr>
+            </w:pPr>
+            <w:r>
+              <w:rPr>
+                <w:b/>
+                <w:bCs/>
+                <w:sz w:val="16"/>
+                <w:szCs w:val="16"/>
+              </w:rPr>
+              <w:t>002</w:t>
+            </w:r>
+          </w:p>
+        </w:tc>
+        <w:tc>
+          <w:tcPr>
+            <w:tcW w:w="7685" w:type="dxa"/>
+            <w:tcBorders>
+              <w:top w:val="outset" w:sz="6" w:space="0" w:color="000000"/>
+              <w:left w:val="outset" w:sz="6" w:space="0" w:color="000000"/>
+              <w:bottom w:val="outset" w:sz="6" w:space="0" w:color="000000"/>
+            </w:tcBorders>
+          </w:tcPr>
+          <w:p>
+            <w:pPr>
+              <w:spacing w:before="100" w:beforeAutospacing="1"/>
+              <w:rPr>
+                <w:sz w:val="16"/>
+                <w:szCs w:val="16"/>
+              </w:rPr>
+            </w:pPr>
+            <w:r>
+              <w:rPr>
+                <w:sz w:val="16"/>
+                <w:szCs w:val="16"/>
+              </w:rPr>
+              <w:t>Si dovrà aggiungere un metodo per far scegliere all’utente il font.</w:t>
+            </w:r>
+          </w:p>
+        </w:tc>
+      </w:tr>
+      <w:tr>
+        <w:trPr>
+          <w:tblCellSpacing w:w="0" w:type="dxa"/>
+        </w:trPr>
+        <w:tc>
+          <w:tcPr>
+            <w:tcW w:w="1895" w:type="dxa"/>
+            <w:tcBorders>
+              <w:top w:val="outset" w:sz="6" w:space="0" w:color="000000"/>
+              <w:bottom w:val="outset" w:sz="6" w:space="0" w:color="000000"/>
+              <w:right w:val="outset" w:sz="6" w:space="0" w:color="000000"/>
+            </w:tcBorders>
+          </w:tcPr>
+          <w:p>
+            <w:pPr>
+              <w:spacing w:before="100" w:beforeAutospacing="1"/>
+              <w:rPr>
+                <w:b/>
+                <w:bCs/>
+                <w:sz w:val="16"/>
+                <w:szCs w:val="16"/>
+              </w:rPr>
+            </w:pPr>
+            <w:r>
+              <w:rPr>
+                <w:b/>
+                <w:bCs/>
+                <w:sz w:val="16"/>
+                <w:szCs w:val="16"/>
+              </w:rPr>
+              <w:t>003</w:t>
+            </w:r>
+          </w:p>
+        </w:tc>
+        <w:tc>
+          <w:tcPr>
+            <w:tcW w:w="7685" w:type="dxa"/>
+            <w:tcBorders>
+              <w:top w:val="outset" w:sz="6" w:space="0" w:color="000000"/>
+              <w:left w:val="outset" w:sz="6" w:space="0" w:color="000000"/>
+              <w:bottom w:val="outset" w:sz="6" w:space="0" w:color="000000"/>
+            </w:tcBorders>
+          </w:tcPr>
+          <w:p>
+            <w:pPr>
+              <w:spacing w:before="100" w:beforeAutospacing="1"/>
+              <w:rPr>
+                <w:sz w:val="16"/>
+                <w:szCs w:val="16"/>
+              </w:rPr>
+            </w:pPr>
+            <w:r>
+              <w:rPr>
+                <w:sz w:val="16"/>
+                <w:szCs w:val="16"/>
+              </w:rPr>
+              <w:t>Si dovrà aggiungere un metodo per far scegliere all’utente la difficoltà.</w:t>
+            </w:r>
+          </w:p>
+        </w:tc>
+      </w:tr>
+      <w:tr>
+        <w:trPr>
+          <w:tblCellSpacing w:w="0" w:type="dxa"/>
+        </w:trPr>
+        <w:tc>
+          <w:tcPr>
+            <w:tcW w:w="1895" w:type="dxa"/>
+            <w:tcBorders>
+              <w:top w:val="outset" w:sz="6" w:space="0" w:color="000000"/>
+              <w:bottom w:val="outset" w:sz="6" w:space="0" w:color="000000"/>
+              <w:right w:val="outset" w:sz="6" w:space="0" w:color="000000"/>
+            </w:tcBorders>
+          </w:tcPr>
+          <w:p>
+            <w:pPr>
+              <w:spacing w:before="100" w:beforeAutospacing="1"/>
+              <w:rPr>
+                <w:b/>
+                <w:bCs/>
+                <w:sz w:val="16"/>
+                <w:szCs w:val="16"/>
+              </w:rPr>
+            </w:pPr>
+            <w:r>
+              <w:rPr>
+                <w:b/>
+                <w:bCs/>
+                <w:sz w:val="16"/>
+                <w:szCs w:val="16"/>
+              </w:rPr>
+              <w:t>004</w:t>
+            </w:r>
+          </w:p>
+        </w:tc>
+        <w:tc>
+          <w:tcPr>
+            <w:tcW w:w="7685" w:type="dxa"/>
+            <w:tcBorders>
+              <w:top w:val="outset" w:sz="6" w:space="0" w:color="000000"/>
+              <w:left w:val="outset" w:sz="6" w:space="0" w:color="000000"/>
+              <w:bottom w:val="outset" w:sz="6" w:space="0" w:color="000000"/>
+            </w:tcBorders>
+          </w:tcPr>
+          <w:p>
+            <w:pPr>
+              <w:spacing w:before="100" w:beforeAutospacing="1"/>
+              <w:rPr>
+                <w:sz w:val="16"/>
+                <w:szCs w:val="16"/>
+              </w:rPr>
+            </w:pPr>
+            <w:r>
+              <w:rPr>
+                <w:sz w:val="16"/>
+                <w:szCs w:val="16"/>
+              </w:rPr>
+              <w:t>Si dovrà aggiungere un metodo per far scegliere all’utente parole nuove tramite un file.</w:t>
             </w:r>
           </w:p>
         </w:tc>
@@ -5151,7 +5611,7 @@
                 <w:sz w:val="16"/>
                 <w:szCs w:val="16"/>
               </w:rPr>
-              <w:t>4</w:t>
+              <w:t>5</w:t>
             </w:r>
           </w:p>
         </w:tc>
@@ -5210,7 +5670,7 @@
                 <w:sz w:val="16"/>
                 <w:szCs w:val="16"/>
               </w:rPr>
-              <w:t>Creazione sito web di base</w:t>
+              <w:t>Implementazione generatore puzzlecruci</w:t>
             </w:r>
           </w:p>
         </w:tc>
@@ -5269,7 +5729,7 @@
                 <w:sz w:val="16"/>
                 <w:szCs w:val="16"/>
               </w:rPr>
-              <w:t>Alta</w:t>
+              <w:t>Media</w:t>
             </w:r>
           </w:p>
         </w:tc>
@@ -5328,7 +5788,7 @@
                 <w:sz w:val="16"/>
                 <w:szCs w:val="16"/>
               </w:rPr>
-              <w:t>1</w:t>
+              <w:t>2</w:t>
             </w:r>
             <w:r>
               <w:rPr>
@@ -5394,21 +5854,7 @@
                 <w:sz w:val="16"/>
                 <w:szCs w:val="16"/>
               </w:rPr>
-              <w:t xml:space="preserve">Sito web dove aggiungere </w:t>
-            </w:r>
-            <w:r>
-              <w:rPr>
-                <w:sz w:val="16"/>
-                <w:szCs w:val="16"/>
-              </w:rPr>
-              <w:t>funzionalità aggiuntive</w:t>
-            </w:r>
-            <w:r>
-              <w:rPr>
-                <w:sz w:val="16"/>
-                <w:szCs w:val="16"/>
-              </w:rPr>
-              <w:t>.</w:t>
+              <w:t>Implementazione di funzionalità aggiuntive.</w:t>
             </w:r>
           </w:p>
         </w:tc>
@@ -5502,7 +5948,21 @@
                 <w:sz w:val="16"/>
                 <w:szCs w:val="16"/>
               </w:rPr>
-              <w:t>Si dovrà aggiungere un metodo per far scegliere all’utente la modalità.</w:t>
+              <w:t>Si dovrà aggiungere un metodo per cambiare la modalità</w:t>
+            </w:r>
+            <w:r>
+              <w:rPr>
+                <w:sz w:val="16"/>
+                <w:szCs w:val="16"/>
+              </w:rPr>
+              <w:t xml:space="preserve"> (bambino, normale, parola nascosta)</w:t>
+            </w:r>
+            <w:r>
+              <w:rPr>
+                <w:sz w:val="16"/>
+                <w:szCs w:val="16"/>
+              </w:rPr>
+              <w:t>.</w:t>
             </w:r>
           </w:p>
         </w:tc>
@@ -5563,7 +6023,21 @@
                 <w:sz w:val="16"/>
                 <w:szCs w:val="16"/>
               </w:rPr>
-              <w:t>Si dovrà aggiungere un metodo per far scegliere all’utente il font.</w:t>
+              <w:t xml:space="preserve">Si dovrà aggiungere un metodo per </w:t>
+            </w:r>
+            <w:r>
+              <w:rPr>
+                <w:sz w:val="16"/>
+                <w:szCs w:val="16"/>
+              </w:rPr>
+              <w:t>modificare il font della griglia</w:t>
+            </w:r>
+            <w:r>
+              <w:rPr>
+                <w:sz w:val="16"/>
+                <w:szCs w:val="16"/>
+              </w:rPr>
+              <w:t>.</w:t>
             </w:r>
           </w:p>
         </w:tc>
@@ -5624,7 +6098,35 @@
                 <w:sz w:val="16"/>
                 <w:szCs w:val="16"/>
               </w:rPr>
-              <w:t>Si dovrà aggiungere un metodo per far scegliere all’utente la difficoltà.</w:t>
+              <w:t xml:space="preserve">Si dovrà aggiungere un metodo per </w:t>
+            </w:r>
+            <w:r>
+              <w:rPr>
+                <w:sz w:val="16"/>
+                <w:szCs w:val="16"/>
+              </w:rPr>
+              <w:t>cambiare</w:t>
+            </w:r>
+            <w:r>
+              <w:rPr>
+                <w:sz w:val="16"/>
+                <w:szCs w:val="16"/>
+              </w:rPr>
+              <w:t xml:space="preserve"> la difficoltà</w:t>
+            </w:r>
+            <w:r>
+              <w:rPr>
+                <w:sz w:val="16"/>
+                <w:szCs w:val="16"/>
+              </w:rPr>
+              <w:t xml:space="preserve"> della griglia anche in base alla modalità</w:t>
+            </w:r>
+            <w:r>
+              <w:rPr>
+                <w:sz w:val="16"/>
+                <w:szCs w:val="16"/>
+              </w:rPr>
+              <w:t>.</w:t>
             </w:r>
           </w:p>
         </w:tc>
@@ -5693,690 +6195,15 @@
     </w:tbl>
     <w:p/>
     <w:p>
-      <w:r>
-        <w:br w:type="page"/>
-      </w:r>
-    </w:p>
-    <w:tbl>
-      <w:tblPr>
-        <w:tblW w:w="9580" w:type="dxa"/>
-        <w:tblCellSpacing w:w="0" w:type="dxa"/>
-        <w:tblInd w:w="-8" w:type="dxa"/>
-        <w:tblBorders>
-          <w:top w:val="outset" w:sz="6" w:space="0" w:color="000000"/>
-          <w:left w:val="outset" w:sz="6" w:space="0" w:color="000000"/>
-          <w:bottom w:val="outset" w:sz="6" w:space="0" w:color="000000"/>
-          <w:right w:val="outset" w:sz="6" w:space="0" w:color="000000"/>
-        </w:tblBorders>
-        <w:tblCellMar>
-          <w:top w:w="60" w:type="dxa"/>
-          <w:left w:w="60" w:type="dxa"/>
-          <w:bottom w:w="60" w:type="dxa"/>
-          <w:right w:w="60" w:type="dxa"/>
-        </w:tblCellMar>
-        <w:tblLook w:val="00A0" w:firstRow="1" w:lastRow="0" w:firstColumn="1" w:lastColumn="0" w:noHBand="0" w:noVBand="0"/>
-      </w:tblPr>
-      <w:tblGrid>
-        <w:gridCol w:w="1895"/>
-        <w:gridCol w:w="7685"/>
-      </w:tblGrid>
-      <w:tr>
-        <w:trPr>
-          <w:trHeight w:val="251"/>
-          <w:tblCellSpacing w:w="0" w:type="dxa"/>
-        </w:trPr>
-        <w:tc>
-          <w:tcPr>
-            <w:tcW w:w="9580" w:type="dxa"/>
-            <w:gridSpan w:val="2"/>
-            <w:tcBorders>
-              <w:top w:val="outset" w:sz="6" w:space="0" w:color="000000"/>
-              <w:bottom w:val="outset" w:sz="6" w:space="0" w:color="000000"/>
-            </w:tcBorders>
-          </w:tcPr>
-          <w:p>
-            <w:pPr>
-              <w:spacing w:before="100" w:beforeAutospacing="1"/>
-              <w:jc w:val="center"/>
-              <w:rPr>
-                <w:b/>
-                <w:sz w:val="16"/>
-                <w:szCs w:val="16"/>
-              </w:rPr>
-            </w:pPr>
-            <w:r>
-              <w:rPr>
-                <w:b/>
-                <w:sz w:val="16"/>
-                <w:szCs w:val="16"/>
-              </w:rPr>
-              <w:lastRenderedPageBreak/>
-              <w:t xml:space="preserve">ID: </w:t>
-            </w:r>
-            <w:r>
-              <w:rPr>
-                <w:b/>
-                <w:sz w:val="16"/>
-                <w:szCs w:val="16"/>
-              </w:rPr>
-              <w:t>REQ-</w:t>
-            </w:r>
-            <w:r>
-              <w:rPr>
-                <w:b/>
-                <w:sz w:val="16"/>
-                <w:szCs w:val="16"/>
-              </w:rPr>
-              <w:t>0</w:t>
-            </w:r>
-            <w:r>
-              <w:rPr>
-                <w:b/>
-                <w:sz w:val="16"/>
-                <w:szCs w:val="16"/>
-              </w:rPr>
-              <w:t>0</w:t>
-            </w:r>
-            <w:r>
-              <w:rPr>
-                <w:b/>
-                <w:sz w:val="16"/>
-                <w:szCs w:val="16"/>
-              </w:rPr>
-              <w:t>5</w:t>
-            </w:r>
-          </w:p>
-        </w:tc>
-      </w:tr>
-      <w:tr>
-        <w:trPr>
-          <w:tblCellSpacing w:w="0" w:type="dxa"/>
-        </w:trPr>
-        <w:tc>
-          <w:tcPr>
-            <w:tcW w:w="1895" w:type="dxa"/>
-            <w:tcBorders>
-              <w:top w:val="outset" w:sz="6" w:space="0" w:color="000000"/>
-              <w:bottom w:val="outset" w:sz="6" w:space="0" w:color="000000"/>
-              <w:right w:val="outset" w:sz="6" w:space="0" w:color="000000"/>
-            </w:tcBorders>
-          </w:tcPr>
-          <w:p>
-            <w:pPr>
-              <w:spacing w:before="100" w:beforeAutospacing="1"/>
-              <w:rPr>
-                <w:b/>
-                <w:sz w:val="16"/>
-                <w:szCs w:val="16"/>
-              </w:rPr>
-            </w:pPr>
-            <w:r>
-              <w:rPr>
-                <w:b/>
-                <w:sz w:val="16"/>
-                <w:szCs w:val="16"/>
-              </w:rPr>
-              <w:t>Nome</w:t>
-            </w:r>
-          </w:p>
-        </w:tc>
-        <w:tc>
-          <w:tcPr>
-            <w:tcW w:w="7685" w:type="dxa"/>
-            <w:tcBorders>
-              <w:top w:val="outset" w:sz="6" w:space="0" w:color="000000"/>
-              <w:left w:val="outset" w:sz="6" w:space="0" w:color="000000"/>
-              <w:bottom w:val="outset" w:sz="6" w:space="0" w:color="000000"/>
-            </w:tcBorders>
-          </w:tcPr>
-          <w:p>
-            <w:pPr>
-              <w:spacing w:before="100" w:beforeAutospacing="1"/>
-              <w:rPr>
-                <w:sz w:val="16"/>
-                <w:szCs w:val="16"/>
-              </w:rPr>
-            </w:pPr>
-            <w:r>
-              <w:rPr>
-                <w:sz w:val="16"/>
-                <w:szCs w:val="16"/>
-              </w:rPr>
-              <w:t>Implementazione generatore puzzlecruci</w:t>
-            </w:r>
-          </w:p>
-        </w:tc>
-      </w:tr>
-      <w:tr>
-        <w:trPr>
-          <w:tblCellSpacing w:w="0" w:type="dxa"/>
-        </w:trPr>
-        <w:tc>
-          <w:tcPr>
-            <w:tcW w:w="1895" w:type="dxa"/>
-            <w:tcBorders>
-              <w:top w:val="outset" w:sz="6" w:space="0" w:color="000000"/>
-              <w:bottom w:val="outset" w:sz="6" w:space="0" w:color="000000"/>
-              <w:right w:val="outset" w:sz="6" w:space="0" w:color="000000"/>
-            </w:tcBorders>
-          </w:tcPr>
-          <w:p>
-            <w:pPr>
-              <w:spacing w:before="100" w:beforeAutospacing="1"/>
-              <w:rPr>
-                <w:b/>
-                <w:sz w:val="16"/>
-                <w:szCs w:val="16"/>
-              </w:rPr>
-            </w:pPr>
-            <w:r>
-              <w:rPr>
-                <w:b/>
-                <w:sz w:val="16"/>
-                <w:szCs w:val="16"/>
-              </w:rPr>
-              <w:t>Priorità</w:t>
-            </w:r>
-          </w:p>
-        </w:tc>
-        <w:tc>
-          <w:tcPr>
-            <w:tcW w:w="7685" w:type="dxa"/>
-            <w:tcBorders>
-              <w:top w:val="outset" w:sz="6" w:space="0" w:color="000000"/>
-              <w:left w:val="outset" w:sz="6" w:space="0" w:color="000000"/>
-              <w:bottom w:val="outset" w:sz="6" w:space="0" w:color="000000"/>
-            </w:tcBorders>
-          </w:tcPr>
-          <w:p>
-            <w:pPr>
-              <w:spacing w:before="100" w:beforeAutospacing="1"/>
-              <w:rPr>
-                <w:sz w:val="16"/>
-                <w:szCs w:val="16"/>
-              </w:rPr>
-            </w:pPr>
-            <w:r>
-              <w:rPr>
-                <w:sz w:val="16"/>
-                <w:szCs w:val="16"/>
-              </w:rPr>
-              <w:t>Media</w:t>
-            </w:r>
-          </w:p>
-        </w:tc>
-      </w:tr>
-      <w:tr>
-        <w:trPr>
-          <w:tblCellSpacing w:w="0" w:type="dxa"/>
-        </w:trPr>
-        <w:tc>
-          <w:tcPr>
-            <w:tcW w:w="1895" w:type="dxa"/>
-            <w:tcBorders>
-              <w:top w:val="outset" w:sz="6" w:space="0" w:color="000000"/>
-              <w:bottom w:val="outset" w:sz="6" w:space="0" w:color="000000"/>
-              <w:right w:val="outset" w:sz="6" w:space="0" w:color="000000"/>
-            </w:tcBorders>
-          </w:tcPr>
-          <w:p>
-            <w:pPr>
-              <w:spacing w:before="100" w:beforeAutospacing="1"/>
-              <w:rPr>
-                <w:b/>
-                <w:sz w:val="16"/>
-                <w:szCs w:val="16"/>
-              </w:rPr>
-            </w:pPr>
-            <w:r>
-              <w:rPr>
-                <w:b/>
-                <w:sz w:val="16"/>
-                <w:szCs w:val="16"/>
-              </w:rPr>
-              <w:t>Versione</w:t>
-            </w:r>
-          </w:p>
-        </w:tc>
-        <w:tc>
-          <w:tcPr>
-            <w:tcW w:w="7685" w:type="dxa"/>
-            <w:tcBorders>
-              <w:top w:val="outset" w:sz="6" w:space="0" w:color="000000"/>
-              <w:left w:val="outset" w:sz="6" w:space="0" w:color="000000"/>
-              <w:bottom w:val="outset" w:sz="6" w:space="0" w:color="000000"/>
-            </w:tcBorders>
-          </w:tcPr>
-          <w:p>
-            <w:pPr>
-              <w:spacing w:before="100" w:beforeAutospacing="1"/>
-              <w:rPr>
-                <w:sz w:val="16"/>
-                <w:szCs w:val="16"/>
-              </w:rPr>
-            </w:pPr>
-            <w:r>
-              <w:rPr>
-                <w:sz w:val="16"/>
-                <w:szCs w:val="16"/>
-              </w:rPr>
-              <w:t>2</w:t>
-            </w:r>
-            <w:bookmarkStart w:id="7" w:name="_GoBack"/>
-            <w:bookmarkEnd w:id="7"/>
-            <w:r>
-              <w:rPr>
-                <w:sz w:val="16"/>
-                <w:szCs w:val="16"/>
-              </w:rPr>
-              <w:t>.0</w:t>
-            </w:r>
-          </w:p>
-        </w:tc>
-      </w:tr>
-      <w:tr>
-        <w:trPr>
-          <w:tblCellSpacing w:w="0" w:type="dxa"/>
-        </w:trPr>
-        <w:tc>
-          <w:tcPr>
-            <w:tcW w:w="1895" w:type="dxa"/>
-            <w:tcBorders>
-              <w:top w:val="outset" w:sz="6" w:space="0" w:color="000000"/>
-              <w:bottom w:val="outset" w:sz="6" w:space="0" w:color="000000"/>
-              <w:right w:val="outset" w:sz="6" w:space="0" w:color="000000"/>
-            </w:tcBorders>
-          </w:tcPr>
-          <w:p>
-            <w:pPr>
-              <w:spacing w:before="100" w:beforeAutospacing="1"/>
-              <w:rPr>
-                <w:b/>
-                <w:sz w:val="16"/>
-                <w:szCs w:val="16"/>
-              </w:rPr>
-            </w:pPr>
-            <w:r>
-              <w:rPr>
-                <w:b/>
-                <w:sz w:val="16"/>
-                <w:szCs w:val="16"/>
-              </w:rPr>
-              <w:t>Note</w:t>
-            </w:r>
-          </w:p>
-        </w:tc>
-        <w:tc>
-          <w:tcPr>
-            <w:tcW w:w="7685" w:type="dxa"/>
-            <w:tcBorders>
-              <w:top w:val="outset" w:sz="6" w:space="0" w:color="000000"/>
-              <w:left w:val="outset" w:sz="6" w:space="0" w:color="000000"/>
-              <w:bottom w:val="outset" w:sz="6" w:space="0" w:color="000000"/>
-            </w:tcBorders>
-          </w:tcPr>
-          <w:p>
-            <w:pPr>
-              <w:spacing w:before="100" w:beforeAutospacing="1"/>
-              <w:rPr>
-                <w:sz w:val="16"/>
-                <w:szCs w:val="16"/>
-              </w:rPr>
-            </w:pPr>
-            <w:r>
-              <w:rPr>
-                <w:sz w:val="16"/>
-                <w:szCs w:val="16"/>
-              </w:rPr>
-              <w:t>Implementazione di funzionalità aggiuntive.</w:t>
-            </w:r>
-          </w:p>
-        </w:tc>
-      </w:tr>
-      <w:tr>
-        <w:trPr>
-          <w:tblCellSpacing w:w="0" w:type="dxa"/>
-        </w:trPr>
-        <w:tc>
-          <w:tcPr>
-            <w:tcW w:w="9580" w:type="dxa"/>
-            <w:gridSpan w:val="2"/>
-            <w:tcBorders>
-              <w:top w:val="outset" w:sz="6" w:space="0" w:color="000000"/>
-              <w:bottom w:val="outset" w:sz="6" w:space="0" w:color="000000"/>
-            </w:tcBorders>
-          </w:tcPr>
-          <w:p>
-            <w:pPr>
-              <w:spacing w:before="100" w:beforeAutospacing="1"/>
-              <w:jc w:val="center"/>
-              <w:rPr>
-                <w:sz w:val="16"/>
-                <w:szCs w:val="16"/>
-              </w:rPr>
-            </w:pPr>
-            <w:r>
-              <w:rPr>
-                <w:b/>
-                <w:bCs/>
-                <w:sz w:val="16"/>
-                <w:szCs w:val="16"/>
-              </w:rPr>
-              <w:t>Sotto requisiti</w:t>
-            </w:r>
-          </w:p>
-        </w:tc>
-      </w:tr>
-      <w:tr>
-        <w:trPr>
-          <w:tblCellSpacing w:w="0" w:type="dxa"/>
-        </w:trPr>
-        <w:tc>
-          <w:tcPr>
-            <w:tcW w:w="1895" w:type="dxa"/>
-            <w:tcBorders>
-              <w:top w:val="outset" w:sz="6" w:space="0" w:color="000000"/>
-              <w:bottom w:val="outset" w:sz="6" w:space="0" w:color="000000"/>
-              <w:right w:val="outset" w:sz="6" w:space="0" w:color="000000"/>
-            </w:tcBorders>
-          </w:tcPr>
-          <w:p>
-            <w:pPr>
-              <w:spacing w:before="100" w:beforeAutospacing="1"/>
-              <w:rPr>
-                <w:b/>
-                <w:sz w:val="16"/>
-                <w:szCs w:val="16"/>
-              </w:rPr>
-            </w:pPr>
-            <w:r>
-              <w:rPr>
-                <w:b/>
-                <w:bCs/>
-                <w:sz w:val="16"/>
-                <w:szCs w:val="16"/>
-              </w:rPr>
-              <w:t>001</w:t>
-            </w:r>
-          </w:p>
-        </w:tc>
-        <w:tc>
-          <w:tcPr>
-            <w:tcW w:w="7685" w:type="dxa"/>
-            <w:tcBorders>
-              <w:top w:val="outset" w:sz="6" w:space="0" w:color="000000"/>
-              <w:left w:val="outset" w:sz="6" w:space="0" w:color="000000"/>
-              <w:bottom w:val="outset" w:sz="6" w:space="0" w:color="000000"/>
-            </w:tcBorders>
-          </w:tcPr>
-          <w:p>
-            <w:pPr>
-              <w:spacing w:before="100" w:beforeAutospacing="1"/>
-              <w:rPr>
-                <w:sz w:val="16"/>
-                <w:szCs w:val="16"/>
-              </w:rPr>
-            </w:pPr>
-            <w:r>
-              <w:rPr>
-                <w:sz w:val="16"/>
-                <w:szCs w:val="16"/>
-              </w:rPr>
-              <w:t>Si dovrà aggiungere un metodo per cambiare la modalità</w:t>
-            </w:r>
-            <w:r>
-              <w:rPr>
-                <w:sz w:val="16"/>
-                <w:szCs w:val="16"/>
-              </w:rPr>
-              <w:t xml:space="preserve"> (bambino, normale, parola nascosta)</w:t>
-            </w:r>
-            <w:r>
-              <w:rPr>
-                <w:sz w:val="16"/>
-                <w:szCs w:val="16"/>
-              </w:rPr>
-              <w:t>.</w:t>
-            </w:r>
-          </w:p>
-        </w:tc>
-      </w:tr>
-      <w:tr>
-        <w:trPr>
-          <w:tblCellSpacing w:w="0" w:type="dxa"/>
-        </w:trPr>
-        <w:tc>
-          <w:tcPr>
-            <w:tcW w:w="1895" w:type="dxa"/>
-            <w:tcBorders>
-              <w:top w:val="outset" w:sz="6" w:space="0" w:color="000000"/>
-              <w:bottom w:val="outset" w:sz="6" w:space="0" w:color="000000"/>
-              <w:right w:val="outset" w:sz="6" w:space="0" w:color="000000"/>
-            </w:tcBorders>
-          </w:tcPr>
-          <w:p>
-            <w:pPr>
-              <w:spacing w:before="100" w:beforeAutospacing="1"/>
-              <w:rPr>
-                <w:b/>
-                <w:bCs/>
-                <w:sz w:val="16"/>
-                <w:szCs w:val="16"/>
-              </w:rPr>
-            </w:pPr>
-            <w:r>
-              <w:rPr>
-                <w:b/>
-                <w:bCs/>
-                <w:sz w:val="16"/>
-                <w:szCs w:val="16"/>
-              </w:rPr>
-              <w:t>002</w:t>
-            </w:r>
-          </w:p>
-        </w:tc>
-        <w:tc>
-          <w:tcPr>
-            <w:tcW w:w="7685" w:type="dxa"/>
-            <w:tcBorders>
-              <w:top w:val="outset" w:sz="6" w:space="0" w:color="000000"/>
-              <w:left w:val="outset" w:sz="6" w:space="0" w:color="000000"/>
-              <w:bottom w:val="outset" w:sz="6" w:space="0" w:color="000000"/>
-            </w:tcBorders>
-          </w:tcPr>
-          <w:p>
-            <w:pPr>
-              <w:spacing w:before="100" w:beforeAutospacing="1"/>
-              <w:rPr>
-                <w:sz w:val="16"/>
-                <w:szCs w:val="16"/>
-              </w:rPr>
-            </w:pPr>
-            <w:r>
-              <w:rPr>
-                <w:sz w:val="16"/>
-                <w:szCs w:val="16"/>
-              </w:rPr>
-              <w:t xml:space="preserve">Si dovrà aggiungere un metodo per </w:t>
-            </w:r>
-            <w:r>
-              <w:rPr>
-                <w:sz w:val="16"/>
-                <w:szCs w:val="16"/>
-              </w:rPr>
-              <w:t>modificare il font della griglia</w:t>
-            </w:r>
-            <w:r>
-              <w:rPr>
-                <w:sz w:val="16"/>
-                <w:szCs w:val="16"/>
-              </w:rPr>
-              <w:t>.</w:t>
-            </w:r>
-          </w:p>
-        </w:tc>
-      </w:tr>
-      <w:tr>
-        <w:trPr>
-          <w:tblCellSpacing w:w="0" w:type="dxa"/>
-        </w:trPr>
-        <w:tc>
-          <w:tcPr>
-            <w:tcW w:w="1895" w:type="dxa"/>
-            <w:tcBorders>
-              <w:top w:val="outset" w:sz="6" w:space="0" w:color="000000"/>
-              <w:bottom w:val="outset" w:sz="6" w:space="0" w:color="000000"/>
-              <w:right w:val="outset" w:sz="6" w:space="0" w:color="000000"/>
-            </w:tcBorders>
-          </w:tcPr>
-          <w:p>
-            <w:pPr>
-              <w:spacing w:before="100" w:beforeAutospacing="1"/>
-              <w:rPr>
-                <w:b/>
-                <w:bCs/>
-                <w:sz w:val="16"/>
-                <w:szCs w:val="16"/>
-              </w:rPr>
-            </w:pPr>
-            <w:r>
-              <w:rPr>
-                <w:b/>
-                <w:bCs/>
-                <w:sz w:val="16"/>
-                <w:szCs w:val="16"/>
-              </w:rPr>
-              <w:t>003</w:t>
-            </w:r>
-          </w:p>
-        </w:tc>
-        <w:tc>
-          <w:tcPr>
-            <w:tcW w:w="7685" w:type="dxa"/>
-            <w:tcBorders>
-              <w:top w:val="outset" w:sz="6" w:space="0" w:color="000000"/>
-              <w:left w:val="outset" w:sz="6" w:space="0" w:color="000000"/>
-              <w:bottom w:val="outset" w:sz="6" w:space="0" w:color="000000"/>
-            </w:tcBorders>
-          </w:tcPr>
-          <w:p>
-            <w:pPr>
-              <w:spacing w:before="100" w:beforeAutospacing="1"/>
-              <w:rPr>
-                <w:sz w:val="16"/>
-                <w:szCs w:val="16"/>
-              </w:rPr>
-            </w:pPr>
-            <w:r>
-              <w:rPr>
-                <w:sz w:val="16"/>
-                <w:szCs w:val="16"/>
-              </w:rPr>
-              <w:t xml:space="preserve">Si dovrà aggiungere un metodo per </w:t>
-            </w:r>
-            <w:r>
-              <w:rPr>
-                <w:sz w:val="16"/>
-                <w:szCs w:val="16"/>
-              </w:rPr>
-              <w:t>cambiare</w:t>
-            </w:r>
-            <w:r>
-              <w:rPr>
-                <w:sz w:val="16"/>
-                <w:szCs w:val="16"/>
-              </w:rPr>
-              <w:t xml:space="preserve"> la difficoltà</w:t>
-            </w:r>
-            <w:r>
-              <w:rPr>
-                <w:sz w:val="16"/>
-                <w:szCs w:val="16"/>
-              </w:rPr>
-              <w:t xml:space="preserve"> della griglia anche in base alla modalità</w:t>
-            </w:r>
-            <w:r>
-              <w:rPr>
-                <w:sz w:val="16"/>
-                <w:szCs w:val="16"/>
-              </w:rPr>
-              <w:t>.</w:t>
-            </w:r>
-          </w:p>
-        </w:tc>
-      </w:tr>
-      <w:tr>
-        <w:trPr>
-          <w:tblCellSpacing w:w="0" w:type="dxa"/>
-        </w:trPr>
-        <w:tc>
-          <w:tcPr>
-            <w:tcW w:w="1895" w:type="dxa"/>
-            <w:tcBorders>
-              <w:top w:val="outset" w:sz="6" w:space="0" w:color="000000"/>
-              <w:bottom w:val="outset" w:sz="6" w:space="0" w:color="000000"/>
-              <w:right w:val="outset" w:sz="6" w:space="0" w:color="000000"/>
-            </w:tcBorders>
-          </w:tcPr>
-          <w:p>
-            <w:pPr>
-              <w:spacing w:before="100" w:beforeAutospacing="1"/>
-              <w:rPr>
-                <w:b/>
-                <w:bCs/>
-                <w:sz w:val="16"/>
-                <w:szCs w:val="16"/>
-              </w:rPr>
-            </w:pPr>
-            <w:r>
-              <w:rPr>
-                <w:b/>
-                <w:bCs/>
-                <w:sz w:val="16"/>
-                <w:szCs w:val="16"/>
-              </w:rPr>
-              <w:t>004</w:t>
-            </w:r>
-          </w:p>
-        </w:tc>
-        <w:tc>
-          <w:tcPr>
-            <w:tcW w:w="7685" w:type="dxa"/>
-            <w:tcBorders>
-              <w:top w:val="outset" w:sz="6" w:space="0" w:color="000000"/>
-              <w:left w:val="outset" w:sz="6" w:space="0" w:color="000000"/>
-              <w:bottom w:val="outset" w:sz="6" w:space="0" w:color="000000"/>
-            </w:tcBorders>
-          </w:tcPr>
-          <w:p>
-            <w:pPr>
-              <w:spacing w:before="100" w:beforeAutospacing="1"/>
-              <w:rPr>
-                <w:sz w:val="16"/>
-                <w:szCs w:val="16"/>
-              </w:rPr>
-            </w:pPr>
-            <w:r>
-              <w:rPr>
-                <w:sz w:val="16"/>
-                <w:szCs w:val="16"/>
-              </w:rPr>
-              <w:t>Si dovrà aggiungere un metodo per far scegliere all’utente parole nuove tramite un file.</w:t>
-            </w:r>
-          </w:p>
-        </w:tc>
-      </w:tr>
-    </w:tbl>
-    <w:p/>
-    <w:p>
       <w:pPr>
         <w:pStyle w:val="Titolo3"/>
       </w:pPr>
-      <w:bookmarkStart w:id="8" w:name="_Toc94790448"/>
-      <w:r>
+      <w:bookmarkStart w:id="7" w:name="_Toc94790448"/>
+      <w:r>
+        <w:lastRenderedPageBreak/>
         <w:t>Spiegazione elementi tabella dei requisiti:</w:t>
       </w:r>
-      <w:bookmarkEnd w:id="8"/>
+      <w:bookmarkEnd w:id="7"/>
     </w:p>
     <w:p>
       <w:r>
@@ -6467,125 +6294,59 @@
         <w:pStyle w:val="Titolo2"/>
         <w:ind w:left="578" w:hanging="578"/>
       </w:pPr>
-      <w:bookmarkStart w:id="9" w:name="_Toc94790449"/>
+      <w:bookmarkStart w:id="8" w:name="_Toc94790449"/>
       <w:r>
         <w:t>Use case</w:t>
       </w:r>
+      <w:bookmarkEnd w:id="8"/>
+    </w:p>
+    <w:p>
+      <w:pPr>
+        <w:rPr>
+          <w:lang w:val="it-IT"/>
+        </w:rPr>
+      </w:pPr>
+      <w:r>
+        <w:rPr>
+          <w:lang w:val="it-IT"/>
+        </w:rPr>
+        <w:t xml:space="preserve">I casi d’uso rappresentano l’interazione tra i vari </w:t>
+      </w:r>
+      <w:r>
+        <w:rPr>
+          <w:lang w:val="it-IT"/>
+        </w:rPr>
+        <w:t>attori e le funzionalità</w:t>
+      </w:r>
+      <w:r>
+        <w:rPr>
+          <w:lang w:val="it-IT"/>
+        </w:rPr>
+        <w:t xml:space="preserve"> del prodotto</w:t>
+      </w:r>
+      <w:r>
+        <w:rPr>
+          <w:lang w:val="it-IT"/>
+        </w:rPr>
+        <w:t>.</w:t>
+      </w:r>
+    </w:p>
+    <w:p>
+      <w:pPr>
+        <w:rPr>
+          <w:lang w:val="it-IT"/>
+        </w:rPr>
+      </w:pPr>
+    </w:p>
+    <w:p>
+      <w:pPr>
+        <w:pStyle w:val="Titolo2"/>
+      </w:pPr>
+      <w:bookmarkStart w:id="9" w:name="_Toc94790450"/>
+      <w:r>
+        <w:t>Pianificazione</w:t>
+      </w:r>
       <w:bookmarkEnd w:id="9"/>
-    </w:p>
-    <w:p>
-      <w:pPr>
-        <w:rPr>
-          <w:lang w:val="it-IT"/>
-        </w:rPr>
-      </w:pPr>
-      <w:r>
-        <w:rPr>
-          <w:lang w:val="it-IT"/>
-        </w:rPr>
-        <w:t xml:space="preserve">I casi d’uso rappresentano l’interazione tra i vari </w:t>
-      </w:r>
-      <w:r>
-        <w:rPr>
-          <w:lang w:val="it-IT"/>
-        </w:rPr>
-        <w:t>attori e le funzionalità</w:t>
-      </w:r>
-      <w:r>
-        <w:rPr>
-          <w:lang w:val="it-IT"/>
-        </w:rPr>
-        <w:t xml:space="preserve"> del prodotto</w:t>
-      </w:r>
-      <w:r>
-        <w:rPr>
-          <w:lang w:val="it-IT"/>
-        </w:rPr>
-        <w:t>.</w:t>
-      </w:r>
-    </w:p>
-    <w:p>
-      <w:pPr>
-        <w:rPr>
-          <w:lang w:val="it-IT"/>
-        </w:rPr>
-      </w:pPr>
-    </w:p>
-    <w:p>
-      <w:pPr>
-        <w:pStyle w:val="Titolo2"/>
-      </w:pPr>
-      <w:bookmarkStart w:id="10" w:name="_Toc94790450"/>
-      <w:r>
-        <w:t>Pianificazione</w:t>
-      </w:r>
-      <w:bookmarkEnd w:id="10"/>
-    </w:p>
-    <w:p>
-      <w:pPr>
-        <w:rPr>
-          <w:lang w:val="it-IT"/>
-        </w:rPr>
-      </w:pPr>
-      <w:r>
-        <w:rPr>
-          <w:lang w:val="it-IT"/>
-        </w:rPr>
-        <w:t xml:space="preserve">Prima di stabilire una pianificazione bisogna avere almeno una vaga idea del modello di sviluppo che si intende adottare. </w:t>
-      </w:r>
-      <w:r>
-        <w:rPr>
-          <w:lang w:val="it-IT"/>
-        </w:rPr>
-        <w:t xml:space="preserve">In questa sezione bisognerà inserire il modello concettuale di sviluppo che si seguirà durante il progetto. </w:t>
-      </w:r>
-      <w:r>
-        <w:rPr>
-          <w:lang w:val="it-IT"/>
-        </w:rPr>
-        <w:t>Gli elementi di riferimento per una buona pianificazione derivano da una scomposizione top-down della problematica del progetto.</w:t>
-      </w:r>
-    </w:p>
-    <w:p>
-      <w:pPr>
-        <w:rPr>
-          <w:lang w:val="it-IT"/>
-        </w:rPr>
-      </w:pPr>
-    </w:p>
-    <w:p>
-      <w:pPr>
-        <w:rPr>
-          <w:lang w:val="it-IT"/>
-        </w:rPr>
-      </w:pPr>
-      <w:r>
-        <w:rPr>
-          <w:lang w:val="it-IT"/>
-        </w:rPr>
-        <w:t xml:space="preserve">La pianificazione può essere rappresentata mediante un diagramma di </w:t>
-      </w:r>
-      <w:proofErr w:type="spellStart"/>
-      <w:r>
-        <w:rPr>
-          <w:lang w:val="it-IT"/>
-        </w:rPr>
-        <w:t>Gantt</w:t>
-      </w:r>
-      <w:proofErr w:type="spellEnd"/>
-      <w:r>
-        <w:rPr>
-          <w:lang w:val="it-IT"/>
-        </w:rPr>
-        <w:t>:</w:t>
-      </w:r>
-    </w:p>
-    <w:p>
-      <w:pPr>
-        <w:rPr>
-          <w:lang w:val="it-IT"/>
-        </w:rPr>
-      </w:pPr>
     </w:p>
     <w:tbl>
       <w:tblPr>
@@ -6611,20 +6372,20 @@
           </w:tcPr>
           <w:p>
             <w:pPr>
+              <w:jc w:val="center"/>
               <w:rPr>
                 <w:lang w:val="it-IT"/>
               </w:rPr>
             </w:pPr>
-            <w:r>
-              <w:rPr>
-                <w:noProof/>
+            <w:bookmarkStart w:id="10" w:name="_GoBack"/>
+            <w:r>
+              <w:rPr>
                 <w:lang w:val="it-IT"/>
               </w:rPr>
-              <w:lastRenderedPageBreak/>
               <w:drawing>
-                <wp:inline distT="0" distB="0" distL="0" distR="0" wp14:anchorId="3C988473" wp14:editId="421E0D4A">
-                  <wp:extent cx="5972175" cy="2876550"/>
-                  <wp:effectExtent l="0" t="0" r="0" b="0"/>
+                <wp:inline distT="0" distB="0" distL="0" distR="0" wp14:anchorId="08513292" wp14:editId="7A0C87B8">
+                  <wp:extent cx="5555503" cy="2735249"/>
+                  <wp:effectExtent l="0" t="0" r="7620" b="8255"/>
                   <wp:docPr id="1" name="Immagine 1"/>
                   <wp:cNvGraphicFramePr>
                     <a:graphicFrameLocks xmlns:a="http://schemas.openxmlformats.org/drawingml/2006/main" noChangeAspect="1"/>
@@ -6633,36 +6394,30 @@
                     <a:graphicData uri="http://schemas.openxmlformats.org/drawingml/2006/picture">
                       <pic:pic xmlns:pic="http://schemas.openxmlformats.org/drawingml/2006/picture">
                         <pic:nvPicPr>
-                          <pic:cNvPr id="0" name="Picture 1"/>
-                          <pic:cNvPicPr>
-                            <a:picLocks noChangeAspect="1" noChangeArrowheads="1"/>
-                          </pic:cNvPicPr>
+                          <pic:cNvPr id="1" name=""/>
+                          <pic:cNvPicPr/>
                         </pic:nvPicPr>
-                        <pic:blipFill>
-                          <a:blip r:embed="rId8">
-                            <a:extLst>
-                              <a:ext uri="{28A0092B-C50C-407E-A947-70E740481C1C}">
-                                <a14:useLocalDpi xmlns:a14="http://schemas.microsoft.com/office/drawing/2010/main" val="0"/>
-                              </a:ext>
-                            </a:extLst>
-                          </a:blip>
-                          <a:srcRect r="6310"/>
-                          <a:stretch>
-                            <a:fillRect/>
-                          </a:stretch>
+                        <pic:blipFill rotWithShape="1">
+                          <a:blip r:embed="rId8"/>
+                          <a:srcRect l="5717"/>
+                          <a:stretch/>
                         </pic:blipFill>
                         <pic:spPr bwMode="auto">
                           <a:xfrm>
                             <a:off x="0" y="0"/>
-                            <a:ext cx="5972175" cy="2876550"/>
+                            <a:ext cx="5593466" cy="2753940"/>
                           </a:xfrm>
                           <a:prstGeom prst="rect">
                             <a:avLst/>
                           </a:prstGeom>
-                          <a:noFill/>
                           <a:ln>
                             <a:noFill/>
                           </a:ln>
+                          <a:extLst>
+                            <a:ext uri="{53640926-AAD7-44D8-BBD7-CCE9431645EC}">
+                              <a14:shadowObscured xmlns:a14="http://schemas.microsoft.com/office/drawing/2010/main"/>
+                            </a:ext>
+                          </a:extLst>
                         </pic:spPr>
                       </pic:pic>
                     </a:graphicData>
@@ -6670,6 +6425,7 @@
                 </wp:inline>
               </w:drawing>
             </w:r>
+            <w:bookmarkEnd w:id="10"/>
           </w:p>
           <w:p>
             <w:pPr>
@@ -6681,37 +6437,16 @@
             <w:r>
               <w:t xml:space="preserve">Figura </w:t>
             </w:r>
-            <w:r>
-              <w:fldChar w:fldCharType="begin"/>
-            </w:r>
-            <w:r>
-              <w:instrText xml:space="preserve"> SEQ Figura \* ARABIC </w:instrText>
-            </w:r>
-            <w:r>
-              <w:fldChar w:fldCharType="separate"/>
-            </w:r>
-            <w:r>
-              <w:rPr>
-                <w:noProof/>
-              </w:rPr>
-              <w:t>1</w:t>
-            </w:r>
-            <w:r>
-              <w:rPr>
-                <w:noProof/>
-              </w:rPr>
-              <w:fldChar w:fldCharType="end"/>
-            </w:r>
-            <w:r>
-              <w:t xml:space="preserve">: Esempio di diagramma di </w:t>
-            </w:r>
-            <w:proofErr w:type="spellStart"/>
-            <w:r>
-              <w:t>Gantt</w:t>
-            </w:r>
-            <w:proofErr w:type="spellEnd"/>
-            <w:r>
-              <w:t>.</w:t>
+            <w:fldSimple w:instr=" SEQ Figura \* ARABIC ">
+              <w:r>
+                <w:rPr>
+                  <w:noProof/>
+                </w:rPr>
+                <w:t>1</w:t>
+              </w:r>
+            </w:fldSimple>
+            <w:r>
+              <w:t>: Esempio di diagramma di Gantt.</w:t>
             </w:r>
           </w:p>
         </w:tc>
@@ -6719,64 +6454,6 @@
     </w:tbl>
     <w:p>
       <w:pPr>
-        <w:rPr>
-          <w:lang w:val="it-IT"/>
-        </w:rPr>
-      </w:pPr>
-    </w:p>
-    <w:p>
-      <w:pPr>
-        <w:rPr>
-          <w:lang w:val="it-IT"/>
-        </w:rPr>
-      </w:pPr>
-      <w:r>
-        <w:rPr>
-          <w:lang w:val="it-IT"/>
-        </w:rPr>
-        <w:t>Se si usano altri metodi di pianificazione (</w:t>
-      </w:r>
-      <w:r>
-        <w:rPr>
-          <w:lang w:val="it-IT"/>
-        </w:rPr>
-        <w:t>p.</w:t>
-      </w:r>
-      <w:r>
-        <w:rPr>
-          <w:lang w:val="it-IT"/>
-        </w:rPr>
-        <w:t>es</w:t>
-      </w:r>
-      <w:r>
-        <w:rPr>
-          <w:lang w:val="it-IT"/>
-        </w:rPr>
-        <w:t>.</w:t>
-      </w:r>
-      <w:r>
-        <w:rPr>
-          <w:lang w:val="it-IT"/>
-        </w:rPr>
-        <w:t xml:space="preserve"> </w:t>
-      </w:r>
-      <w:proofErr w:type="spellStart"/>
-      <w:r>
-        <w:rPr>
-          <w:lang w:val="it-IT"/>
-        </w:rPr>
-        <w:t>scrum</w:t>
-      </w:r>
-      <w:proofErr w:type="spellEnd"/>
-      <w:r>
-        <w:rPr>
-          <w:lang w:val="it-IT"/>
-        </w:rPr>
-        <w:t>), dovranno apparire in questo capitolo.</w:t>
-      </w:r>
-    </w:p>
-    <w:p>
-      <w:pPr>
         <w:pStyle w:val="Titolo2"/>
       </w:pPr>
       <w:bookmarkStart w:id="11" w:name="_Toc94790451"/>
@@ -6897,13 +6574,6 @@
           <w:lang w:val="it-IT"/>
         </w:rPr>
       </w:pPr>
-    </w:p>
-    <w:p>
-      <w:pPr>
-        <w:rPr>
-          <w:lang w:val="it-IT"/>
-        </w:rPr>
-      </w:pPr>
       <w:r>
         <w:rPr>
           <w:lang w:val="it-IT"/>
@@ -6930,6 +6600,7 @@
       <w:bookmarkStart w:id="16" w:name="_Toc429059808"/>
       <w:bookmarkStart w:id="17" w:name="_Toc94790454"/>
       <w:r>
+        <w:lastRenderedPageBreak/>
         <w:t>Progettazione</w:t>
       </w:r>
       <w:bookmarkEnd w:id="16"/>
@@ -8628,14 +8299,7 @@
         <w:rPr>
           <w:lang w:val="it-IT"/>
         </w:rPr>
-        <w:t xml:space="preserve"> 1.7) (ad esempio </w:t>
-      </w:r>
-      <w:proofErr w:type="spellStart"/>
-      <w:r>
-        <w:rPr>
-          <w:lang w:val="it-IT"/>
-        </w:rPr>
-        <w:t>Gan</w:t>
+        <w:t xml:space="preserve"> 1.7) (ad esempio Gan</w:t>
       </w:r>
       <w:r>
         <w:rPr>
@@ -8647,14 +8311,7 @@
         <w:rPr>
           <w:lang w:val="it-IT"/>
         </w:rPr>
-        <w:t>t</w:t>
-      </w:r>
-      <w:proofErr w:type="spellEnd"/>
-      <w:r>
-        <w:rPr>
-          <w:lang w:val="it-IT"/>
-        </w:rPr>
-        <w:t xml:space="preserve"> consuntivo).</w:t>
+        <w:t>t consuntivo).</w:t>
       </w:r>
     </w:p>
     <w:p>
@@ -9671,7 +9328,29 @@
         <w:rPr>
           <w:lang w:val="it-IT"/>
         </w:rPr>
-        <w:t>…</w:t>
+        <w:t>Gantt (Progettazione)</w:t>
+      </w:r>
+    </w:p>
+    <w:p>
+      <w:pPr>
+        <w:numPr>
+          <w:ilvl w:val="0"/>
+          <w:numId w:val="5"/>
+        </w:numPr>
+      </w:pPr>
+      <w:r>
+        <w:t>Mockup</w:t>
+      </w:r>
+    </w:p>
+    <w:p>
+      <w:pPr>
+        <w:numPr>
+          <w:ilvl w:val="0"/>
+          <w:numId w:val="5"/>
+        </w:numPr>
+      </w:pPr>
+      <w:r>
+        <w:t>Use Case</w:t>
       </w:r>
     </w:p>
     <w:p/>
@@ -9726,27 +9405,14 @@
     <w:r>
       <w:tab/>
     </w:r>
-    <w:r>
-      <w:fldChar w:fldCharType="begin"/>
-    </w:r>
-    <w:r>
-      <w:instrText xml:space="preserve"> FILENAME </w:instrText>
-    </w:r>
-    <w:r>
-      <w:fldChar w:fldCharType="separate"/>
-    </w:r>
-    <w:r>
-      <w:rPr>
-        <w:noProof/>
-      </w:rPr>
-      <w:t>documentazione_TrovaLaParola_MarcoConforti</w:t>
-    </w:r>
-    <w:r>
-      <w:rPr>
-        <w:noProof/>
-      </w:rPr>
-      <w:fldChar w:fldCharType="end"/>
-    </w:r>
+    <w:fldSimple w:instr=" FILENAME ">
+      <w:r>
+        <w:rPr>
+          <w:noProof/>
+        </w:rPr>
+        <w:t>documentazione_TrovaLaParola_MarcoConforti</w:t>
+      </w:r>
+    </w:fldSimple>
     <w:r>
       <w:tab/>
       <w:t xml:space="preserve">Versione: </w:t>
@@ -14153,7 +13819,7 @@
 </file>
 
 <file path=customXml/itemProps1.xml><?xml version="1.0" encoding="utf-8"?>
-<ds:datastoreItem xmlns:ds="http://schemas.openxmlformats.org/officeDocument/2006/customXml" ds:itemID="{620B4B96-CAEC-4421-AE33-105CA8BF20DE}">
+<ds:datastoreItem xmlns:ds="http://schemas.openxmlformats.org/officeDocument/2006/customXml" ds:itemID="{38D1CA25-EF7C-42DB-BC80-03DE97F487A3}">
   <ds:schemaRefs>
     <ds:schemaRef ds:uri="http://schemas.openxmlformats.org/officeDocument/2006/bibliography"/>
   </ds:schemaRefs>

</xml_diff>

<commit_message>
Commit 14 - Miglioramento codice + documentazione aggiornata + inserimento diagrammi di flusso + diario
</commit_message>
<xml_diff>
--- a/3_Documentazione/documentazione_TrovaLaParola_MarcoConforti.docx
+++ b/3_Documentazione/documentazione_TrovaLaParola_MarcoConforti.docx
@@ -19,7 +19,10 @@
         <w:pStyle w:val="TitoloPagina1"/>
       </w:pPr>
       <w:r>
-        <w:t>Esempio di documentazione</w:t>
+        <w:t>D</w:t>
+      </w:r>
+      <w:r>
+        <w:t>ocumentazione</w:t>
       </w:r>
     </w:p>
     <w:p>
@@ -5955,7 +5958,23 @@
                 <w:sz w:val="16"/>
                 <w:szCs w:val="16"/>
               </w:rPr>
-              <w:t xml:space="preserve"> (bambino, normale, parola nascosta)</w:t>
+              <w:t xml:space="preserve"> (bambino, normale, parola nascosta</w:t>
+            </w:r>
+            <w:r>
+              <w:rPr>
+                <w:sz w:val="16"/>
+                <w:szCs w:val="16"/>
+              </w:rPr>
+              <w:t xml:space="preserve"> casuale solo per normale</w:t>
+            </w:r>
+            <w:bookmarkStart w:id="7" w:name="_GoBack"/>
+            <w:bookmarkEnd w:id="7"/>
+            <w:r>
+              <w:rPr>
+                <w:sz w:val="16"/>
+                <w:szCs w:val="16"/>
+              </w:rPr>
+              <w:t>)</w:t>
             </w:r>
             <w:r>
               <w:rPr>
@@ -6198,12 +6217,12 @@
       <w:pPr>
         <w:pStyle w:val="Titolo3"/>
       </w:pPr>
-      <w:bookmarkStart w:id="7" w:name="_Toc94790448"/>
+      <w:bookmarkStart w:id="8" w:name="_Toc94790448"/>
       <w:r>
         <w:lastRenderedPageBreak/>
         <w:t>Spiegazione elementi tabella dei requisiti:</w:t>
       </w:r>
-      <w:bookmarkEnd w:id="7"/>
+      <w:bookmarkEnd w:id="8"/>
     </w:p>
     <w:p>
       <w:r>
@@ -6294,59 +6313,127 @@
         <w:pStyle w:val="Titolo2"/>
         <w:ind w:left="578" w:hanging="578"/>
       </w:pPr>
-      <w:bookmarkStart w:id="8" w:name="_Toc94790449"/>
+      <w:bookmarkStart w:id="9" w:name="_Toc94790449"/>
       <w:r>
         <w:t>Use case</w:t>
       </w:r>
-      <w:bookmarkEnd w:id="8"/>
-    </w:p>
-    <w:p>
-      <w:pPr>
-        <w:rPr>
-          <w:lang w:val="it-IT"/>
-        </w:rPr>
-      </w:pPr>
-      <w:r>
-        <w:rPr>
-          <w:lang w:val="it-IT"/>
-        </w:rPr>
-        <w:t xml:space="preserve">I casi d’uso rappresentano l’interazione tra i vari </w:t>
-      </w:r>
-      <w:r>
-        <w:rPr>
-          <w:lang w:val="it-IT"/>
-        </w:rPr>
-        <w:t>attori e le funzionalità</w:t>
-      </w:r>
-      <w:r>
-        <w:rPr>
-          <w:lang w:val="it-IT"/>
-        </w:rPr>
-        <w:t xml:space="preserve"> del prodotto</w:t>
-      </w:r>
-      <w:r>
-        <w:rPr>
-          <w:lang w:val="it-IT"/>
-        </w:rPr>
-        <w:t>.</w:t>
-      </w:r>
-    </w:p>
-    <w:p>
-      <w:pPr>
-        <w:rPr>
-          <w:lang w:val="it-IT"/>
-        </w:rPr>
-      </w:pPr>
+      <w:bookmarkEnd w:id="9"/>
+    </w:p>
+    <w:p>
+      <w:pPr>
+        <w:jc w:val="center"/>
+        <w:rPr>
+          <w:lang w:val="it-IT"/>
+        </w:rPr>
+      </w:pPr>
+      <w:r>
+        <w:rPr>
+          <w:noProof/>
+          <w:lang w:val="it-IT"/>
+        </w:rPr>
+        <w:drawing>
+          <wp:inline distT="0" distB="0" distL="0" distR="0" wp14:anchorId="1EAA949F" wp14:editId="5CCC913F">
+            <wp:extent cx="4831308" cy="3635887"/>
+            <wp:effectExtent l="0" t="0" r="7620" b="3175"/>
+            <wp:docPr id="5" name="Immagine 5"/>
+            <wp:cNvGraphicFramePr>
+              <a:graphicFrameLocks xmlns:a="http://schemas.openxmlformats.org/drawingml/2006/main" noChangeAspect="1"/>
+            </wp:cNvGraphicFramePr>
+            <a:graphic xmlns:a="http://schemas.openxmlformats.org/drawingml/2006/main">
+              <a:graphicData uri="http://schemas.openxmlformats.org/drawingml/2006/picture">
+                <pic:pic xmlns:pic="http://schemas.openxmlformats.org/drawingml/2006/picture">
+                  <pic:nvPicPr>
+                    <pic:cNvPr id="0" name="Picture 2"/>
+                    <pic:cNvPicPr>
+                      <a:picLocks noChangeAspect="1" noChangeArrowheads="1"/>
+                    </pic:cNvPicPr>
+                  </pic:nvPicPr>
+                  <pic:blipFill>
+                    <a:blip r:embed="rId8">
+                      <a:extLst>
+                        <a:ext uri="{28A0092B-C50C-407E-A947-70E740481C1C}">
+                          <a14:useLocalDpi xmlns:a14="http://schemas.microsoft.com/office/drawing/2010/main" val="0"/>
+                        </a:ext>
+                      </a:extLst>
+                    </a:blip>
+                    <a:srcRect/>
+                    <a:stretch>
+                      <a:fillRect/>
+                    </a:stretch>
+                  </pic:blipFill>
+                  <pic:spPr bwMode="auto">
+                    <a:xfrm>
+                      <a:off x="0" y="0"/>
+                      <a:ext cx="4846231" cy="3647118"/>
+                    </a:xfrm>
+                    <a:prstGeom prst="rect">
+                      <a:avLst/>
+                    </a:prstGeom>
+                    <a:noFill/>
+                    <a:ln>
+                      <a:noFill/>
+                    </a:ln>
+                  </pic:spPr>
+                </pic:pic>
+              </a:graphicData>
+            </a:graphic>
+          </wp:inline>
+        </w:drawing>
+      </w:r>
+    </w:p>
+    <w:p>
+      <w:pPr>
+        <w:rPr>
+          <w:lang w:val="it-IT"/>
+        </w:rPr>
+      </w:pPr>
+      <w:r>
+        <w:rPr>
+          <w:lang w:val="it-IT"/>
+        </w:rPr>
+        <w:t>All’interno del mio applicativo ho esclusivamente un tipo di 1 utente.</w:t>
+      </w:r>
+    </w:p>
+    <w:p>
+      <w:pPr>
+        <w:pStyle w:val="Paragrafoelenco"/>
+        <w:numPr>
+          <w:ilvl w:val="0"/>
+          <w:numId w:val="26"/>
+        </w:numPr>
+        <w:rPr>
+          <w:lang w:val="it-IT"/>
+        </w:rPr>
+      </w:pPr>
+      <w:r>
+        <w:rPr>
+          <w:lang w:val="it-IT"/>
+        </w:rPr>
+        <w:t>User: L’utente in questione avrà accesso a tre tipi di input, uno dove inserire degli input più specifici per la creazione del proprio Puzzle Cruci, quest’ultimo è un’estensione della generazione del Puzzle Curci. Un altro che appunto genera il Puzzle Cruci includendo anche la lista parole, la generazione delle parole, il dizionario e la soluzione. Infine la possibilità di esportare il Puzzle Cruci</w:t>
+      </w:r>
+      <w:r>
+        <w:rPr>
+          <w:lang w:val="it-IT"/>
+        </w:rPr>
+        <w:t xml:space="preserve"> </w:t>
+      </w:r>
+      <w:r>
+        <w:rPr>
+          <w:lang w:val="it-IT"/>
+        </w:rPr>
+        <w:t>generato, anche questa funzionalità è inclusa nella generazione del Puzzle Cruci ma dovrà essere espressamente richiesta dall’utente a contrario della soluzione, la lista, la generazione delle parole e del dizionario.</w:t>
+      </w:r>
     </w:p>
     <w:p>
       <w:pPr>
         <w:pStyle w:val="Titolo2"/>
       </w:pPr>
-      <w:bookmarkStart w:id="9" w:name="_Toc94790450"/>
-      <w:r>
+      <w:bookmarkStart w:id="10" w:name="_Toc94790450"/>
+      <w:r>
+        <w:lastRenderedPageBreak/>
         <w:t>Pianificazione</w:t>
       </w:r>
-      <w:bookmarkEnd w:id="9"/>
+      <w:bookmarkEnd w:id="10"/>
     </w:p>
     <w:tbl>
       <w:tblPr>
@@ -6377,9 +6464,9 @@
                 <w:lang w:val="it-IT"/>
               </w:rPr>
             </w:pPr>
-            <w:bookmarkStart w:id="10" w:name="_GoBack"/>
-            <w:r>
-              <w:rPr>
+            <w:r>
+              <w:rPr>
+                <w:noProof/>
                 <w:lang w:val="it-IT"/>
               </w:rPr>
               <w:drawing>
@@ -6398,7 +6485,7 @@
                           <pic:cNvPicPr/>
                         </pic:nvPicPr>
                         <pic:blipFill rotWithShape="1">
-                          <a:blip r:embed="rId8"/>
+                          <a:blip r:embed="rId9"/>
                           <a:srcRect l="5717"/>
                           <a:stretch/>
                         </pic:blipFill>
@@ -6425,7 +6512,6 @@
                 </wp:inline>
               </w:drawing>
             </w:r>
-            <w:bookmarkEnd w:id="10"/>
           </w:p>
           <w:p>
             <w:pPr>
@@ -6437,14 +6523,27 @@
             <w:r>
               <w:t xml:space="preserve">Figura </w:t>
             </w:r>
-            <w:fldSimple w:instr=" SEQ Figura \* ARABIC ">
-              <w:r>
-                <w:rPr>
-                  <w:noProof/>
-                </w:rPr>
-                <w:t>1</w:t>
-              </w:r>
-            </w:fldSimple>
+            <w:r>
+              <w:fldChar w:fldCharType="begin"/>
+            </w:r>
+            <w:r>
+              <w:instrText xml:space="preserve"> SEQ Figura \* ARABIC </w:instrText>
+            </w:r>
+            <w:r>
+              <w:fldChar w:fldCharType="separate"/>
+            </w:r>
+            <w:r>
+              <w:rPr>
+                <w:noProof/>
+              </w:rPr>
+              <w:t>1</w:t>
+            </w:r>
+            <w:r>
+              <w:rPr>
+                <w:noProof/>
+              </w:rPr>
+              <w:fldChar w:fldCharType="end"/>
+            </w:r>
             <w:r>
               <w:t>: Esempio di diagramma di Gantt.</w:t>
             </w:r>
@@ -6464,43 +6563,6 @@
     </w:p>
     <w:p>
       <w:pPr>
-        <w:rPr>
-          <w:lang w:val="it-IT"/>
-        </w:rPr>
-      </w:pPr>
-      <w:r>
-        <w:rPr>
-          <w:lang w:val="it-IT"/>
-        </w:rPr>
-        <w:t xml:space="preserve">Elencare e </w:t>
-      </w:r>
-      <w:r>
-        <w:rPr>
-          <w:lang w:val="it-IT"/>
-        </w:rPr>
-        <w:t>descrivere</w:t>
-      </w:r>
-      <w:r>
-        <w:rPr>
-          <w:lang w:val="it-IT"/>
-        </w:rPr>
-        <w:t xml:space="preserve"> i </w:t>
-      </w:r>
-      <w:r>
-        <w:rPr>
-          <w:lang w:val="it-IT"/>
-        </w:rPr>
-        <w:t>mezzi disponibili pe</w:t>
-      </w:r>
-      <w:r>
-        <w:rPr>
-          <w:lang w:val="it-IT"/>
-        </w:rPr>
-        <w:t>r la realizzazione del progetto. Ricordarsi di sempre descrivere nel dettaglio le versioni e il modello di riferimento.</w:t>
-      </w:r>
-    </w:p>
-    <w:p>
-      <w:pPr>
         <w:pStyle w:val="Titolo3"/>
       </w:pPr>
       <w:bookmarkStart w:id="12" w:name="_Toc413411419"/>
@@ -6513,47 +6575,170 @@
     </w:p>
     <w:p>
       <w:pPr>
-        <w:rPr>
-          <w:lang w:val="it-IT"/>
-        </w:rPr>
-      </w:pPr>
-      <w:r>
-        <w:rPr>
-          <w:lang w:val="it-IT"/>
-        </w:rPr>
-        <w:t xml:space="preserve">SDK, librerie, </w:t>
-      </w:r>
-      <w:proofErr w:type="spellStart"/>
-      <w:r>
-        <w:rPr>
-          <w:lang w:val="it-IT"/>
-        </w:rPr>
-        <w:t>tools</w:t>
-      </w:r>
-      <w:proofErr w:type="spellEnd"/>
-      <w:r>
-        <w:rPr>
-          <w:lang w:val="it-IT"/>
-        </w:rPr>
-        <w:t xml:space="preserve"> utilizzati pe</w:t>
-      </w:r>
-      <w:r>
-        <w:rPr>
-          <w:lang w:val="it-IT"/>
-        </w:rPr>
-        <w:t>r la realizzazione del progetto</w:t>
-      </w:r>
-      <w:r>
-        <w:rPr>
-          <w:lang w:val="it-IT"/>
-        </w:rPr>
-        <w:t xml:space="preserve"> e eventuali dipendenze</w:t>
-      </w:r>
-      <w:r>
-        <w:rPr>
-          <w:lang w:val="it-IT"/>
-        </w:rPr>
-        <w:t>.</w:t>
+        <w:pStyle w:val="Paragrafoelenco"/>
+        <w:numPr>
+          <w:ilvl w:val="0"/>
+          <w:numId w:val="27"/>
+        </w:numPr>
+        <w:rPr>
+          <w:b/>
+          <w:lang w:val="it-IT"/>
+        </w:rPr>
+      </w:pPr>
+      <w:r>
+        <w:rPr>
+          <w:b/>
+          <w:lang w:val="it-IT"/>
+        </w:rPr>
+        <w:t xml:space="preserve">Visual Studio Code </w:t>
+      </w:r>
+      <w:r>
+        <w:rPr>
+          <w:b/>
+          <w:lang w:val="it-IT"/>
+        </w:rPr>
+        <w:t>1.78.2</w:t>
+      </w:r>
+    </w:p>
+    <w:p>
+      <w:pPr>
+        <w:pStyle w:val="Paragrafoelenco"/>
+        <w:numPr>
+          <w:ilvl w:val="0"/>
+          <w:numId w:val="27"/>
+        </w:numPr>
+        <w:rPr>
+          <w:b/>
+          <w:lang w:val="it-IT"/>
+        </w:rPr>
+      </w:pPr>
+      <w:r>
+        <w:rPr>
+          <w:b/>
+          <w:lang w:val="it-IT"/>
+        </w:rPr>
+        <w:t>HTML 5</w:t>
+      </w:r>
+    </w:p>
+    <w:p>
+      <w:pPr>
+        <w:pStyle w:val="Paragrafoelenco"/>
+        <w:numPr>
+          <w:ilvl w:val="0"/>
+          <w:numId w:val="27"/>
+        </w:numPr>
+        <w:rPr>
+          <w:b/>
+          <w:lang w:val="it-IT"/>
+        </w:rPr>
+      </w:pPr>
+      <w:r>
+        <w:rPr>
+          <w:b/>
+          <w:lang w:val="it-IT"/>
+        </w:rPr>
+        <w:t>Javascript 1.8.5</w:t>
+      </w:r>
+    </w:p>
+    <w:p>
+      <w:pPr>
+        <w:pStyle w:val="Paragrafoelenco"/>
+        <w:numPr>
+          <w:ilvl w:val="1"/>
+          <w:numId w:val="27"/>
+        </w:numPr>
+        <w:rPr>
+          <w:b/>
+          <w:lang w:val="it-IT"/>
+        </w:rPr>
+      </w:pPr>
+      <w:r>
+        <w:rPr>
+          <w:b/>
+          <w:lang w:val="it-IT"/>
+        </w:rPr>
+        <w:t>Estensione Live Server 5.7.9</w:t>
+      </w:r>
+    </w:p>
+    <w:p>
+      <w:pPr>
+        <w:pStyle w:val="Paragrafoelenco"/>
+        <w:numPr>
+          <w:ilvl w:val="0"/>
+          <w:numId w:val="27"/>
+        </w:numPr>
+        <w:rPr>
+          <w:b/>
+          <w:lang w:val="it-IT"/>
+        </w:rPr>
+      </w:pPr>
+      <w:r>
+        <w:rPr>
+          <w:b/>
+          <w:lang w:val="it-IT"/>
+        </w:rPr>
+        <w:t>CSS</w:t>
+      </w:r>
+      <w:r>
+        <w:rPr>
+          <w:b/>
+          <w:lang w:val="it-IT"/>
+        </w:rPr>
+        <w:t xml:space="preserve"> 3</w:t>
+      </w:r>
+    </w:p>
+    <w:p>
+      <w:pPr>
+        <w:pStyle w:val="Paragrafoelenco"/>
+        <w:numPr>
+          <w:ilvl w:val="0"/>
+          <w:numId w:val="27"/>
+        </w:numPr>
+        <w:rPr>
+          <w:b/>
+          <w:lang w:val="it-IT"/>
+        </w:rPr>
+      </w:pPr>
+      <w:r>
+        <w:rPr>
+          <w:b/>
+          <w:lang w:val="it-IT"/>
+        </w:rPr>
+        <w:t>AJAX 3.7</w:t>
+      </w:r>
+    </w:p>
+    <w:p>
+      <w:pPr>
+        <w:pStyle w:val="Paragrafoelenco"/>
+        <w:numPr>
+          <w:ilvl w:val="0"/>
+          <w:numId w:val="27"/>
+        </w:numPr>
+        <w:rPr>
+          <w:b/>
+          <w:lang w:val="it-IT"/>
+        </w:rPr>
+      </w:pPr>
+      <w:r>
+        <w:rPr>
+          <w:b/>
+          <w:lang w:val="it-IT"/>
+        </w:rPr>
+        <w:t xml:space="preserve">Google Chrome </w:t>
+      </w:r>
+      <w:r>
+        <w:rPr>
+          <w:b/>
+          <w:lang w:val="it-IT"/>
+        </w:rPr>
+        <w:t>117.0.5938.150</w:t>
+      </w:r>
+      <w:r>
+        <w:rPr>
+          <w:b/>
+          <w:lang w:val="it-IT"/>
+        </w:rPr>
+        <w:t xml:space="preserve"> </w:t>
       </w:r>
     </w:p>
     <w:p>
@@ -6570,27 +6755,167 @@
     </w:p>
     <w:p>
       <w:pPr>
-        <w:rPr>
-          <w:lang w:val="it-IT"/>
-        </w:rPr>
-      </w:pPr>
-      <w:r>
-        <w:rPr>
-          <w:lang w:val="it-IT"/>
-        </w:rPr>
-        <w:t xml:space="preserve">Su quale piattaforma dovrà essere eseguito il prodotto? Che hardware particolare è coinvolto nel progetto? Che particolarità e limitazioni presenta? Che </w:t>
-      </w:r>
-      <w:r>
-        <w:rPr>
-          <w:lang w:val="it-IT"/>
-        </w:rPr>
-        <w:t>HW</w:t>
-      </w:r>
-      <w:r>
-        <w:rPr>
-          <w:lang w:val="it-IT"/>
-        </w:rPr>
-        <w:t xml:space="preserve"> sarà disponibile durante lo sviluppo?</w:t>
+        <w:pStyle w:val="Paragrafoelenco"/>
+        <w:numPr>
+          <w:ilvl w:val="0"/>
+          <w:numId w:val="29"/>
+        </w:numPr>
+        <w:rPr>
+          <w:b/>
+          <w:lang w:val="it-IT"/>
+        </w:rPr>
+      </w:pPr>
+      <w:r>
+        <w:rPr>
+          <w:b/>
+          <w:lang w:val="it-IT"/>
+        </w:rPr>
+        <w:t>1 Server Web</w:t>
+      </w:r>
+      <w:r>
+        <w:rPr>
+          <w:b/>
+          <w:lang w:val="it-IT"/>
+        </w:rPr>
+        <w:t xml:space="preserve">: </w:t>
+      </w:r>
+      <w:r>
+        <w:rPr>
+          <w:lang w:val="it-IT"/>
+        </w:rPr>
+        <w:t>L’applicativo avrà bisogno un server web per funzionare, poiché richiama delle funzioni Ajax, durante lo sviluppo viene usata l’estensione Live Server.</w:t>
+      </w:r>
+    </w:p>
+    <w:p>
+      <w:pPr>
+        <w:pStyle w:val="Paragrafoelenco"/>
+        <w:numPr>
+          <w:ilvl w:val="0"/>
+          <w:numId w:val="29"/>
+        </w:numPr>
+        <w:rPr>
+          <w:b/>
+          <w:lang w:val="it-IT"/>
+        </w:rPr>
+      </w:pPr>
+      <w:r>
+        <w:rPr>
+          <w:b/>
+          <w:lang w:val="it-IT"/>
+        </w:rPr>
+        <w:t xml:space="preserve">1 Computer: </w:t>
+      </w:r>
+      <w:r>
+        <w:rPr>
+          <w:lang w:val="it-IT"/>
+        </w:rPr>
+        <w:t>Il PC usato avrà le seguenti componenti:</w:t>
+      </w:r>
+    </w:p>
+    <w:p>
+      <w:pPr>
+        <w:pStyle w:val="Paragrafoelenco"/>
+        <w:numPr>
+          <w:ilvl w:val="1"/>
+          <w:numId w:val="29"/>
+        </w:numPr>
+        <w:rPr>
+          <w:lang w:val="it-IT"/>
+        </w:rPr>
+      </w:pPr>
+      <w:r>
+        <w:rPr>
+          <w:lang w:val="it-IT"/>
+        </w:rPr>
+        <w:t>CPU: i7-9700</w:t>
+      </w:r>
+    </w:p>
+    <w:p>
+      <w:pPr>
+        <w:pStyle w:val="Paragrafoelenco"/>
+        <w:numPr>
+          <w:ilvl w:val="1"/>
+          <w:numId w:val="29"/>
+        </w:numPr>
+        <w:rPr>
+          <w:lang w:val="it-IT"/>
+        </w:rPr>
+      </w:pPr>
+      <w:r>
+        <w:rPr>
+          <w:lang w:val="it-IT"/>
+        </w:rPr>
+        <w:t>RAM: 32 GB</w:t>
+      </w:r>
+    </w:p>
+    <w:p>
+      <w:pPr>
+        <w:pStyle w:val="Paragrafoelenco"/>
+        <w:numPr>
+          <w:ilvl w:val="1"/>
+          <w:numId w:val="29"/>
+        </w:numPr>
+        <w:rPr>
+          <w:lang w:val="it-IT"/>
+        </w:rPr>
+      </w:pPr>
+      <w:r>
+        <w:rPr>
+          <w:lang w:val="it-IT"/>
+        </w:rPr>
+        <w:t>SSD: 512 GB</w:t>
+      </w:r>
+    </w:p>
+    <w:p>
+      <w:pPr>
+        <w:pStyle w:val="Paragrafoelenco"/>
+        <w:numPr>
+          <w:ilvl w:val="1"/>
+          <w:numId w:val="29"/>
+        </w:numPr>
+        <w:rPr>
+          <w:lang w:val="it-IT"/>
+        </w:rPr>
+      </w:pPr>
+      <w:r>
+        <w:rPr>
+          <w:lang w:val="it-IT"/>
+        </w:rPr>
+        <w:t xml:space="preserve">SCHEDA VIDEO: NVIDIA </w:t>
+      </w:r>
+      <w:proofErr w:type="spellStart"/>
+      <w:r>
+        <w:rPr>
+          <w:lang w:val="it-IT"/>
+        </w:rPr>
+        <w:t>GeForce</w:t>
+      </w:r>
+      <w:proofErr w:type="spellEnd"/>
+      <w:r>
+        <w:rPr>
+          <w:lang w:val="it-IT"/>
+        </w:rPr>
+        <w:t xml:space="preserve"> RTX 2060</w:t>
+      </w:r>
+    </w:p>
+    <w:p>
+      <w:pPr>
+        <w:rPr>
+          <w:lang w:val="it-IT"/>
+        </w:rPr>
+      </w:pPr>
+      <w:r>
+        <w:rPr>
+          <w:lang w:val="it-IT"/>
+        </w:rPr>
+        <w:br w:type="page"/>
+      </w:r>
+      <w:r>
+        <w:rPr>
+          <w:lang w:val="it-IT"/>
+        </w:rPr>
+        <w:lastRenderedPageBreak/>
+        <w:t xml:space="preserve"> </w:t>
       </w:r>
     </w:p>
     <w:p>
@@ -6600,7 +6925,6 @@
       <w:bookmarkStart w:id="16" w:name="_Toc429059808"/>
       <w:bookmarkStart w:id="17" w:name="_Toc94790454"/>
       <w:r>
-        <w:lastRenderedPageBreak/>
         <w:t>Progettazione</w:t>
       </w:r>
       <w:bookmarkEnd w:id="16"/>
@@ -9360,10 +9684,10 @@
       </w:pPr>
     </w:p>
     <w:sectPr>
-      <w:headerReference w:type="default" r:id="rId9"/>
-      <w:footerReference w:type="default" r:id="rId10"/>
-      <w:headerReference w:type="first" r:id="rId11"/>
-      <w:footerReference w:type="first" r:id="rId12"/>
+      <w:headerReference w:type="default" r:id="rId10"/>
+      <w:footerReference w:type="default" r:id="rId11"/>
+      <w:headerReference w:type="first" r:id="rId12"/>
+      <w:footerReference w:type="first" r:id="rId13"/>
       <w:pgSz w:w="11906" w:h="16838"/>
       <w:pgMar w:top="1985" w:right="1134" w:bottom="1418" w:left="1134" w:header="567" w:footer="567" w:gutter="0"/>
       <w:pgNumType w:start="1"/>
@@ -9405,14 +9729,27 @@
     <w:r>
       <w:tab/>
     </w:r>
-    <w:fldSimple w:instr=" FILENAME ">
-      <w:r>
-        <w:rPr>
-          <w:noProof/>
-        </w:rPr>
-        <w:t>documentazione_TrovaLaParola_MarcoConforti</w:t>
-      </w:r>
-    </w:fldSimple>
+    <w:r>
+      <w:fldChar w:fldCharType="begin"/>
+    </w:r>
+    <w:r>
+      <w:instrText xml:space="preserve"> FILENAME </w:instrText>
+    </w:r>
+    <w:r>
+      <w:fldChar w:fldCharType="separate"/>
+    </w:r>
+    <w:r>
+      <w:rPr>
+        <w:noProof/>
+      </w:rPr>
+      <w:t>documentazione_TrovaLaParola_MarcoConforti</w:t>
+    </w:r>
+    <w:r>
+      <w:rPr>
+        <w:noProof/>
+      </w:rPr>
+      <w:fldChar w:fldCharType="end"/>
+    </w:r>
     <w:r>
       <w:tab/>
       <w:t xml:space="preserve">Versione: </w:t>
@@ -9430,7 +9767,7 @@
       <w:rPr>
         <w:noProof/>
       </w:rPr>
-      <w:t>08.09.2023</w:t>
+      <w:t>06.10.2023</w:t>
     </w:r>
     <w:r>
       <w:fldChar w:fldCharType="end"/>
@@ -10021,25 +10358,7 @@
               <w:sz w:val="24"/>
               <w:szCs w:val="24"/>
             </w:rPr>
-            <w:t>Puzzle</w:t>
-          </w:r>
-          <w:r>
-            <w:rPr>
-              <w:rFonts w:cs="Arial"/>
-              <w:b/>
-              <w:sz w:val="24"/>
-              <w:szCs w:val="24"/>
-            </w:rPr>
-            <w:t xml:space="preserve"> </w:t>
-          </w:r>
-          <w:r>
-            <w:rPr>
-              <w:rFonts w:cs="Arial"/>
-              <w:b/>
-              <w:sz w:val="24"/>
-              <w:szCs w:val="24"/>
-            </w:rPr>
-            <w:t>Cruci – Documentazione</w:t>
+            <w:t>Puzzle Cruci – Documentazione</w:t>
           </w:r>
         </w:p>
       </w:tc>
@@ -11468,6 +11787,320 @@
     </w:lvl>
   </w:abstractNum>
   <w:abstractNum w:abstractNumId="9" w15:restartNumberingAfterBreak="0">
+    <w:nsid w:val="371D09B6"/>
+    <w:multiLevelType w:val="hybridMultilevel"/>
+    <w:tmpl w:val="5226CD8C"/>
+    <w:lvl w:ilvl="0" w:tplc="0810000F">
+      <w:start w:val="1"/>
+      <w:numFmt w:val="decimal"/>
+      <w:lvlText w:val="%1."/>
+      <w:lvlJc w:val="left"/>
+      <w:pPr>
+        <w:ind w:left="720" w:hanging="360"/>
+      </w:pPr>
+      <w:rPr>
+        <w:rFonts w:hint="default"/>
+      </w:rPr>
+    </w:lvl>
+    <w:lvl w:ilvl="1" w:tplc="08100019" w:tentative="1">
+      <w:start w:val="1"/>
+      <w:numFmt w:val="lowerLetter"/>
+      <w:lvlText w:val="%2."/>
+      <w:lvlJc w:val="left"/>
+      <w:pPr>
+        <w:ind w:left="1440" w:hanging="360"/>
+      </w:pPr>
+    </w:lvl>
+    <w:lvl w:ilvl="2" w:tplc="0810001B" w:tentative="1">
+      <w:start w:val="1"/>
+      <w:numFmt w:val="lowerRoman"/>
+      <w:lvlText w:val="%3."/>
+      <w:lvlJc w:val="right"/>
+      <w:pPr>
+        <w:ind w:left="2160" w:hanging="180"/>
+      </w:pPr>
+    </w:lvl>
+    <w:lvl w:ilvl="3" w:tplc="0810000F" w:tentative="1">
+      <w:start w:val="1"/>
+      <w:numFmt w:val="decimal"/>
+      <w:lvlText w:val="%4."/>
+      <w:lvlJc w:val="left"/>
+      <w:pPr>
+        <w:ind w:left="2880" w:hanging="360"/>
+      </w:pPr>
+    </w:lvl>
+    <w:lvl w:ilvl="4" w:tplc="08100019" w:tentative="1">
+      <w:start w:val="1"/>
+      <w:numFmt w:val="lowerLetter"/>
+      <w:lvlText w:val="%5."/>
+      <w:lvlJc w:val="left"/>
+      <w:pPr>
+        <w:ind w:left="3600" w:hanging="360"/>
+      </w:pPr>
+    </w:lvl>
+    <w:lvl w:ilvl="5" w:tplc="0810001B" w:tentative="1">
+      <w:start w:val="1"/>
+      <w:numFmt w:val="lowerRoman"/>
+      <w:lvlText w:val="%6."/>
+      <w:lvlJc w:val="right"/>
+      <w:pPr>
+        <w:ind w:left="4320" w:hanging="180"/>
+      </w:pPr>
+    </w:lvl>
+    <w:lvl w:ilvl="6" w:tplc="0810000F" w:tentative="1">
+      <w:start w:val="1"/>
+      <w:numFmt w:val="decimal"/>
+      <w:lvlText w:val="%7."/>
+      <w:lvlJc w:val="left"/>
+      <w:pPr>
+        <w:ind w:left="5040" w:hanging="360"/>
+      </w:pPr>
+    </w:lvl>
+    <w:lvl w:ilvl="7" w:tplc="08100019" w:tentative="1">
+      <w:start w:val="1"/>
+      <w:numFmt w:val="lowerLetter"/>
+      <w:lvlText w:val="%8."/>
+      <w:lvlJc w:val="left"/>
+      <w:pPr>
+        <w:ind w:left="5760" w:hanging="360"/>
+      </w:pPr>
+    </w:lvl>
+    <w:lvl w:ilvl="8" w:tplc="0810001B" w:tentative="1">
+      <w:start w:val="1"/>
+      <w:numFmt w:val="lowerRoman"/>
+      <w:lvlText w:val="%9."/>
+      <w:lvlJc w:val="right"/>
+      <w:pPr>
+        <w:ind w:left="6480" w:hanging="180"/>
+      </w:pPr>
+    </w:lvl>
+  </w:abstractNum>
+  <w:abstractNum w:abstractNumId="10" w15:restartNumberingAfterBreak="0">
+    <w:nsid w:val="48202607"/>
+    <w:multiLevelType w:val="hybridMultilevel"/>
+    <w:tmpl w:val="8CA621FA"/>
+    <w:lvl w:ilvl="0" w:tplc="866A0D54">
+      <w:numFmt w:val="bullet"/>
+      <w:lvlText w:val="-"/>
+      <w:lvlJc w:val="left"/>
+      <w:pPr>
+        <w:ind w:left="720" w:hanging="360"/>
+      </w:pPr>
+      <w:rPr>
+        <w:rFonts w:ascii="Arial" w:eastAsia="Times New Roman" w:hAnsi="Arial" w:cs="Arial" w:hint="default"/>
+      </w:rPr>
+    </w:lvl>
+    <w:lvl w:ilvl="1" w:tplc="08100003" w:tentative="1">
+      <w:start w:val="1"/>
+      <w:numFmt w:val="bullet"/>
+      <w:lvlText w:val="o"/>
+      <w:lvlJc w:val="left"/>
+      <w:pPr>
+        <w:ind w:left="1440" w:hanging="360"/>
+      </w:pPr>
+      <w:rPr>
+        <w:rFonts w:ascii="Courier New" w:hAnsi="Courier New" w:cs="Courier New" w:hint="default"/>
+      </w:rPr>
+    </w:lvl>
+    <w:lvl w:ilvl="2" w:tplc="08100005" w:tentative="1">
+      <w:start w:val="1"/>
+      <w:numFmt w:val="bullet"/>
+      <w:lvlText w:val=""/>
+      <w:lvlJc w:val="left"/>
+      <w:pPr>
+        <w:ind w:left="2160" w:hanging="360"/>
+      </w:pPr>
+      <w:rPr>
+        <w:rFonts w:ascii="Wingdings" w:hAnsi="Wingdings" w:hint="default"/>
+      </w:rPr>
+    </w:lvl>
+    <w:lvl w:ilvl="3" w:tplc="08100001" w:tentative="1">
+      <w:start w:val="1"/>
+      <w:numFmt w:val="bullet"/>
+      <w:lvlText w:val=""/>
+      <w:lvlJc w:val="left"/>
+      <w:pPr>
+        <w:ind w:left="2880" w:hanging="360"/>
+      </w:pPr>
+      <w:rPr>
+        <w:rFonts w:ascii="Symbol" w:hAnsi="Symbol" w:hint="default"/>
+      </w:rPr>
+    </w:lvl>
+    <w:lvl w:ilvl="4" w:tplc="08100003" w:tentative="1">
+      <w:start w:val="1"/>
+      <w:numFmt w:val="bullet"/>
+      <w:lvlText w:val="o"/>
+      <w:lvlJc w:val="left"/>
+      <w:pPr>
+        <w:ind w:left="3600" w:hanging="360"/>
+      </w:pPr>
+      <w:rPr>
+        <w:rFonts w:ascii="Courier New" w:hAnsi="Courier New" w:cs="Courier New" w:hint="default"/>
+      </w:rPr>
+    </w:lvl>
+    <w:lvl w:ilvl="5" w:tplc="08100005" w:tentative="1">
+      <w:start w:val="1"/>
+      <w:numFmt w:val="bullet"/>
+      <w:lvlText w:val=""/>
+      <w:lvlJc w:val="left"/>
+      <w:pPr>
+        <w:ind w:left="4320" w:hanging="360"/>
+      </w:pPr>
+      <w:rPr>
+        <w:rFonts w:ascii="Wingdings" w:hAnsi="Wingdings" w:hint="default"/>
+      </w:rPr>
+    </w:lvl>
+    <w:lvl w:ilvl="6" w:tplc="08100001" w:tentative="1">
+      <w:start w:val="1"/>
+      <w:numFmt w:val="bullet"/>
+      <w:lvlText w:val=""/>
+      <w:lvlJc w:val="left"/>
+      <w:pPr>
+        <w:ind w:left="5040" w:hanging="360"/>
+      </w:pPr>
+      <w:rPr>
+        <w:rFonts w:ascii="Symbol" w:hAnsi="Symbol" w:hint="default"/>
+      </w:rPr>
+    </w:lvl>
+    <w:lvl w:ilvl="7" w:tplc="08100003" w:tentative="1">
+      <w:start w:val="1"/>
+      <w:numFmt w:val="bullet"/>
+      <w:lvlText w:val="o"/>
+      <w:lvlJc w:val="left"/>
+      <w:pPr>
+        <w:ind w:left="5760" w:hanging="360"/>
+      </w:pPr>
+      <w:rPr>
+        <w:rFonts w:ascii="Courier New" w:hAnsi="Courier New" w:cs="Courier New" w:hint="default"/>
+      </w:rPr>
+    </w:lvl>
+    <w:lvl w:ilvl="8" w:tplc="08100005" w:tentative="1">
+      <w:start w:val="1"/>
+      <w:numFmt w:val="bullet"/>
+      <w:lvlText w:val=""/>
+      <w:lvlJc w:val="left"/>
+      <w:pPr>
+        <w:ind w:left="6480" w:hanging="360"/>
+      </w:pPr>
+      <w:rPr>
+        <w:rFonts w:ascii="Wingdings" w:hAnsi="Wingdings" w:hint="default"/>
+      </w:rPr>
+    </w:lvl>
+  </w:abstractNum>
+  <w:abstractNum w:abstractNumId="11" w15:restartNumberingAfterBreak="0">
+    <w:nsid w:val="4A7A796C"/>
+    <w:multiLevelType w:val="hybridMultilevel"/>
+    <w:tmpl w:val="076628A2"/>
+    <w:lvl w:ilvl="0" w:tplc="08100001">
+      <w:start w:val="1"/>
+      <w:numFmt w:val="bullet"/>
+      <w:lvlText w:val=""/>
+      <w:lvlJc w:val="left"/>
+      <w:pPr>
+        <w:ind w:left="720" w:hanging="360"/>
+      </w:pPr>
+      <w:rPr>
+        <w:rFonts w:ascii="Symbol" w:hAnsi="Symbol" w:hint="default"/>
+      </w:rPr>
+    </w:lvl>
+    <w:lvl w:ilvl="1" w:tplc="08100003">
+      <w:start w:val="1"/>
+      <w:numFmt w:val="bullet"/>
+      <w:lvlText w:val="o"/>
+      <w:lvlJc w:val="left"/>
+      <w:pPr>
+        <w:ind w:left="1440" w:hanging="360"/>
+      </w:pPr>
+      <w:rPr>
+        <w:rFonts w:ascii="Courier New" w:hAnsi="Courier New" w:cs="Courier New" w:hint="default"/>
+      </w:rPr>
+    </w:lvl>
+    <w:lvl w:ilvl="2" w:tplc="08100005" w:tentative="1">
+      <w:start w:val="1"/>
+      <w:numFmt w:val="bullet"/>
+      <w:lvlText w:val=""/>
+      <w:lvlJc w:val="left"/>
+      <w:pPr>
+        <w:ind w:left="2160" w:hanging="360"/>
+      </w:pPr>
+      <w:rPr>
+        <w:rFonts w:ascii="Wingdings" w:hAnsi="Wingdings" w:hint="default"/>
+      </w:rPr>
+    </w:lvl>
+    <w:lvl w:ilvl="3" w:tplc="08100001" w:tentative="1">
+      <w:start w:val="1"/>
+      <w:numFmt w:val="bullet"/>
+      <w:lvlText w:val=""/>
+      <w:lvlJc w:val="left"/>
+      <w:pPr>
+        <w:ind w:left="2880" w:hanging="360"/>
+      </w:pPr>
+      <w:rPr>
+        <w:rFonts w:ascii="Symbol" w:hAnsi="Symbol" w:hint="default"/>
+      </w:rPr>
+    </w:lvl>
+    <w:lvl w:ilvl="4" w:tplc="08100003" w:tentative="1">
+      <w:start w:val="1"/>
+      <w:numFmt w:val="bullet"/>
+      <w:lvlText w:val="o"/>
+      <w:lvlJc w:val="left"/>
+      <w:pPr>
+        <w:ind w:left="3600" w:hanging="360"/>
+      </w:pPr>
+      <w:rPr>
+        <w:rFonts w:ascii="Courier New" w:hAnsi="Courier New" w:cs="Courier New" w:hint="default"/>
+      </w:rPr>
+    </w:lvl>
+    <w:lvl w:ilvl="5" w:tplc="08100005" w:tentative="1">
+      <w:start w:val="1"/>
+      <w:numFmt w:val="bullet"/>
+      <w:lvlText w:val=""/>
+      <w:lvlJc w:val="left"/>
+      <w:pPr>
+        <w:ind w:left="4320" w:hanging="360"/>
+      </w:pPr>
+      <w:rPr>
+        <w:rFonts w:ascii="Wingdings" w:hAnsi="Wingdings" w:hint="default"/>
+      </w:rPr>
+    </w:lvl>
+    <w:lvl w:ilvl="6" w:tplc="08100001" w:tentative="1">
+      <w:start w:val="1"/>
+      <w:numFmt w:val="bullet"/>
+      <w:lvlText w:val=""/>
+      <w:lvlJc w:val="left"/>
+      <w:pPr>
+        <w:ind w:left="5040" w:hanging="360"/>
+      </w:pPr>
+      <w:rPr>
+        <w:rFonts w:ascii="Symbol" w:hAnsi="Symbol" w:hint="default"/>
+      </w:rPr>
+    </w:lvl>
+    <w:lvl w:ilvl="7" w:tplc="08100003" w:tentative="1">
+      <w:start w:val="1"/>
+      <w:numFmt w:val="bullet"/>
+      <w:lvlText w:val="o"/>
+      <w:lvlJc w:val="left"/>
+      <w:pPr>
+        <w:ind w:left="5760" w:hanging="360"/>
+      </w:pPr>
+      <w:rPr>
+        <w:rFonts w:ascii="Courier New" w:hAnsi="Courier New" w:cs="Courier New" w:hint="default"/>
+      </w:rPr>
+    </w:lvl>
+    <w:lvl w:ilvl="8" w:tplc="08100005" w:tentative="1">
+      <w:start w:val="1"/>
+      <w:numFmt w:val="bullet"/>
+      <w:lvlText w:val=""/>
+      <w:lvlJc w:val="left"/>
+      <w:pPr>
+        <w:ind w:left="6480" w:hanging="360"/>
+      </w:pPr>
+      <w:rPr>
+        <w:rFonts w:ascii="Wingdings" w:hAnsi="Wingdings" w:hint="default"/>
+      </w:rPr>
+    </w:lvl>
+  </w:abstractNum>
+  <w:abstractNum w:abstractNumId="12" w15:restartNumberingAfterBreak="0">
     <w:nsid w:val="57C86EE7"/>
     <w:multiLevelType w:val="multilevel"/>
     <w:tmpl w:val="4DE6CDEC"/>
@@ -11616,7 +12249,7 @@
       </w:rPr>
     </w:lvl>
   </w:abstractNum>
-  <w:abstractNum w:abstractNumId="10" w15:restartNumberingAfterBreak="0">
+  <w:abstractNum w:abstractNumId="13" w15:restartNumberingAfterBreak="0">
     <w:nsid w:val="652809B9"/>
     <w:multiLevelType w:val="hybridMultilevel"/>
     <w:tmpl w:val="C10EC632"/>
@@ -11729,7 +12362,7 @@
       </w:rPr>
     </w:lvl>
   </w:abstractNum>
-  <w:abstractNum w:abstractNumId="11" w15:restartNumberingAfterBreak="0">
+  <w:abstractNum w:abstractNumId="14" w15:restartNumberingAfterBreak="0">
     <w:nsid w:val="66871ECE"/>
     <w:multiLevelType w:val="hybridMultilevel"/>
     <w:tmpl w:val="7F74FC56"/>
@@ -11845,7 +12478,7 @@
       </w:pPr>
     </w:lvl>
   </w:abstractNum>
-  <w:abstractNum w:abstractNumId="12" w15:restartNumberingAfterBreak="0">
+  <w:abstractNum w:abstractNumId="15" w15:restartNumberingAfterBreak="0">
     <w:nsid w:val="6ABE5228"/>
     <w:multiLevelType w:val="hybridMultilevel"/>
     <w:tmpl w:val="089EE6D8"/>
@@ -11961,7 +12594,7 @@
       </w:pPr>
     </w:lvl>
   </w:abstractNum>
-  <w:abstractNum w:abstractNumId="13" w15:restartNumberingAfterBreak="0">
+  <w:abstractNum w:abstractNumId="16" w15:restartNumberingAfterBreak="0">
     <w:nsid w:val="6C1D7334"/>
     <w:multiLevelType w:val="hybridMultilevel"/>
     <w:tmpl w:val="7F20929C"/>
@@ -12077,7 +12710,7 @@
       </w:pPr>
     </w:lvl>
   </w:abstractNum>
-  <w:abstractNum w:abstractNumId="14" w15:restartNumberingAfterBreak="0">
+  <w:abstractNum w:abstractNumId="17" w15:restartNumberingAfterBreak="0">
     <w:nsid w:val="72904C79"/>
     <w:multiLevelType w:val="hybridMultilevel"/>
     <w:tmpl w:val="EB328896"/>
@@ -12217,7 +12850,120 @@
       </w:rPr>
     </w:lvl>
   </w:abstractNum>
-  <w:abstractNum w:abstractNumId="15" w15:restartNumberingAfterBreak="0">
+  <w:abstractNum w:abstractNumId="18" w15:restartNumberingAfterBreak="0">
+    <w:nsid w:val="7A1C509C"/>
+    <w:multiLevelType w:val="hybridMultilevel"/>
+    <w:tmpl w:val="4AD4390E"/>
+    <w:lvl w:ilvl="0" w:tplc="08100001">
+      <w:start w:val="1"/>
+      <w:numFmt w:val="bullet"/>
+      <w:lvlText w:val=""/>
+      <w:lvlJc w:val="left"/>
+      <w:pPr>
+        <w:ind w:left="720" w:hanging="360"/>
+      </w:pPr>
+      <w:rPr>
+        <w:rFonts w:ascii="Symbol" w:hAnsi="Symbol" w:hint="default"/>
+      </w:rPr>
+    </w:lvl>
+    <w:lvl w:ilvl="1" w:tplc="08100003">
+      <w:start w:val="1"/>
+      <w:numFmt w:val="bullet"/>
+      <w:lvlText w:val="o"/>
+      <w:lvlJc w:val="left"/>
+      <w:pPr>
+        <w:ind w:left="1440" w:hanging="360"/>
+      </w:pPr>
+      <w:rPr>
+        <w:rFonts w:ascii="Courier New" w:hAnsi="Courier New" w:cs="Courier New" w:hint="default"/>
+      </w:rPr>
+    </w:lvl>
+    <w:lvl w:ilvl="2" w:tplc="08100005" w:tentative="1">
+      <w:start w:val="1"/>
+      <w:numFmt w:val="bullet"/>
+      <w:lvlText w:val=""/>
+      <w:lvlJc w:val="left"/>
+      <w:pPr>
+        <w:ind w:left="2160" w:hanging="360"/>
+      </w:pPr>
+      <w:rPr>
+        <w:rFonts w:ascii="Wingdings" w:hAnsi="Wingdings" w:hint="default"/>
+      </w:rPr>
+    </w:lvl>
+    <w:lvl w:ilvl="3" w:tplc="08100001" w:tentative="1">
+      <w:start w:val="1"/>
+      <w:numFmt w:val="bullet"/>
+      <w:lvlText w:val=""/>
+      <w:lvlJc w:val="left"/>
+      <w:pPr>
+        <w:ind w:left="2880" w:hanging="360"/>
+      </w:pPr>
+      <w:rPr>
+        <w:rFonts w:ascii="Symbol" w:hAnsi="Symbol" w:hint="default"/>
+      </w:rPr>
+    </w:lvl>
+    <w:lvl w:ilvl="4" w:tplc="08100003" w:tentative="1">
+      <w:start w:val="1"/>
+      <w:numFmt w:val="bullet"/>
+      <w:lvlText w:val="o"/>
+      <w:lvlJc w:val="left"/>
+      <w:pPr>
+        <w:ind w:left="3600" w:hanging="360"/>
+      </w:pPr>
+      <w:rPr>
+        <w:rFonts w:ascii="Courier New" w:hAnsi="Courier New" w:cs="Courier New" w:hint="default"/>
+      </w:rPr>
+    </w:lvl>
+    <w:lvl w:ilvl="5" w:tplc="08100005" w:tentative="1">
+      <w:start w:val="1"/>
+      <w:numFmt w:val="bullet"/>
+      <w:lvlText w:val=""/>
+      <w:lvlJc w:val="left"/>
+      <w:pPr>
+        <w:ind w:left="4320" w:hanging="360"/>
+      </w:pPr>
+      <w:rPr>
+        <w:rFonts w:ascii="Wingdings" w:hAnsi="Wingdings" w:hint="default"/>
+      </w:rPr>
+    </w:lvl>
+    <w:lvl w:ilvl="6" w:tplc="08100001" w:tentative="1">
+      <w:start w:val="1"/>
+      <w:numFmt w:val="bullet"/>
+      <w:lvlText w:val=""/>
+      <w:lvlJc w:val="left"/>
+      <w:pPr>
+        <w:ind w:left="5040" w:hanging="360"/>
+      </w:pPr>
+      <w:rPr>
+        <w:rFonts w:ascii="Symbol" w:hAnsi="Symbol" w:hint="default"/>
+      </w:rPr>
+    </w:lvl>
+    <w:lvl w:ilvl="7" w:tplc="08100003" w:tentative="1">
+      <w:start w:val="1"/>
+      <w:numFmt w:val="bullet"/>
+      <w:lvlText w:val="o"/>
+      <w:lvlJc w:val="left"/>
+      <w:pPr>
+        <w:ind w:left="5760" w:hanging="360"/>
+      </w:pPr>
+      <w:rPr>
+        <w:rFonts w:ascii="Courier New" w:hAnsi="Courier New" w:cs="Courier New" w:hint="default"/>
+      </w:rPr>
+    </w:lvl>
+    <w:lvl w:ilvl="8" w:tplc="08100005" w:tentative="1">
+      <w:start w:val="1"/>
+      <w:numFmt w:val="bullet"/>
+      <w:lvlText w:val=""/>
+      <w:lvlJc w:val="left"/>
+      <w:pPr>
+        <w:ind w:left="6480" w:hanging="360"/>
+      </w:pPr>
+      <w:rPr>
+        <w:rFonts w:ascii="Wingdings" w:hAnsi="Wingdings" w:hint="default"/>
+      </w:rPr>
+    </w:lvl>
+  </w:abstractNum>
+  <w:abstractNum w:abstractNumId="19" w15:restartNumberingAfterBreak="0">
     <w:nsid w:val="7ACC392C"/>
     <w:multiLevelType w:val="hybridMultilevel"/>
     <w:tmpl w:val="F282F7F0"/>
@@ -12357,7 +13103,7 @@
       </w:rPr>
     </w:lvl>
   </w:abstractNum>
-  <w:abstractNum w:abstractNumId="16" w15:restartNumberingAfterBreak="0">
+  <w:abstractNum w:abstractNumId="20" w15:restartNumberingAfterBreak="0">
     <w:nsid w:val="7CD54937"/>
     <w:multiLevelType w:val="hybridMultilevel"/>
     <w:tmpl w:val="1AB0305A"/>
@@ -12498,7 +13244,7 @@
     </w:lvl>
   </w:abstractNum>
   <w:num w:numId="1">
-    <w:abstractNumId w:val="9"/>
+    <w:abstractNumId w:val="12"/>
   </w:num>
   <w:num w:numId="2">
     <w:abstractNumId w:val="3"/>
@@ -12513,22 +13259,22 @@
     <w:abstractNumId w:val="4"/>
   </w:num>
   <w:num w:numId="6">
-    <w:abstractNumId w:val="11"/>
+    <w:abstractNumId w:val="14"/>
   </w:num>
   <w:num w:numId="7">
     <w:abstractNumId w:val="8"/>
   </w:num>
   <w:num w:numId="8">
-    <w:abstractNumId w:val="12"/>
+    <w:abstractNumId w:val="15"/>
   </w:num>
   <w:num w:numId="9">
     <w:abstractNumId w:val="0"/>
   </w:num>
   <w:num w:numId="10">
-    <w:abstractNumId w:val="14"/>
+    <w:abstractNumId w:val="17"/>
   </w:num>
   <w:num w:numId="11">
-    <w:abstractNumId w:val="15"/>
+    <w:abstractNumId w:val="19"/>
   </w:num>
   <w:num w:numId="12">
     <w:abstractNumId w:val="5"/>
@@ -12537,40 +13283,52 @@
     <w:abstractNumId w:val="2"/>
   </w:num>
   <w:num w:numId="14">
-    <w:abstractNumId w:val="16"/>
+    <w:abstractNumId w:val="20"/>
   </w:num>
   <w:num w:numId="15">
     <w:abstractNumId w:val="6"/>
   </w:num>
   <w:num w:numId="16">
+    <w:abstractNumId w:val="12"/>
+  </w:num>
+  <w:num w:numId="17">
+    <w:abstractNumId w:val="16"/>
+  </w:num>
+  <w:num w:numId="18">
+    <w:abstractNumId w:val="12"/>
+  </w:num>
+  <w:num w:numId="19">
+    <w:abstractNumId w:val="12"/>
+  </w:num>
+  <w:num w:numId="20">
+    <w:abstractNumId w:val="12"/>
+  </w:num>
+  <w:num w:numId="21">
+    <w:abstractNumId w:val="12"/>
+  </w:num>
+  <w:num w:numId="22">
+    <w:abstractNumId w:val="12"/>
+  </w:num>
+  <w:num w:numId="23">
+    <w:abstractNumId w:val="13"/>
+  </w:num>
+  <w:num w:numId="24">
+    <w:abstractNumId w:val="12"/>
+  </w:num>
+  <w:num w:numId="25">
+    <w:abstractNumId w:val="12"/>
+  </w:num>
+  <w:num w:numId="26">
+    <w:abstractNumId w:val="10"/>
+  </w:num>
+  <w:num w:numId="27">
+    <w:abstractNumId w:val="18"/>
+  </w:num>
+  <w:num w:numId="28">
     <w:abstractNumId w:val="9"/>
   </w:num>
-  <w:num w:numId="17">
-    <w:abstractNumId w:val="13"/>
-  </w:num>
-  <w:num w:numId="18">
-    <w:abstractNumId w:val="9"/>
-  </w:num>
-  <w:num w:numId="19">
-    <w:abstractNumId w:val="9"/>
-  </w:num>
-  <w:num w:numId="20">
-    <w:abstractNumId w:val="9"/>
-  </w:num>
-  <w:num w:numId="21">
-    <w:abstractNumId w:val="9"/>
-  </w:num>
-  <w:num w:numId="22">
-    <w:abstractNumId w:val="9"/>
-  </w:num>
-  <w:num w:numId="23">
-    <w:abstractNumId w:val="10"/>
-  </w:num>
-  <w:num w:numId="24">
-    <w:abstractNumId w:val="9"/>
-  </w:num>
-  <w:num w:numId="25">
-    <w:abstractNumId w:val="9"/>
+  <w:num w:numId="29">
+    <w:abstractNumId w:val="11"/>
   </w:num>
   <w:numIdMacAtCleanup w:val="14"/>
 </w:numbering>
@@ -13819,7 +14577,7 @@
 </file>
 
 <file path=customXml/itemProps1.xml><?xml version="1.0" encoding="utf-8"?>
-<ds:datastoreItem xmlns:ds="http://schemas.openxmlformats.org/officeDocument/2006/customXml" ds:itemID="{38D1CA25-EF7C-42DB-BC80-03DE97F487A3}">
+<ds:datastoreItem xmlns:ds="http://schemas.openxmlformats.org/officeDocument/2006/customXml" ds:itemID="{FBCECFF0-08AD-4C88-897B-28D3BB2FC565}">
   <ds:schemaRefs>
     <ds:schemaRef ds:uri="http://schemas.openxmlformats.org/officeDocument/2006/bibliography"/>
   </ds:schemaRefs>

</xml_diff>

<commit_message>
Commit 16 - Aggioranemnto applicativo + Diario + Altro
</commit_message>
<xml_diff>
--- a/3_Documentazione/documentazione_TrovaLaParola_MarcoConforti.docx
+++ b/3_Documentazione/documentazione_TrovaLaParola_MarcoConforti.docx
@@ -5967,8 +5967,6 @@
               </w:rPr>
               <w:t xml:space="preserve"> casuale solo per normale</w:t>
             </w:r>
-            <w:bookmarkStart w:id="7" w:name="_GoBack"/>
-            <w:bookmarkEnd w:id="7"/>
             <w:r>
               <w:rPr>
                 <w:sz w:val="16"/>
@@ -6139,6 +6137,22 @@
                 <w:szCs w:val="16"/>
               </w:rPr>
               <w:t xml:space="preserve"> della griglia anche in base alla modalità</w:t>
+            </w:r>
+            <w:r>
+              <w:rPr>
+                <w:sz w:val="16"/>
+                <w:szCs w:val="16"/>
+              </w:rPr>
+              <w:t xml:space="preserve"> se modalità bambini grandezza campo se modalità </w:t>
+            </w:r>
+            <w:bookmarkStart w:id="7" w:name="_GoBack"/>
+            <w:bookmarkEnd w:id="7"/>
+            <w:r>
+              <w:rPr>
+                <w:sz w:val="16"/>
+                <w:szCs w:val="16"/>
+              </w:rPr>
+              <w:t>normale numero parole</w:t>
             </w:r>
             <w:r>
               <w:rPr>
@@ -9675,6 +9689,17 @@
       </w:pPr>
       <w:r>
         <w:t>Use Case</w:t>
+      </w:r>
+    </w:p>
+    <w:p>
+      <w:pPr>
+        <w:numPr>
+          <w:ilvl w:val="0"/>
+          <w:numId w:val="5"/>
+        </w:numPr>
+      </w:pPr>
+      <w:r>
+        <w:t>Diagrammi di flusso</w:t>
       </w:r>
     </w:p>
     <w:p/>
@@ -9767,7 +9792,7 @@
       <w:rPr>
         <w:noProof/>
       </w:rPr>
-      <w:t>06.10.2023</w:t>
+      <w:t>13.10.2023</w:t>
     </w:r>
     <w:r>
       <w:fldChar w:fldCharType="end"/>
@@ -14577,7 +14602,7 @@
 </file>
 
 <file path=customXml/itemProps1.xml><?xml version="1.0" encoding="utf-8"?>
-<ds:datastoreItem xmlns:ds="http://schemas.openxmlformats.org/officeDocument/2006/customXml" ds:itemID="{FBCECFF0-08AD-4C88-897B-28D3BB2FC565}">
+<ds:datastoreItem xmlns:ds="http://schemas.openxmlformats.org/officeDocument/2006/customXml" ds:itemID="{15CCFF69-9A2A-437C-B738-84468EC8E979}">
   <ds:schemaRefs>
     <ds:schemaRef ds:uri="http://schemas.openxmlformats.org/officeDocument/2006/bibliography"/>
   </ds:schemaRefs>

</xml_diff>

<commit_message>
Commit 17 - Diario + Applicativo + Doc
</commit_message>
<xml_diff>
--- a/3_Documentazione/documentazione_TrovaLaParola_MarcoConforti.docx
+++ b/3_Documentazione/documentazione_TrovaLaParola_MarcoConforti.docx
@@ -6143,16 +6143,7 @@
                 <w:sz w:val="16"/>
                 <w:szCs w:val="16"/>
               </w:rPr>
-              <w:t xml:space="preserve"> se modalità bambini grandezza campo se modalità </w:t>
-            </w:r>
-            <w:bookmarkStart w:id="7" w:name="_GoBack"/>
-            <w:bookmarkEnd w:id="7"/>
-            <w:r>
-              <w:rPr>
-                <w:sz w:val="16"/>
-                <w:szCs w:val="16"/>
-              </w:rPr>
-              <w:t>normale numero parole</w:t>
+              <w:t xml:space="preserve"> se modalità bambini grandezza campo se modalità normale numero parole</w:t>
             </w:r>
             <w:r>
               <w:rPr>
@@ -6231,12 +6222,12 @@
       <w:pPr>
         <w:pStyle w:val="Titolo3"/>
       </w:pPr>
-      <w:bookmarkStart w:id="8" w:name="_Toc94790448"/>
+      <w:bookmarkStart w:id="7" w:name="_Toc94790448"/>
       <w:r>
         <w:lastRenderedPageBreak/>
         <w:t>Spiegazione elementi tabella dei requisiti:</w:t>
       </w:r>
-      <w:bookmarkEnd w:id="8"/>
+      <w:bookmarkEnd w:id="7"/>
     </w:p>
     <w:p>
       <w:r>
@@ -6327,11 +6318,11 @@
         <w:pStyle w:val="Titolo2"/>
         <w:ind w:left="578" w:hanging="578"/>
       </w:pPr>
-      <w:bookmarkStart w:id="9" w:name="_Toc94790449"/>
+      <w:bookmarkStart w:id="8" w:name="_Toc94790449"/>
       <w:r>
         <w:t>Use case</w:t>
       </w:r>
-      <w:bookmarkEnd w:id="9"/>
+      <w:bookmarkEnd w:id="8"/>
     </w:p>
     <w:p>
       <w:pPr>
@@ -6442,12 +6433,12 @@
       <w:pPr>
         <w:pStyle w:val="Titolo2"/>
       </w:pPr>
-      <w:bookmarkStart w:id="10" w:name="_Toc94790450"/>
+      <w:bookmarkStart w:id="9" w:name="_Toc94790450"/>
       <w:r>
         <w:lastRenderedPageBreak/>
         <w:t>Pianificazione</w:t>
       </w:r>
-      <w:bookmarkEnd w:id="10"/>
+      <w:bookmarkEnd w:id="9"/>
     </w:p>
     <w:tbl>
       <w:tblPr>
@@ -6537,27 +6528,14 @@
             <w:r>
               <w:t xml:space="preserve">Figura </w:t>
             </w:r>
-            <w:r>
-              <w:fldChar w:fldCharType="begin"/>
-            </w:r>
-            <w:r>
-              <w:instrText xml:space="preserve"> SEQ Figura \* ARABIC </w:instrText>
-            </w:r>
-            <w:r>
-              <w:fldChar w:fldCharType="separate"/>
-            </w:r>
-            <w:r>
-              <w:rPr>
-                <w:noProof/>
-              </w:rPr>
-              <w:t>1</w:t>
-            </w:r>
-            <w:r>
-              <w:rPr>
-                <w:noProof/>
-              </w:rPr>
-              <w:fldChar w:fldCharType="end"/>
-            </w:r>
+            <w:fldSimple w:instr=" SEQ Figura \* ARABIC ">
+              <w:r>
+                <w:rPr>
+                  <w:noProof/>
+                </w:rPr>
+                <w:t>1</w:t>
+              </w:r>
+            </w:fldSimple>
             <w:r>
               <w:t>: Esempio di diagramma di Gantt.</w:t>
             </w:r>
@@ -6569,23 +6547,23 @@
       <w:pPr>
         <w:pStyle w:val="Titolo2"/>
       </w:pPr>
-      <w:bookmarkStart w:id="11" w:name="_Toc94790451"/>
+      <w:bookmarkStart w:id="10" w:name="_Toc94790451"/>
       <w:r>
         <w:t>Analisi dei mezzi</w:t>
       </w:r>
+      <w:bookmarkEnd w:id="10"/>
+    </w:p>
+    <w:p>
+      <w:pPr>
+        <w:pStyle w:val="Titolo3"/>
+      </w:pPr>
+      <w:bookmarkStart w:id="11" w:name="_Toc413411419"/>
+      <w:bookmarkStart w:id="12" w:name="_Toc94790452"/>
+      <w:r>
+        <w:t>Software</w:t>
+      </w:r>
       <w:bookmarkEnd w:id="11"/>
-    </w:p>
-    <w:p>
-      <w:pPr>
-        <w:pStyle w:val="Titolo3"/>
-      </w:pPr>
-      <w:bookmarkStart w:id="12" w:name="_Toc413411419"/>
-      <w:bookmarkStart w:id="13" w:name="_Toc94790452"/>
-      <w:r>
-        <w:t>Software</w:t>
-      </w:r>
       <w:bookmarkEnd w:id="12"/>
-      <w:bookmarkEnd w:id="13"/>
     </w:p>
     <w:p>
       <w:pPr>
@@ -6759,13 +6737,13 @@
       <w:pPr>
         <w:pStyle w:val="Titolo3"/>
       </w:pPr>
-      <w:bookmarkStart w:id="14" w:name="_Toc413411420"/>
-      <w:bookmarkStart w:id="15" w:name="_Toc94790453"/>
+      <w:bookmarkStart w:id="13" w:name="_Toc413411420"/>
+      <w:bookmarkStart w:id="14" w:name="_Toc94790453"/>
       <w:r>
         <w:t>Hardware</w:t>
       </w:r>
+      <w:bookmarkEnd w:id="13"/>
       <w:bookmarkEnd w:id="14"/>
-      <w:bookmarkEnd w:id="15"/>
     </w:p>
     <w:p>
       <w:pPr>
@@ -6936,45 +6914,45 @@
       <w:pPr>
         <w:pStyle w:val="Titolo1"/>
       </w:pPr>
-      <w:bookmarkStart w:id="16" w:name="_Toc429059808"/>
-      <w:bookmarkStart w:id="17" w:name="_Toc94790454"/>
+      <w:bookmarkStart w:id="15" w:name="_Toc429059808"/>
+      <w:bookmarkStart w:id="16" w:name="_Toc94790454"/>
       <w:r>
         <w:t>Progettazione</w:t>
       </w:r>
+      <w:bookmarkEnd w:id="15"/>
       <w:bookmarkEnd w:id="16"/>
+    </w:p>
+    <w:p>
+      <w:pPr>
+        <w:rPr>
+          <w:lang w:val="it-IT"/>
+        </w:rPr>
+      </w:pPr>
+      <w:r>
+        <w:rPr>
+          <w:lang w:val="it-IT"/>
+        </w:rPr>
+        <w:t>Questo capitolo descrive esaustivamente come deve essere realizzato il prodotto fin nei suoi dettagli. Una buona progettazione permette all’esecutore di evitare fraintendimenti e imprecisioni nell’implementazione del prodotto.</w:t>
+      </w:r>
+    </w:p>
+    <w:p>
+      <w:pPr>
+        <w:rPr>
+          <w:lang w:val="it-IT"/>
+        </w:rPr>
+      </w:pPr>
+    </w:p>
+    <w:p>
+      <w:pPr>
+        <w:pStyle w:val="Titolo2"/>
+      </w:pPr>
+      <w:bookmarkStart w:id="17" w:name="_Toc429059809"/>
+      <w:bookmarkStart w:id="18" w:name="_Toc94790455"/>
+      <w:r>
+        <w:t>Design dell’architettura del sistema</w:t>
+      </w:r>
       <w:bookmarkEnd w:id="17"/>
-    </w:p>
-    <w:p>
-      <w:pPr>
-        <w:rPr>
-          <w:lang w:val="it-IT"/>
-        </w:rPr>
-      </w:pPr>
-      <w:r>
-        <w:rPr>
-          <w:lang w:val="it-IT"/>
-        </w:rPr>
-        <w:t>Questo capitolo descrive esaustivamente come deve essere realizzato il prodotto fin nei suoi dettagli. Una buona progettazione permette all’esecutore di evitare fraintendimenti e imprecisioni nell’implementazione del prodotto.</w:t>
-      </w:r>
-    </w:p>
-    <w:p>
-      <w:pPr>
-        <w:rPr>
-          <w:lang w:val="it-IT"/>
-        </w:rPr>
-      </w:pPr>
-    </w:p>
-    <w:p>
-      <w:pPr>
-        <w:pStyle w:val="Titolo2"/>
-      </w:pPr>
-      <w:bookmarkStart w:id="18" w:name="_Toc429059809"/>
-      <w:bookmarkStart w:id="19" w:name="_Toc94790455"/>
-      <w:r>
-        <w:t>Design dell’architettura del sistema</w:t>
-      </w:r>
       <w:bookmarkEnd w:id="18"/>
-      <w:bookmarkEnd w:id="19"/>
     </w:p>
     <w:p>
       <w:pPr>
@@ -7119,118 +7097,118 @@
       <w:pPr>
         <w:pStyle w:val="Titolo2"/>
       </w:pPr>
-      <w:bookmarkStart w:id="20" w:name="_Toc429059810"/>
-      <w:bookmarkStart w:id="21" w:name="_Toc94790456"/>
+      <w:bookmarkStart w:id="19" w:name="_Toc429059810"/>
+      <w:bookmarkStart w:id="20" w:name="_Toc94790456"/>
       <w:r>
         <w:t>Design dei dati</w:t>
       </w:r>
       <w:r>
         <w:t xml:space="preserve"> e database</w:t>
       </w:r>
+      <w:bookmarkEnd w:id="19"/>
       <w:bookmarkEnd w:id="20"/>
+    </w:p>
+    <w:p>
+      <w:pPr>
+        <w:rPr>
+          <w:lang w:val="it-IT"/>
+        </w:rPr>
+      </w:pPr>
+      <w:r>
+        <w:rPr>
+          <w:lang w:val="it-IT"/>
+        </w:rPr>
+        <w:t xml:space="preserve">Descrizione delle strutture di dati utilizzate dal programma in base agli attributi e le </w:t>
+      </w:r>
+      <w:r>
+        <w:rPr>
+          <w:lang w:val="it-IT"/>
+        </w:rPr>
+        <w:t>relazioni degli oggetti in uso.</w:t>
+      </w:r>
+    </w:p>
+    <w:p>
+      <w:pPr>
+        <w:rPr>
+          <w:lang w:val="it-IT"/>
+        </w:rPr>
+      </w:pPr>
+      <w:r>
+        <w:rPr>
+          <w:lang w:val="it-IT"/>
+        </w:rPr>
+        <w:t>Schema E-R, schema logico e descrizione.</w:t>
+      </w:r>
+    </w:p>
+    <w:p>
+      <w:pPr>
+        <w:rPr>
+          <w:lang w:val="it-IT"/>
+        </w:rPr>
+      </w:pPr>
+      <w:r>
+        <w:rPr>
+          <w:lang w:val="it-IT"/>
+        </w:rPr>
+        <w:t>Se il diagramma E-R viene modificato, sulla doc dovrà apparire l’ultima versione, mentre le vecchie saranno sui diari.</w:t>
+      </w:r>
+    </w:p>
+    <w:p>
+      <w:pPr>
+        <w:pStyle w:val="Titolo2"/>
+      </w:pPr>
+      <w:bookmarkStart w:id="21" w:name="_Toc429059811"/>
+      <w:bookmarkStart w:id="22" w:name="_Toc94790457"/>
+      <w:r>
+        <w:t>Design delle interfacce</w:t>
+      </w:r>
       <w:bookmarkEnd w:id="21"/>
-    </w:p>
-    <w:p>
-      <w:pPr>
-        <w:rPr>
-          <w:lang w:val="it-IT"/>
-        </w:rPr>
-      </w:pPr>
-      <w:r>
-        <w:rPr>
-          <w:lang w:val="it-IT"/>
-        </w:rPr>
-        <w:t xml:space="preserve">Descrizione delle strutture di dati utilizzate dal programma in base agli attributi e le </w:t>
-      </w:r>
-      <w:r>
-        <w:rPr>
-          <w:lang w:val="it-IT"/>
-        </w:rPr>
-        <w:t>relazioni degli oggetti in uso.</w:t>
-      </w:r>
-    </w:p>
-    <w:p>
-      <w:pPr>
-        <w:rPr>
-          <w:lang w:val="it-IT"/>
-        </w:rPr>
-      </w:pPr>
-      <w:r>
-        <w:rPr>
-          <w:lang w:val="it-IT"/>
-        </w:rPr>
-        <w:t>Schema E-R, schema logico e descrizione.</w:t>
-      </w:r>
-    </w:p>
-    <w:p>
-      <w:pPr>
-        <w:rPr>
-          <w:lang w:val="it-IT"/>
-        </w:rPr>
-      </w:pPr>
-      <w:r>
-        <w:rPr>
-          <w:lang w:val="it-IT"/>
-        </w:rPr>
-        <w:t>Se il diagramma E-R viene modificato, sulla doc dovrà apparire l’ultima versione, mentre le vecchie saranno sui diari.</w:t>
+      <w:bookmarkEnd w:id="22"/>
+    </w:p>
+    <w:p>
+      <w:pPr>
+        <w:rPr>
+          <w:lang w:val="it-IT"/>
+        </w:rPr>
+      </w:pPr>
+      <w:r>
+        <w:rPr>
+          <w:lang w:val="it-IT"/>
+        </w:rPr>
+        <w:t>Descrizione delle interfacce interne ed esterne del sistema e dell’interfaccia utente. La progettazione delle interfacce è basata sulle informazioni rica</w:t>
+      </w:r>
+      <w:r>
+        <w:rPr>
+          <w:lang w:val="it-IT"/>
+        </w:rPr>
+        <w:t xml:space="preserve">vate durante la fase di analisi e realizzata tramite </w:t>
+      </w:r>
+      <w:proofErr w:type="spellStart"/>
+      <w:r>
+        <w:rPr>
+          <w:lang w:val="it-IT"/>
+        </w:rPr>
+        <w:t>mockups</w:t>
+      </w:r>
+      <w:proofErr w:type="spellEnd"/>
+      <w:r>
+        <w:rPr>
+          <w:lang w:val="it-IT"/>
+        </w:rPr>
+        <w:t>.</w:t>
       </w:r>
     </w:p>
     <w:p>
       <w:pPr>
         <w:pStyle w:val="Titolo2"/>
       </w:pPr>
-      <w:bookmarkStart w:id="22" w:name="_Toc429059811"/>
-      <w:bookmarkStart w:id="23" w:name="_Toc94790457"/>
-      <w:r>
-        <w:t>Design delle interfacce</w:t>
-      </w:r>
-      <w:bookmarkEnd w:id="22"/>
+      <w:bookmarkStart w:id="23" w:name="_Toc429059812"/>
+      <w:bookmarkStart w:id="24" w:name="_Toc94790458"/>
+      <w:r>
+        <w:t>Design procedurale</w:t>
+      </w:r>
       <w:bookmarkEnd w:id="23"/>
-    </w:p>
-    <w:p>
-      <w:pPr>
-        <w:rPr>
-          <w:lang w:val="it-IT"/>
-        </w:rPr>
-      </w:pPr>
-      <w:r>
-        <w:rPr>
-          <w:lang w:val="it-IT"/>
-        </w:rPr>
-        <w:t>Descrizione delle interfacce interne ed esterne del sistema e dell’interfaccia utente. La progettazione delle interfacce è basata sulle informazioni rica</w:t>
-      </w:r>
-      <w:r>
-        <w:rPr>
-          <w:lang w:val="it-IT"/>
-        </w:rPr>
-        <w:t xml:space="preserve">vate durante la fase di analisi e realizzata tramite </w:t>
-      </w:r>
-      <w:proofErr w:type="spellStart"/>
-      <w:r>
-        <w:rPr>
-          <w:lang w:val="it-IT"/>
-        </w:rPr>
-        <w:t>mockups</w:t>
-      </w:r>
-      <w:proofErr w:type="spellEnd"/>
-      <w:r>
-        <w:rPr>
-          <w:lang w:val="it-IT"/>
-        </w:rPr>
-        <w:t>.</w:t>
-      </w:r>
-    </w:p>
-    <w:p>
-      <w:pPr>
-        <w:pStyle w:val="Titolo2"/>
-      </w:pPr>
-      <w:bookmarkStart w:id="24" w:name="_Toc429059812"/>
-      <w:bookmarkStart w:id="25" w:name="_Toc94790458"/>
-      <w:r>
-        <w:t>Design procedurale</w:t>
-      </w:r>
       <w:bookmarkEnd w:id="24"/>
-      <w:bookmarkEnd w:id="25"/>
     </w:p>
     <w:p>
       <w:pPr>
@@ -7406,103 +7384,103 @@
           <w:bottom w:val="single" w:sz="4" w:space="1" w:color="auto"/>
         </w:pBdr>
       </w:pPr>
-      <w:bookmarkStart w:id="26" w:name="_Toc461179222"/>
-      <w:bookmarkStart w:id="27" w:name="_Toc94790459"/>
+      <w:bookmarkStart w:id="25" w:name="_Toc461179222"/>
+      <w:bookmarkStart w:id="26" w:name="_Toc94790459"/>
       <w:r>
         <w:lastRenderedPageBreak/>
         <w:t>Implementazione</w:t>
       </w:r>
+      <w:bookmarkEnd w:id="25"/>
       <w:bookmarkEnd w:id="26"/>
+    </w:p>
+    <w:p>
+      <w:r>
+        <w:t>In questo capitolo dovrà essere mostrato come è stato realizzato il lavoro. Questa parte può differenziarsi dalla progettazione in quanto il risultato ottenuto non per forza può essere come era stato progettato.</w:t>
+      </w:r>
+    </w:p>
+    <w:p>
+      <w:r>
+        <w:t xml:space="preserve">Sulla base di queste informazioni il lavoro svolto dovrà essere riproducibile. </w:t>
+      </w:r>
+    </w:p>
+    <w:p>
+      <w:r>
+        <w:t>In questa parte è richiesto l’inserimento di codice sorgente</w:t>
+      </w:r>
+      <w:r>
+        <w:t xml:space="preserve"> - </w:t>
+      </w:r>
+      <w:proofErr w:type="spellStart"/>
+      <w:r>
+        <w:t>P</w:t>
+      </w:r>
+      <w:r>
+        <w:t>rint</w:t>
+      </w:r>
+      <w:proofErr w:type="spellEnd"/>
+      <w:r>
+        <w:t xml:space="preserve"> </w:t>
+      </w:r>
+      <w:r>
+        <w:t>S</w:t>
+      </w:r>
+      <w:r>
+        <w:t xml:space="preserve">creen </w:t>
+      </w:r>
+      <w:r>
+        <w:t xml:space="preserve">- </w:t>
+      </w:r>
+      <w:r>
+        <w:t>di maschere solamente per quei passaggi particolarmente significativi e/o critici.</w:t>
+      </w:r>
+    </w:p>
+    <w:p>
+      <w:r>
+        <w:t>Inoltre,</w:t>
+      </w:r>
+      <w:r>
+        <w:t xml:space="preserve"> dovranno essere descritte eventuali varianti di soluzione o scelte di prodotti con motivazione delle scelte.</w:t>
+      </w:r>
+    </w:p>
+    <w:p>
+      <w:r>
+        <w:t>Non deve apparire nessuna forma di guida d’uso di librerie o di componenti utilizzati. Eventualmente questa va allegata.</w:t>
+      </w:r>
+    </w:p>
+    <w:p>
+      <w:r>
+        <w:t>Per eventuali dettagli si possono inserire riferimenti ai diari.</w:t>
+      </w:r>
+    </w:p>
+    <w:p>
+      <w:pPr>
+        <w:pStyle w:val="Titolo1"/>
+        <w:rPr>
+          <w:lang w:val="it-IT"/>
+        </w:rPr>
+      </w:pPr>
+      <w:bookmarkStart w:id="27" w:name="_Toc461179223"/>
+      <w:bookmarkStart w:id="28" w:name="_Toc94790460"/>
+      <w:r>
+        <w:rPr>
+          <w:lang w:val="it-IT"/>
+        </w:rPr>
+        <w:t>Test</w:t>
+      </w:r>
       <w:bookmarkEnd w:id="27"/>
-    </w:p>
-    <w:p>
-      <w:r>
-        <w:t>In questo capitolo dovrà essere mostrato come è stato realizzato il lavoro. Questa parte può differenziarsi dalla progettazione in quanto il risultato ottenuto non per forza può essere come era stato progettato.</w:t>
-      </w:r>
-    </w:p>
-    <w:p>
-      <w:r>
-        <w:t xml:space="preserve">Sulla base di queste informazioni il lavoro svolto dovrà essere riproducibile. </w:t>
-      </w:r>
-    </w:p>
-    <w:p>
-      <w:r>
-        <w:t>In questa parte è richiesto l’inserimento di codice sorgente</w:t>
-      </w:r>
-      <w:r>
-        <w:t xml:space="preserve"> - </w:t>
-      </w:r>
-      <w:proofErr w:type="spellStart"/>
-      <w:r>
-        <w:t>P</w:t>
-      </w:r>
-      <w:r>
-        <w:t>rint</w:t>
-      </w:r>
-      <w:proofErr w:type="spellEnd"/>
-      <w:r>
-        <w:t xml:space="preserve"> </w:t>
-      </w:r>
-      <w:r>
-        <w:t>S</w:t>
-      </w:r>
-      <w:r>
-        <w:t xml:space="preserve">creen </w:t>
-      </w:r>
-      <w:r>
-        <w:t xml:space="preserve">- </w:t>
-      </w:r>
-      <w:r>
-        <w:t>di maschere solamente per quei passaggi particolarmente significativi e/o critici.</w:t>
-      </w:r>
-    </w:p>
-    <w:p>
-      <w:r>
-        <w:t>Inoltre,</w:t>
-      </w:r>
-      <w:r>
-        <w:t xml:space="preserve"> dovranno essere descritte eventuali varianti di soluzione o scelte di prodotti con motivazione delle scelte.</w:t>
-      </w:r>
-    </w:p>
-    <w:p>
-      <w:r>
-        <w:t>Non deve apparire nessuna forma di guida d’uso di librerie o di componenti utilizzati. Eventualmente questa va allegata.</w:t>
-      </w:r>
-    </w:p>
-    <w:p>
-      <w:r>
-        <w:t>Per eventuali dettagli si possono inserire riferimenti ai diari.</w:t>
-      </w:r>
-    </w:p>
-    <w:p>
-      <w:pPr>
-        <w:pStyle w:val="Titolo1"/>
-        <w:rPr>
-          <w:lang w:val="it-IT"/>
-        </w:rPr>
-      </w:pPr>
-      <w:bookmarkStart w:id="28" w:name="_Toc461179223"/>
-      <w:bookmarkStart w:id="29" w:name="_Toc94790460"/>
-      <w:r>
-        <w:rPr>
-          <w:lang w:val="it-IT"/>
-        </w:rPr>
-        <w:t>Test</w:t>
-      </w:r>
       <w:bookmarkEnd w:id="28"/>
+    </w:p>
+    <w:p>
+      <w:pPr>
+        <w:pStyle w:val="Titolo2"/>
+      </w:pPr>
+      <w:bookmarkStart w:id="29" w:name="_Toc461179224"/>
+      <w:bookmarkStart w:id="30" w:name="_Toc94790461"/>
+      <w:r>
+        <w:t>Protocollo di test</w:t>
+      </w:r>
       <w:bookmarkEnd w:id="29"/>
-    </w:p>
-    <w:p>
-      <w:pPr>
-        <w:pStyle w:val="Titolo2"/>
-      </w:pPr>
-      <w:bookmarkStart w:id="30" w:name="_Toc461179224"/>
-      <w:bookmarkStart w:id="31" w:name="_Toc94790461"/>
-      <w:r>
-        <w:t>Protocollo di test</w:t>
-      </w:r>
       <w:bookmarkEnd w:id="30"/>
-      <w:bookmarkEnd w:id="31"/>
     </w:p>
     <w:p>
       <w:pPr>
@@ -8539,7 +8517,7 @@
           <w:lang w:val="it-IT"/>
         </w:rPr>
       </w:pPr>
-      <w:bookmarkStart w:id="32" w:name="_Toc461179225"/>
+      <w:bookmarkStart w:id="31" w:name="_Toc461179225"/>
       <w:r>
         <w:br w:type="page"/>
       </w:r>
@@ -8548,53 +8526,267 @@
       <w:pPr>
         <w:pStyle w:val="Titolo2"/>
       </w:pPr>
-      <w:bookmarkStart w:id="33" w:name="_Toc94790462"/>
+      <w:bookmarkStart w:id="32" w:name="_Toc94790462"/>
       <w:r>
         <w:lastRenderedPageBreak/>
         <w:t>Risultati test</w:t>
       </w:r>
+      <w:bookmarkEnd w:id="31"/>
       <w:bookmarkEnd w:id="32"/>
+    </w:p>
+    <w:p>
+      <w:pPr>
+        <w:rPr>
+          <w:lang w:val="it-IT"/>
+        </w:rPr>
+      </w:pPr>
+      <w:r>
+        <w:rPr>
+          <w:lang w:val="it-IT"/>
+        </w:rPr>
+        <w:t>Tabella riassuntiva in cui si inseriscono i test riusciti e non del prodotto finale. Se un test non riesce e viene corretto l’errore, questo dovrà risultare nel documento finale come riuscito (la procedura della correzione apparirà nel diario), altrimenti dovrà essere descritto l’errore con eventuali ipotesi di correzione.</w:t>
+      </w:r>
+    </w:p>
+    <w:p>
+      <w:pPr>
+        <w:pStyle w:val="Titolo2"/>
+      </w:pPr>
+      <w:bookmarkStart w:id="33" w:name="_Toc461179226"/>
+      <w:bookmarkStart w:id="34" w:name="_Toc94790463"/>
+      <w:r>
+        <w:t>Mancanze</w:t>
+      </w:r>
+      <w:r>
+        <w:t>/limitazioni conosciute</w:t>
+      </w:r>
       <w:bookmarkEnd w:id="33"/>
-    </w:p>
-    <w:p>
-      <w:pPr>
-        <w:rPr>
-          <w:lang w:val="it-IT"/>
-        </w:rPr>
-      </w:pPr>
-      <w:r>
-        <w:rPr>
-          <w:lang w:val="it-IT"/>
-        </w:rPr>
-        <w:t>Tabella riassuntiva in cui si inseriscono i test riusciti e non del prodotto finale. Se un test non riesce e viene corretto l’errore, questo dovrà risultare nel documento finale come riuscito (la procedura della correzione apparirà nel diario), altrimenti dovrà essere descritto l’errore con eventuali ipotesi di correzione.</w:t>
+      <w:bookmarkEnd w:id="34"/>
+    </w:p>
+    <w:p>
+      <w:pPr>
+        <w:rPr>
+          <w:lang w:val="it-IT"/>
+        </w:rPr>
+      </w:pPr>
+      <w:r>
+        <w:rPr>
+          <w:lang w:val="it-IT"/>
+        </w:rPr>
+        <w:t>Descrizione con motivazione di eventuali elementi mancanti o non completamente implementati, al di fuori dei test case. Non devono essere riportati gli errori e i problemi riscontrati e poi risolti durante il progetto.</w:t>
+      </w:r>
+    </w:p>
+    <w:p>
+      <w:pPr>
+        <w:pStyle w:val="Titolo1"/>
+        <w:rPr>
+          <w:lang w:val="it-IT"/>
+        </w:rPr>
+      </w:pPr>
+      <w:bookmarkStart w:id="35" w:name="_Toc461179227"/>
+      <w:bookmarkStart w:id="36" w:name="_Toc94790464"/>
+      <w:r>
+        <w:rPr>
+          <w:lang w:val="it-IT"/>
+        </w:rPr>
+        <w:t>Consuntivo</w:t>
+      </w:r>
+      <w:bookmarkEnd w:id="35"/>
+      <w:bookmarkEnd w:id="36"/>
+    </w:p>
+    <w:p>
+      <w:pPr>
+        <w:rPr>
+          <w:lang w:val="it-IT"/>
+        </w:rPr>
+      </w:pPr>
+      <w:r>
+        <w:rPr>
+          <w:lang w:val="it-IT"/>
+        </w:rPr>
+        <w:t>Consuntivo del tempo di lavoro effettivo e considerazioni riguardo le differenze rispetto alla pianificazione (cap</w:t>
+      </w:r>
+      <w:r>
+        <w:rPr>
+          <w:lang w:val="it-IT"/>
+        </w:rPr>
+        <w:t>.</w:t>
+      </w:r>
+      <w:r>
+        <w:rPr>
+          <w:lang w:val="it-IT"/>
+        </w:rPr>
+        <w:t xml:space="preserve"> 1.7) (ad esempio Gan</w:t>
+      </w:r>
+      <w:r>
+        <w:rPr>
+          <w:lang w:val="it-IT"/>
+        </w:rPr>
+        <w:t>t</w:t>
+      </w:r>
+      <w:r>
+        <w:rPr>
+          <w:lang w:val="it-IT"/>
+        </w:rPr>
+        <w:t>t consuntivo).</w:t>
+      </w:r>
+    </w:p>
+    <w:p>
+      <w:pPr>
+        <w:pStyle w:val="Titolo1"/>
+        <w:rPr>
+          <w:lang w:val="it-IT"/>
+        </w:rPr>
+      </w:pPr>
+      <w:bookmarkStart w:id="37" w:name="_Toc461179228"/>
+      <w:bookmarkStart w:id="38" w:name="_Toc94790465"/>
+      <w:r>
+        <w:rPr>
+          <w:lang w:val="it-IT"/>
+        </w:rPr>
+        <w:t>Conclusioni</w:t>
+      </w:r>
+      <w:bookmarkEnd w:id="37"/>
+      <w:bookmarkEnd w:id="38"/>
+    </w:p>
+    <w:p>
+      <w:pPr>
+        <w:rPr>
+          <w:lang w:val="it-IT"/>
+        </w:rPr>
+      </w:pPr>
+      <w:r>
+        <w:rPr>
+          <w:lang w:val="it-IT"/>
+        </w:rPr>
+        <w:t>Quali sono le implicazioni della mia soluzione? Che impatto avrà?</w:t>
+      </w:r>
+      <w:r>
+        <w:rPr>
+          <w:lang w:val="it-IT"/>
+        </w:rPr>
+        <w:t xml:space="preserve"> Cambierà il mondo? È un successo importante? È </w:t>
+      </w:r>
+      <w:r>
+        <w:rPr>
+          <w:lang w:val="it-IT"/>
+        </w:rPr>
+        <w:t>solo un</w:t>
+      </w:r>
+      <w:r>
+        <w:rPr>
+          <w:lang w:val="it-IT"/>
+        </w:rPr>
+        <w:t>’</w:t>
+      </w:r>
+      <w:r>
+        <w:rPr>
+          <w:lang w:val="it-IT"/>
+        </w:rPr>
+        <w:t>aggiunta</w:t>
+      </w:r>
+      <w:r>
+        <w:rPr>
+          <w:lang w:val="it-IT"/>
+        </w:rPr>
+        <w:t xml:space="preserve"> marginale o</w:t>
+      </w:r>
+      <w:r>
+        <w:rPr>
+          <w:lang w:val="it-IT"/>
+        </w:rPr>
+        <w:t xml:space="preserve"> è semplicemente servita per scoprire che questo percorso è</w:t>
+      </w:r>
+      <w:r>
+        <w:rPr>
+          <w:lang w:val="it-IT"/>
+        </w:rPr>
+        <w:t xml:space="preserve"> stato</w:t>
+      </w:r>
+      <w:r>
+        <w:rPr>
+          <w:lang w:val="it-IT"/>
+        </w:rPr>
+        <w:t xml:space="preserve"> una perdita di tempo? I ris</w:t>
+      </w:r>
+      <w:r>
+        <w:rPr>
+          <w:lang w:val="it-IT"/>
+        </w:rPr>
+        <w:t xml:space="preserve">ultati ottenuti sono generali, </w:t>
+      </w:r>
+      <w:r>
+        <w:rPr>
+          <w:lang w:val="it-IT"/>
+        </w:rPr>
+        <w:t>facilmente generalizzabili o sono specifici di un caso particolare?</w:t>
+      </w:r>
+      <w:r>
+        <w:rPr>
+          <w:lang w:val="it-IT"/>
+        </w:rPr>
+        <w:t xml:space="preserve"> ecc</w:t>
+      </w:r>
+      <w:r>
+        <w:rPr>
+          <w:lang w:val="it-IT"/>
+        </w:rPr>
+        <w:t>.</w:t>
       </w:r>
     </w:p>
     <w:p>
       <w:pPr>
         <w:pStyle w:val="Titolo2"/>
       </w:pPr>
-      <w:bookmarkStart w:id="34" w:name="_Toc461179226"/>
-      <w:bookmarkStart w:id="35" w:name="_Toc94790463"/>
-      <w:r>
-        <w:t>Mancanze</w:t>
-      </w:r>
-      <w:r>
-        <w:t>/limitazioni conosciute</w:t>
-      </w:r>
-      <w:bookmarkEnd w:id="34"/>
-      <w:bookmarkEnd w:id="35"/>
-    </w:p>
-    <w:p>
-      <w:pPr>
-        <w:rPr>
-          <w:lang w:val="it-IT"/>
-        </w:rPr>
-      </w:pPr>
-      <w:r>
-        <w:rPr>
-          <w:lang w:val="it-IT"/>
-        </w:rPr>
-        <w:t>Descrizione con motivazione di eventuali elementi mancanti o non completamente implementati, al di fuori dei test case. Non devono essere riportati gli errori e i problemi riscontrati e poi risolti durante il progetto.</w:t>
+      <w:bookmarkStart w:id="39" w:name="_Toc461179229"/>
+      <w:bookmarkStart w:id="40" w:name="_Toc94790466"/>
+      <w:r>
+        <w:t>Sviluppi futuri</w:t>
+      </w:r>
+      <w:bookmarkEnd w:id="39"/>
+      <w:bookmarkEnd w:id="40"/>
+    </w:p>
+    <w:p>
+      <w:pPr>
+        <w:rPr>
+          <w:lang w:val="it-IT"/>
+        </w:rPr>
+      </w:pPr>
+      <w:r>
+        <w:rPr>
+          <w:lang w:val="it-IT"/>
+        </w:rPr>
+        <w:t>Migliorie o estensioni che possono essere sviluppate sul prodotto.</w:t>
+      </w:r>
+    </w:p>
+    <w:p>
+      <w:pPr>
+        <w:pStyle w:val="Titolo2"/>
+      </w:pPr>
+      <w:bookmarkStart w:id="41" w:name="_Toc461179230"/>
+      <w:bookmarkStart w:id="42" w:name="_Toc94790467"/>
+      <w:r>
+        <w:t>Considerazioni personali</w:t>
+      </w:r>
+      <w:bookmarkEnd w:id="41"/>
+      <w:bookmarkEnd w:id="42"/>
+    </w:p>
+    <w:p>
+      <w:pPr>
+        <w:rPr>
+          <w:lang w:val="it-IT"/>
+        </w:rPr>
+      </w:pPr>
+      <w:r>
+        <w:rPr>
+          <w:lang w:val="it-IT"/>
+        </w:rPr>
+        <w:t>Cosa ho imparato in questo progetto? ecc</w:t>
+      </w:r>
+      <w:r>
+        <w:rPr>
+          <w:lang w:val="it-IT"/>
+        </w:rPr>
+        <w:t>.</w:t>
       </w:r>
     </w:p>
     <w:p>
@@ -8604,229 +8796,15 @@
           <w:lang w:val="it-IT"/>
         </w:rPr>
       </w:pPr>
-      <w:bookmarkStart w:id="36" w:name="_Toc461179227"/>
-      <w:bookmarkStart w:id="37" w:name="_Toc94790464"/>
-      <w:r>
-        <w:rPr>
-          <w:lang w:val="it-IT"/>
-        </w:rPr>
-        <w:t>Consuntivo</w:t>
-      </w:r>
-      <w:bookmarkEnd w:id="36"/>
-      <w:bookmarkEnd w:id="37"/>
-    </w:p>
-    <w:p>
-      <w:pPr>
-        <w:rPr>
-          <w:lang w:val="it-IT"/>
-        </w:rPr>
-      </w:pPr>
-      <w:r>
-        <w:rPr>
-          <w:lang w:val="it-IT"/>
-        </w:rPr>
-        <w:t>Consuntivo del tempo di lavoro effettivo e considerazioni riguardo le differenze rispetto alla pianificazione (cap</w:t>
-      </w:r>
-      <w:r>
-        <w:rPr>
-          <w:lang w:val="it-IT"/>
-        </w:rPr>
-        <w:t>.</w:t>
-      </w:r>
-      <w:r>
-        <w:rPr>
-          <w:lang w:val="it-IT"/>
-        </w:rPr>
-        <w:t xml:space="preserve"> 1.7) (ad esempio Gan</w:t>
-      </w:r>
-      <w:r>
-        <w:rPr>
-          <w:lang w:val="it-IT"/>
-        </w:rPr>
-        <w:t>t</w:t>
-      </w:r>
-      <w:r>
-        <w:rPr>
-          <w:lang w:val="it-IT"/>
-        </w:rPr>
-        <w:t>t consuntivo).</w:t>
-      </w:r>
-    </w:p>
-    <w:p>
-      <w:pPr>
-        <w:pStyle w:val="Titolo1"/>
-        <w:rPr>
-          <w:lang w:val="it-IT"/>
-        </w:rPr>
-      </w:pPr>
-      <w:bookmarkStart w:id="38" w:name="_Toc461179228"/>
-      <w:bookmarkStart w:id="39" w:name="_Toc94790465"/>
-      <w:r>
-        <w:rPr>
-          <w:lang w:val="it-IT"/>
-        </w:rPr>
-        <w:t>Conclusioni</w:t>
-      </w:r>
-      <w:bookmarkEnd w:id="38"/>
-      <w:bookmarkEnd w:id="39"/>
-    </w:p>
-    <w:p>
-      <w:pPr>
-        <w:rPr>
-          <w:lang w:val="it-IT"/>
-        </w:rPr>
-      </w:pPr>
-      <w:r>
-        <w:rPr>
-          <w:lang w:val="it-IT"/>
-        </w:rPr>
-        <w:t>Quali sono le implicazioni della mia soluzione? Che impatto avrà?</w:t>
-      </w:r>
-      <w:r>
-        <w:rPr>
-          <w:lang w:val="it-IT"/>
-        </w:rPr>
-        <w:t xml:space="preserve"> Cambierà il mondo? È un successo importante? È </w:t>
-      </w:r>
-      <w:r>
-        <w:rPr>
-          <w:lang w:val="it-IT"/>
-        </w:rPr>
-        <w:t>solo un</w:t>
-      </w:r>
-      <w:r>
-        <w:rPr>
-          <w:lang w:val="it-IT"/>
-        </w:rPr>
-        <w:t>’</w:t>
-      </w:r>
-      <w:r>
-        <w:rPr>
-          <w:lang w:val="it-IT"/>
-        </w:rPr>
-        <w:t>aggiunta</w:t>
-      </w:r>
-      <w:r>
-        <w:rPr>
-          <w:lang w:val="it-IT"/>
-        </w:rPr>
-        <w:t xml:space="preserve"> marginale o</w:t>
-      </w:r>
-      <w:r>
-        <w:rPr>
-          <w:lang w:val="it-IT"/>
-        </w:rPr>
-        <w:t xml:space="preserve"> è semplicemente servita per scoprire che questo percorso è</w:t>
-      </w:r>
-      <w:r>
-        <w:rPr>
-          <w:lang w:val="it-IT"/>
-        </w:rPr>
-        <w:t xml:space="preserve"> stato</w:t>
-      </w:r>
-      <w:r>
-        <w:rPr>
-          <w:lang w:val="it-IT"/>
-        </w:rPr>
-        <w:t xml:space="preserve"> una perdita di tempo? I ris</w:t>
-      </w:r>
-      <w:r>
-        <w:rPr>
-          <w:lang w:val="it-IT"/>
-        </w:rPr>
-        <w:t xml:space="preserve">ultati ottenuti sono generali, </w:t>
-      </w:r>
-      <w:r>
-        <w:rPr>
-          <w:lang w:val="it-IT"/>
-        </w:rPr>
-        <w:t>facilmente generalizzabili o sono specifici di un caso particolare?</w:t>
-      </w:r>
-      <w:r>
-        <w:rPr>
-          <w:lang w:val="it-IT"/>
-        </w:rPr>
-        <w:t xml:space="preserve"> ecc</w:t>
-      </w:r>
-      <w:r>
-        <w:rPr>
-          <w:lang w:val="it-IT"/>
-        </w:rPr>
-        <w:t>.</w:t>
-      </w:r>
-    </w:p>
-    <w:p>
-      <w:pPr>
-        <w:pStyle w:val="Titolo2"/>
-      </w:pPr>
-      <w:bookmarkStart w:id="40" w:name="_Toc461179229"/>
-      <w:bookmarkStart w:id="41" w:name="_Toc94790466"/>
-      <w:r>
-        <w:t>Sviluppi futuri</w:t>
-      </w:r>
-      <w:bookmarkEnd w:id="40"/>
-      <w:bookmarkEnd w:id="41"/>
-    </w:p>
-    <w:p>
-      <w:pPr>
-        <w:rPr>
-          <w:lang w:val="it-IT"/>
-        </w:rPr>
-      </w:pPr>
-      <w:r>
-        <w:rPr>
-          <w:lang w:val="it-IT"/>
-        </w:rPr>
-        <w:t>Migliorie o estensioni che possono essere sviluppate sul prodotto.</w:t>
-      </w:r>
-    </w:p>
-    <w:p>
-      <w:pPr>
-        <w:pStyle w:val="Titolo2"/>
-      </w:pPr>
-      <w:bookmarkStart w:id="42" w:name="_Toc461179230"/>
-      <w:bookmarkStart w:id="43" w:name="_Toc94790467"/>
-      <w:r>
-        <w:t>Considerazioni personali</w:t>
-      </w:r>
-      <w:bookmarkEnd w:id="42"/>
+      <w:bookmarkStart w:id="43" w:name="_Toc94790468"/>
+      <w:bookmarkStart w:id="44" w:name="_Toc461179232"/>
+      <w:r>
+        <w:rPr>
+          <w:lang w:val="it-IT"/>
+        </w:rPr>
+        <w:t>Glossario</w:t>
+      </w:r>
       <w:bookmarkEnd w:id="43"/>
-    </w:p>
-    <w:p>
-      <w:pPr>
-        <w:rPr>
-          <w:lang w:val="it-IT"/>
-        </w:rPr>
-      </w:pPr>
-      <w:r>
-        <w:rPr>
-          <w:lang w:val="it-IT"/>
-        </w:rPr>
-        <w:t>Cosa ho imparato in questo progetto? ecc</w:t>
-      </w:r>
-      <w:r>
-        <w:rPr>
-          <w:lang w:val="it-IT"/>
-        </w:rPr>
-        <w:t>.</w:t>
-      </w:r>
-    </w:p>
-    <w:p>
-      <w:pPr>
-        <w:pStyle w:val="Titolo1"/>
-        <w:rPr>
-          <w:lang w:val="it-IT"/>
-        </w:rPr>
-      </w:pPr>
-      <w:bookmarkStart w:id="44" w:name="_Toc94790468"/>
-      <w:bookmarkStart w:id="45" w:name="_Toc461179232"/>
-      <w:r>
-        <w:rPr>
-          <w:lang w:val="it-IT"/>
-        </w:rPr>
-        <w:t>Glossario</w:t>
-      </w:r>
-      <w:bookmarkEnd w:id="44"/>
     </w:p>
     <w:p>
       <w:pPr>
@@ -9052,7 +9030,7 @@
           <w:lang w:val="it-IT"/>
         </w:rPr>
       </w:pPr>
-      <w:bookmarkStart w:id="46" w:name="_Toc94790469"/>
+      <w:bookmarkStart w:id="45" w:name="_Toc94790469"/>
       <w:r>
         <w:rPr>
           <w:lang w:val="it-IT"/>
@@ -9074,18 +9052,18 @@
         <w:lastRenderedPageBreak/>
         <w:t>Bibliografia</w:t>
       </w:r>
+      <w:bookmarkEnd w:id="45"/>
+    </w:p>
+    <w:p>
+      <w:pPr>
+        <w:pStyle w:val="Titolo2"/>
+      </w:pPr>
+      <w:bookmarkStart w:id="46" w:name="_Toc94790470"/>
+      <w:r>
+        <w:t>Bibliografia per articoli di riviste:</w:t>
+      </w:r>
+      <w:bookmarkEnd w:id="44"/>
       <w:bookmarkEnd w:id="46"/>
-    </w:p>
-    <w:p>
-      <w:pPr>
-        <w:pStyle w:val="Titolo2"/>
-      </w:pPr>
-      <w:bookmarkStart w:id="47" w:name="_Toc94790470"/>
-      <w:r>
-        <w:t>Bibliografia per articoli di riviste:</w:t>
-      </w:r>
-      <w:bookmarkEnd w:id="45"/>
-      <w:bookmarkEnd w:id="47"/>
     </w:p>
     <w:p>
       <w:pPr>
@@ -9194,13 +9172,13 @@
       <w:pPr>
         <w:pStyle w:val="Titolo2"/>
       </w:pPr>
-      <w:bookmarkStart w:id="48" w:name="_Toc461179233"/>
-      <w:bookmarkStart w:id="49" w:name="_Toc94790471"/>
+      <w:bookmarkStart w:id="47" w:name="_Toc461179233"/>
+      <w:bookmarkStart w:id="48" w:name="_Toc94790471"/>
       <w:r>
         <w:t>Bibliografia per libri</w:t>
       </w:r>
+      <w:bookmarkEnd w:id="47"/>
       <w:bookmarkEnd w:id="48"/>
-      <w:bookmarkEnd w:id="49"/>
     </w:p>
     <w:p>
       <w:pPr>
@@ -9325,18 +9303,18 @@
           <w:lang w:val="it-IT"/>
         </w:rPr>
       </w:pPr>
-      <w:bookmarkStart w:id="50" w:name="_Toc461179234"/>
+      <w:bookmarkStart w:id="49" w:name="_Toc461179234"/>
     </w:p>
     <w:p>
       <w:pPr>
         <w:pStyle w:val="Titolo2"/>
       </w:pPr>
-      <w:bookmarkStart w:id="51" w:name="_Toc94790472"/>
+      <w:bookmarkStart w:id="50" w:name="_Toc94790472"/>
       <w:r>
         <w:t>Sitografia</w:t>
       </w:r>
+      <w:bookmarkEnd w:id="49"/>
       <w:bookmarkEnd w:id="50"/>
-      <w:bookmarkEnd w:id="51"/>
     </w:p>
     <w:p>
       <w:pPr>
@@ -9479,6 +9457,25 @@
         </w:rPr>
         <w:t>, 07-06-2008.</w:t>
       </w:r>
+    </w:p>
+    <w:p>
+      <w:pPr>
+        <w:numPr>
+          <w:ilvl w:val="0"/>
+          <w:numId w:val="8"/>
+        </w:numPr>
+        <w:rPr>
+          <w:lang w:val="en-US"/>
+        </w:rPr>
+      </w:pPr>
+      <w:r>
+        <w:rPr>
+          <w:lang w:val="en-US"/>
+        </w:rPr>
+        <w:t>https://stackoverflow.com/questions/14964035/how-to-export-javascript-array-info-to-csv-on-client-side</w:t>
+      </w:r>
+      <w:bookmarkStart w:id="51" w:name="_GoBack"/>
+      <w:bookmarkEnd w:id="51"/>
     </w:p>
     <w:p>
       <w:pPr>
@@ -9754,27 +9751,14 @@
     <w:r>
       <w:tab/>
     </w:r>
-    <w:r>
-      <w:fldChar w:fldCharType="begin"/>
-    </w:r>
-    <w:r>
-      <w:instrText xml:space="preserve"> FILENAME </w:instrText>
-    </w:r>
-    <w:r>
-      <w:fldChar w:fldCharType="separate"/>
-    </w:r>
-    <w:r>
-      <w:rPr>
-        <w:noProof/>
-      </w:rPr>
-      <w:t>documentazione_TrovaLaParola_MarcoConforti</w:t>
-    </w:r>
-    <w:r>
-      <w:rPr>
-        <w:noProof/>
-      </w:rPr>
-      <w:fldChar w:fldCharType="end"/>
-    </w:r>
+    <w:fldSimple w:instr=" FILENAME ">
+      <w:r>
+        <w:rPr>
+          <w:noProof/>
+        </w:rPr>
+        <w:t>documentazione_TrovaLaParola_MarcoConforti</w:t>
+      </w:r>
+    </w:fldSimple>
     <w:r>
       <w:tab/>
       <w:t xml:space="preserve">Versione: </w:t>
@@ -9792,7 +9776,7 @@
       <w:rPr>
         <w:noProof/>
       </w:rPr>
-      <w:t>13.10.2023</w:t>
+      <w:t>20.10.2023</w:t>
     </w:r>
     <w:r>
       <w:fldChar w:fldCharType="end"/>
@@ -14602,7 +14586,7 @@
 </file>
 
 <file path=customXml/itemProps1.xml><?xml version="1.0" encoding="utf-8"?>
-<ds:datastoreItem xmlns:ds="http://schemas.openxmlformats.org/officeDocument/2006/customXml" ds:itemID="{15CCFF69-9A2A-437C-B738-84468EC8E979}">
+<ds:datastoreItem xmlns:ds="http://schemas.openxmlformats.org/officeDocument/2006/customXml" ds:itemID="{DFE0A110-8D43-4F5D-B8A8-5E89E03EBAA7}">
   <ds:schemaRefs>
     <ds:schemaRef ds:uri="http://schemas.openxmlformats.org/officeDocument/2006/bibliography"/>
   </ds:schemaRefs>

</xml_diff>

<commit_message>
Commit 18 - Diario + Applicativo + Doc + Altro
</commit_message>
<xml_diff>
--- a/3_Documentazione/documentazione_TrovaLaParola_MarcoConforti.docx
+++ b/3_Documentazione/documentazione_TrovaLaParola_MarcoConforti.docx
@@ -4274,7 +4274,21 @@
                 <w:sz w:val="16"/>
                 <w:szCs w:val="16"/>
               </w:rPr>
-              <w:t xml:space="preserve">Bisogna creare un export in html o </w:t>
+              <w:t xml:space="preserve">Bisogna creare un export in html </w:t>
+            </w:r>
+            <w:r>
+              <w:rPr>
+                <w:sz w:val="16"/>
+                <w:szCs w:val="16"/>
+              </w:rPr>
+              <w:t>e/</w:t>
+            </w:r>
+            <w:r>
+              <w:rPr>
+                <w:sz w:val="16"/>
+                <w:szCs w:val="16"/>
+              </w:rPr>
+              <w:t xml:space="preserve">o </w:t>
             </w:r>
             <w:proofErr w:type="spellStart"/>
             <w:r>
@@ -5972,6 +5986,15 @@
                 <w:sz w:val="16"/>
                 <w:szCs w:val="16"/>
               </w:rPr>
+              <w:t>, per bambino lettere casuali</w:t>
+            </w:r>
+            <w:bookmarkStart w:id="7" w:name="_GoBack"/>
+            <w:bookmarkEnd w:id="7"/>
+            <w:r>
+              <w:rPr>
+                <w:sz w:val="16"/>
+                <w:szCs w:val="16"/>
+              </w:rPr>
               <w:t>)</w:t>
             </w:r>
             <w:r>
@@ -6143,7 +6166,28 @@
                 <w:sz w:val="16"/>
                 <w:szCs w:val="16"/>
               </w:rPr>
-              <w:t xml:space="preserve"> se modalità bambini grandezza campo se modalità normale numero parole</w:t>
+              <w:t xml:space="preserve"> se modalità bambini </w:t>
+            </w:r>
+            <w:r>
+              <w:rPr>
+                <w:sz w:val="16"/>
+                <w:szCs w:val="16"/>
+              </w:rPr>
+              <w:t>n. parole</w:t>
+            </w:r>
+            <w:r>
+              <w:rPr>
+                <w:sz w:val="16"/>
+                <w:szCs w:val="16"/>
+              </w:rPr>
+              <w:t xml:space="preserve"> se modalità normale </w:t>
+            </w:r>
+            <w:r>
+              <w:rPr>
+                <w:sz w:val="16"/>
+                <w:szCs w:val="16"/>
+              </w:rPr>
+              <w:t>grandezza campo</w:t>
             </w:r>
             <w:r>
               <w:rPr>
@@ -6222,12 +6266,12 @@
       <w:pPr>
         <w:pStyle w:val="Titolo3"/>
       </w:pPr>
-      <w:bookmarkStart w:id="7" w:name="_Toc94790448"/>
+      <w:bookmarkStart w:id="8" w:name="_Toc94790448"/>
       <w:r>
         <w:lastRenderedPageBreak/>
         <w:t>Spiegazione elementi tabella dei requisiti:</w:t>
       </w:r>
-      <w:bookmarkEnd w:id="7"/>
+      <w:bookmarkEnd w:id="8"/>
     </w:p>
     <w:p>
       <w:r>
@@ -6318,11 +6362,11 @@
         <w:pStyle w:val="Titolo2"/>
         <w:ind w:left="578" w:hanging="578"/>
       </w:pPr>
-      <w:bookmarkStart w:id="8" w:name="_Toc94790449"/>
+      <w:bookmarkStart w:id="9" w:name="_Toc94790449"/>
       <w:r>
         <w:t>Use case</w:t>
       </w:r>
-      <w:bookmarkEnd w:id="8"/>
+      <w:bookmarkEnd w:id="9"/>
     </w:p>
     <w:p>
       <w:pPr>
@@ -6433,12 +6477,12 @@
       <w:pPr>
         <w:pStyle w:val="Titolo2"/>
       </w:pPr>
-      <w:bookmarkStart w:id="9" w:name="_Toc94790450"/>
+      <w:bookmarkStart w:id="10" w:name="_Toc94790450"/>
       <w:r>
         <w:lastRenderedPageBreak/>
         <w:t>Pianificazione</w:t>
       </w:r>
-      <w:bookmarkEnd w:id="9"/>
+      <w:bookmarkEnd w:id="10"/>
     </w:p>
     <w:tbl>
       <w:tblPr>
@@ -6528,14 +6572,27 @@
             <w:r>
               <w:t xml:space="preserve">Figura </w:t>
             </w:r>
-            <w:fldSimple w:instr=" SEQ Figura \* ARABIC ">
-              <w:r>
-                <w:rPr>
-                  <w:noProof/>
-                </w:rPr>
-                <w:t>1</w:t>
-              </w:r>
-            </w:fldSimple>
+            <w:r>
+              <w:fldChar w:fldCharType="begin"/>
+            </w:r>
+            <w:r>
+              <w:instrText xml:space="preserve"> SEQ Figura \* ARABIC </w:instrText>
+            </w:r>
+            <w:r>
+              <w:fldChar w:fldCharType="separate"/>
+            </w:r>
+            <w:r>
+              <w:rPr>
+                <w:noProof/>
+              </w:rPr>
+              <w:t>1</w:t>
+            </w:r>
+            <w:r>
+              <w:rPr>
+                <w:noProof/>
+              </w:rPr>
+              <w:fldChar w:fldCharType="end"/>
+            </w:r>
             <w:r>
               <w:t>: Esempio di diagramma di Gantt.</w:t>
             </w:r>
@@ -6547,23 +6604,23 @@
       <w:pPr>
         <w:pStyle w:val="Titolo2"/>
       </w:pPr>
-      <w:bookmarkStart w:id="10" w:name="_Toc94790451"/>
+      <w:bookmarkStart w:id="11" w:name="_Toc94790451"/>
       <w:r>
         <w:t>Analisi dei mezzi</w:t>
       </w:r>
-      <w:bookmarkEnd w:id="10"/>
+      <w:bookmarkEnd w:id="11"/>
     </w:p>
     <w:p>
       <w:pPr>
         <w:pStyle w:val="Titolo3"/>
       </w:pPr>
-      <w:bookmarkStart w:id="11" w:name="_Toc413411419"/>
-      <w:bookmarkStart w:id="12" w:name="_Toc94790452"/>
+      <w:bookmarkStart w:id="12" w:name="_Toc413411419"/>
+      <w:bookmarkStart w:id="13" w:name="_Toc94790452"/>
       <w:r>
         <w:t>Software</w:t>
       </w:r>
-      <w:bookmarkEnd w:id="11"/>
       <w:bookmarkEnd w:id="12"/>
+      <w:bookmarkEnd w:id="13"/>
     </w:p>
     <w:p>
       <w:pPr>
@@ -6737,13 +6794,13 @@
       <w:pPr>
         <w:pStyle w:val="Titolo3"/>
       </w:pPr>
-      <w:bookmarkStart w:id="13" w:name="_Toc413411420"/>
-      <w:bookmarkStart w:id="14" w:name="_Toc94790453"/>
+      <w:bookmarkStart w:id="14" w:name="_Toc413411420"/>
+      <w:bookmarkStart w:id="15" w:name="_Toc94790453"/>
       <w:r>
         <w:t>Hardware</w:t>
       </w:r>
-      <w:bookmarkEnd w:id="13"/>
       <w:bookmarkEnd w:id="14"/>
+      <w:bookmarkEnd w:id="15"/>
     </w:p>
     <w:p>
       <w:pPr>
@@ -6914,13 +6971,13 @@
       <w:pPr>
         <w:pStyle w:val="Titolo1"/>
       </w:pPr>
-      <w:bookmarkStart w:id="15" w:name="_Toc429059808"/>
-      <w:bookmarkStart w:id="16" w:name="_Toc94790454"/>
+      <w:bookmarkStart w:id="16" w:name="_Toc429059808"/>
+      <w:bookmarkStart w:id="17" w:name="_Toc94790454"/>
       <w:r>
         <w:t>Progettazione</w:t>
       </w:r>
-      <w:bookmarkEnd w:id="15"/>
       <w:bookmarkEnd w:id="16"/>
+      <w:bookmarkEnd w:id="17"/>
     </w:p>
     <w:p>
       <w:pPr>
@@ -6946,13 +7003,13 @@
       <w:pPr>
         <w:pStyle w:val="Titolo2"/>
       </w:pPr>
-      <w:bookmarkStart w:id="17" w:name="_Toc429059809"/>
-      <w:bookmarkStart w:id="18" w:name="_Toc94790455"/>
+      <w:bookmarkStart w:id="18" w:name="_Toc429059809"/>
+      <w:bookmarkStart w:id="19" w:name="_Toc94790455"/>
       <w:r>
         <w:t>Design dell’architettura del sistema</w:t>
       </w:r>
-      <w:bookmarkEnd w:id="17"/>
       <w:bookmarkEnd w:id="18"/>
+      <w:bookmarkEnd w:id="19"/>
     </w:p>
     <w:p>
       <w:pPr>
@@ -7097,16 +7154,16 @@
       <w:pPr>
         <w:pStyle w:val="Titolo2"/>
       </w:pPr>
-      <w:bookmarkStart w:id="19" w:name="_Toc429059810"/>
-      <w:bookmarkStart w:id="20" w:name="_Toc94790456"/>
+      <w:bookmarkStart w:id="20" w:name="_Toc429059810"/>
+      <w:bookmarkStart w:id="21" w:name="_Toc94790456"/>
       <w:r>
         <w:t>Design dei dati</w:t>
       </w:r>
       <w:r>
         <w:t xml:space="preserve"> e database</w:t>
       </w:r>
-      <w:bookmarkEnd w:id="19"/>
       <w:bookmarkEnd w:id="20"/>
+      <w:bookmarkEnd w:id="21"/>
     </w:p>
     <w:p>
       <w:pPr>
@@ -7157,13 +7214,13 @@
       <w:pPr>
         <w:pStyle w:val="Titolo2"/>
       </w:pPr>
-      <w:bookmarkStart w:id="21" w:name="_Toc429059811"/>
-      <w:bookmarkStart w:id="22" w:name="_Toc94790457"/>
+      <w:bookmarkStart w:id="22" w:name="_Toc429059811"/>
+      <w:bookmarkStart w:id="23" w:name="_Toc94790457"/>
       <w:r>
         <w:t>Design delle interfacce</w:t>
       </w:r>
-      <w:bookmarkEnd w:id="21"/>
       <w:bookmarkEnd w:id="22"/>
+      <w:bookmarkEnd w:id="23"/>
     </w:p>
     <w:p>
       <w:pPr>
@@ -7202,13 +7259,13 @@
       <w:pPr>
         <w:pStyle w:val="Titolo2"/>
       </w:pPr>
-      <w:bookmarkStart w:id="23" w:name="_Toc429059812"/>
-      <w:bookmarkStart w:id="24" w:name="_Toc94790458"/>
+      <w:bookmarkStart w:id="24" w:name="_Toc429059812"/>
+      <w:bookmarkStart w:id="25" w:name="_Toc94790458"/>
       <w:r>
         <w:t>Design procedurale</w:t>
       </w:r>
-      <w:bookmarkEnd w:id="23"/>
       <w:bookmarkEnd w:id="24"/>
+      <w:bookmarkEnd w:id="25"/>
     </w:p>
     <w:p>
       <w:pPr>
@@ -7384,14 +7441,14 @@
           <w:bottom w:val="single" w:sz="4" w:space="1" w:color="auto"/>
         </w:pBdr>
       </w:pPr>
-      <w:bookmarkStart w:id="25" w:name="_Toc461179222"/>
-      <w:bookmarkStart w:id="26" w:name="_Toc94790459"/>
+      <w:bookmarkStart w:id="26" w:name="_Toc461179222"/>
+      <w:bookmarkStart w:id="27" w:name="_Toc94790459"/>
       <w:r>
         <w:lastRenderedPageBreak/>
         <w:t>Implementazione</w:t>
       </w:r>
-      <w:bookmarkEnd w:id="25"/>
       <w:bookmarkEnd w:id="26"/>
+      <w:bookmarkEnd w:id="27"/>
     </w:p>
     <w:p>
       <w:r>
@@ -7459,28 +7516,28 @@
           <w:lang w:val="it-IT"/>
         </w:rPr>
       </w:pPr>
-      <w:bookmarkStart w:id="27" w:name="_Toc461179223"/>
-      <w:bookmarkStart w:id="28" w:name="_Toc94790460"/>
+      <w:bookmarkStart w:id="28" w:name="_Toc461179223"/>
+      <w:bookmarkStart w:id="29" w:name="_Toc94790460"/>
       <w:r>
         <w:rPr>
           <w:lang w:val="it-IT"/>
         </w:rPr>
         <w:t>Test</w:t>
       </w:r>
-      <w:bookmarkEnd w:id="27"/>
       <w:bookmarkEnd w:id="28"/>
+      <w:bookmarkEnd w:id="29"/>
     </w:p>
     <w:p>
       <w:pPr>
         <w:pStyle w:val="Titolo2"/>
       </w:pPr>
-      <w:bookmarkStart w:id="29" w:name="_Toc461179224"/>
-      <w:bookmarkStart w:id="30" w:name="_Toc94790461"/>
+      <w:bookmarkStart w:id="30" w:name="_Toc461179224"/>
+      <w:bookmarkStart w:id="31" w:name="_Toc94790461"/>
       <w:r>
         <w:t>Protocollo di test</w:t>
       </w:r>
-      <w:bookmarkEnd w:id="29"/>
       <w:bookmarkEnd w:id="30"/>
+      <w:bookmarkEnd w:id="31"/>
     </w:p>
     <w:p>
       <w:pPr>
@@ -8517,7 +8574,7 @@
           <w:lang w:val="it-IT"/>
         </w:rPr>
       </w:pPr>
-      <w:bookmarkStart w:id="31" w:name="_Toc461179225"/>
+      <w:bookmarkStart w:id="32" w:name="_Toc461179225"/>
       <w:r>
         <w:br w:type="page"/>
       </w:r>
@@ -8526,13 +8583,13 @@
       <w:pPr>
         <w:pStyle w:val="Titolo2"/>
       </w:pPr>
-      <w:bookmarkStart w:id="32" w:name="_Toc94790462"/>
+      <w:bookmarkStart w:id="33" w:name="_Toc94790462"/>
       <w:r>
         <w:lastRenderedPageBreak/>
         <w:t>Risultati test</w:t>
       </w:r>
-      <w:bookmarkEnd w:id="31"/>
       <w:bookmarkEnd w:id="32"/>
+      <w:bookmarkEnd w:id="33"/>
     </w:p>
     <w:p>
       <w:pPr>
@@ -8551,16 +8608,16 @@
       <w:pPr>
         <w:pStyle w:val="Titolo2"/>
       </w:pPr>
-      <w:bookmarkStart w:id="33" w:name="_Toc461179226"/>
-      <w:bookmarkStart w:id="34" w:name="_Toc94790463"/>
+      <w:bookmarkStart w:id="34" w:name="_Toc461179226"/>
+      <w:bookmarkStart w:id="35" w:name="_Toc94790463"/>
       <w:r>
         <w:t>Mancanze</w:t>
       </w:r>
       <w:r>
         <w:t>/limitazioni conosciute</w:t>
       </w:r>
-      <w:bookmarkEnd w:id="33"/>
       <w:bookmarkEnd w:id="34"/>
+      <w:bookmarkEnd w:id="35"/>
     </w:p>
     <w:p>
       <w:pPr>
@@ -8582,16 +8639,16 @@
           <w:lang w:val="it-IT"/>
         </w:rPr>
       </w:pPr>
-      <w:bookmarkStart w:id="35" w:name="_Toc461179227"/>
-      <w:bookmarkStart w:id="36" w:name="_Toc94790464"/>
+      <w:bookmarkStart w:id="36" w:name="_Toc461179227"/>
+      <w:bookmarkStart w:id="37" w:name="_Toc94790464"/>
       <w:r>
         <w:rPr>
           <w:lang w:val="it-IT"/>
         </w:rPr>
         <w:t>Consuntivo</w:t>
       </w:r>
-      <w:bookmarkEnd w:id="35"/>
       <w:bookmarkEnd w:id="36"/>
+      <w:bookmarkEnd w:id="37"/>
     </w:p>
     <w:p>
       <w:pPr>
@@ -8637,16 +8694,16 @@
           <w:lang w:val="it-IT"/>
         </w:rPr>
       </w:pPr>
-      <w:bookmarkStart w:id="37" w:name="_Toc461179228"/>
-      <w:bookmarkStart w:id="38" w:name="_Toc94790465"/>
+      <w:bookmarkStart w:id="38" w:name="_Toc461179228"/>
+      <w:bookmarkStart w:id="39" w:name="_Toc94790465"/>
       <w:r>
         <w:rPr>
           <w:lang w:val="it-IT"/>
         </w:rPr>
         <w:t>Conclusioni</w:t>
       </w:r>
-      <w:bookmarkEnd w:id="37"/>
       <w:bookmarkEnd w:id="38"/>
+      <w:bookmarkEnd w:id="39"/>
     </w:p>
     <w:p>
       <w:pPr>
@@ -8737,13 +8794,13 @@
       <w:pPr>
         <w:pStyle w:val="Titolo2"/>
       </w:pPr>
-      <w:bookmarkStart w:id="39" w:name="_Toc461179229"/>
-      <w:bookmarkStart w:id="40" w:name="_Toc94790466"/>
+      <w:bookmarkStart w:id="40" w:name="_Toc461179229"/>
+      <w:bookmarkStart w:id="41" w:name="_Toc94790466"/>
       <w:r>
         <w:t>Sviluppi futuri</w:t>
       </w:r>
-      <w:bookmarkEnd w:id="39"/>
       <w:bookmarkEnd w:id="40"/>
+      <w:bookmarkEnd w:id="41"/>
     </w:p>
     <w:p>
       <w:pPr>
@@ -8762,13 +8819,13 @@
       <w:pPr>
         <w:pStyle w:val="Titolo2"/>
       </w:pPr>
-      <w:bookmarkStart w:id="41" w:name="_Toc461179230"/>
-      <w:bookmarkStart w:id="42" w:name="_Toc94790467"/>
+      <w:bookmarkStart w:id="42" w:name="_Toc461179230"/>
+      <w:bookmarkStart w:id="43" w:name="_Toc94790467"/>
       <w:r>
         <w:t>Considerazioni personali</w:t>
       </w:r>
-      <w:bookmarkEnd w:id="41"/>
       <w:bookmarkEnd w:id="42"/>
+      <w:bookmarkEnd w:id="43"/>
     </w:p>
     <w:p>
       <w:pPr>
@@ -8796,15 +8853,15 @@
           <w:lang w:val="it-IT"/>
         </w:rPr>
       </w:pPr>
-      <w:bookmarkStart w:id="43" w:name="_Toc94790468"/>
-      <w:bookmarkStart w:id="44" w:name="_Toc461179232"/>
+      <w:bookmarkStart w:id="44" w:name="_Toc94790468"/>
+      <w:bookmarkStart w:id="45" w:name="_Toc461179232"/>
       <w:r>
         <w:rPr>
           <w:lang w:val="it-IT"/>
         </w:rPr>
         <w:t>Glossario</w:t>
       </w:r>
-      <w:bookmarkEnd w:id="43"/>
+      <w:bookmarkEnd w:id="44"/>
     </w:p>
     <w:p>
       <w:pPr>
@@ -9030,7 +9087,7 @@
           <w:lang w:val="it-IT"/>
         </w:rPr>
       </w:pPr>
-      <w:bookmarkStart w:id="45" w:name="_Toc94790469"/>
+      <w:bookmarkStart w:id="46" w:name="_Toc94790469"/>
       <w:r>
         <w:rPr>
           <w:lang w:val="it-IT"/>
@@ -9052,18 +9109,18 @@
         <w:lastRenderedPageBreak/>
         <w:t>Bibliografia</w:t>
       </w:r>
+      <w:bookmarkEnd w:id="46"/>
+    </w:p>
+    <w:p>
+      <w:pPr>
+        <w:pStyle w:val="Titolo2"/>
+      </w:pPr>
+      <w:bookmarkStart w:id="47" w:name="_Toc94790470"/>
+      <w:r>
+        <w:t>Bibliografia per articoli di riviste:</w:t>
+      </w:r>
       <w:bookmarkEnd w:id="45"/>
-    </w:p>
-    <w:p>
-      <w:pPr>
-        <w:pStyle w:val="Titolo2"/>
-      </w:pPr>
-      <w:bookmarkStart w:id="46" w:name="_Toc94790470"/>
-      <w:r>
-        <w:t>Bibliografia per articoli di riviste:</w:t>
-      </w:r>
-      <w:bookmarkEnd w:id="44"/>
-      <w:bookmarkEnd w:id="46"/>
+      <w:bookmarkEnd w:id="47"/>
     </w:p>
     <w:p>
       <w:pPr>
@@ -9172,13 +9229,13 @@
       <w:pPr>
         <w:pStyle w:val="Titolo2"/>
       </w:pPr>
-      <w:bookmarkStart w:id="47" w:name="_Toc461179233"/>
-      <w:bookmarkStart w:id="48" w:name="_Toc94790471"/>
+      <w:bookmarkStart w:id="48" w:name="_Toc461179233"/>
+      <w:bookmarkStart w:id="49" w:name="_Toc94790471"/>
       <w:r>
         <w:t>Bibliografia per libri</w:t>
       </w:r>
-      <w:bookmarkEnd w:id="47"/>
       <w:bookmarkEnd w:id="48"/>
+      <w:bookmarkEnd w:id="49"/>
     </w:p>
     <w:p>
       <w:pPr>
@@ -9303,18 +9360,18 @@
           <w:lang w:val="it-IT"/>
         </w:rPr>
       </w:pPr>
-      <w:bookmarkStart w:id="49" w:name="_Toc461179234"/>
+      <w:bookmarkStart w:id="50" w:name="_Toc461179234"/>
     </w:p>
     <w:p>
       <w:pPr>
         <w:pStyle w:val="Titolo2"/>
       </w:pPr>
-      <w:bookmarkStart w:id="50" w:name="_Toc94790472"/>
+      <w:bookmarkStart w:id="51" w:name="_Toc94790472"/>
       <w:r>
         <w:t>Sitografia</w:t>
       </w:r>
-      <w:bookmarkEnd w:id="49"/>
       <w:bookmarkEnd w:id="50"/>
+      <w:bookmarkEnd w:id="51"/>
     </w:p>
     <w:p>
       <w:pPr>
@@ -9474,8 +9531,6 @@
         </w:rPr>
         <w:t>https://stackoverflow.com/questions/14964035/how-to-export-javascript-array-info-to-csv-on-client-side</w:t>
       </w:r>
-      <w:bookmarkStart w:id="51" w:name="_GoBack"/>
-      <w:bookmarkEnd w:id="51"/>
     </w:p>
     <w:p>
       <w:pPr>
@@ -9751,14 +9806,27 @@
     <w:r>
       <w:tab/>
     </w:r>
-    <w:fldSimple w:instr=" FILENAME ">
-      <w:r>
-        <w:rPr>
-          <w:noProof/>
-        </w:rPr>
-        <w:t>documentazione_TrovaLaParola_MarcoConforti</w:t>
-      </w:r>
-    </w:fldSimple>
+    <w:r>
+      <w:fldChar w:fldCharType="begin"/>
+    </w:r>
+    <w:r>
+      <w:instrText xml:space="preserve"> FILENAME </w:instrText>
+    </w:r>
+    <w:r>
+      <w:fldChar w:fldCharType="separate"/>
+    </w:r>
+    <w:r>
+      <w:rPr>
+        <w:noProof/>
+      </w:rPr>
+      <w:t>documentazione_TrovaLaParola_MarcoConforti</w:t>
+    </w:r>
+    <w:r>
+      <w:rPr>
+        <w:noProof/>
+      </w:rPr>
+      <w:fldChar w:fldCharType="end"/>
+    </w:r>
     <w:r>
       <w:tab/>
       <w:t xml:space="preserve">Versione: </w:t>
@@ -9776,7 +9844,7 @@
       <w:rPr>
         <w:noProof/>
       </w:rPr>
-      <w:t>20.10.2023</w:t>
+      <w:t>27.10.2023</w:t>
     </w:r>
     <w:r>
       <w:fldChar w:fldCharType="end"/>
@@ -14586,7 +14654,7 @@
 </file>
 
 <file path=customXml/itemProps1.xml><?xml version="1.0" encoding="utf-8"?>
-<ds:datastoreItem xmlns:ds="http://schemas.openxmlformats.org/officeDocument/2006/customXml" ds:itemID="{DFE0A110-8D43-4F5D-B8A8-5E89E03EBAA7}">
+<ds:datastoreItem xmlns:ds="http://schemas.openxmlformats.org/officeDocument/2006/customXml" ds:itemID="{175A29DA-CA72-43CC-9162-E6F6B39D39AC}">
   <ds:schemaRefs>
     <ds:schemaRef ds:uri="http://schemas.openxmlformats.org/officeDocument/2006/bibliography"/>
   </ds:schemaRefs>

</xml_diff>

<commit_message>
Commit 19 - Diario + Applicativo + Doc + Altro
</commit_message>
<xml_diff>
--- a/3_Documentazione/documentazione_TrovaLaParola_MarcoConforti.docx
+++ b/3_Documentazione/documentazione_TrovaLaParola_MarcoConforti.docx
@@ -23,6 +23,9 @@
       </w:r>
       <w:r>
         <w:t>ocumentazione</w:t>
+      </w:r>
+      <w:r>
+        <w:t xml:space="preserve"> Trova la Parola</w:t>
       </w:r>
     </w:p>
     <w:p>
@@ -5988,8 +5991,6 @@
               </w:rPr>
               <w:t>, per bambino lettere casuali</w:t>
             </w:r>
-            <w:bookmarkStart w:id="7" w:name="_GoBack"/>
-            <w:bookmarkEnd w:id="7"/>
             <w:r>
               <w:rPr>
                 <w:sz w:val="16"/>
@@ -6266,12 +6267,12 @@
       <w:pPr>
         <w:pStyle w:val="Titolo3"/>
       </w:pPr>
-      <w:bookmarkStart w:id="8" w:name="_Toc94790448"/>
+      <w:bookmarkStart w:id="7" w:name="_Toc94790448"/>
       <w:r>
         <w:lastRenderedPageBreak/>
         <w:t>Spiegazione elementi tabella dei requisiti:</w:t>
       </w:r>
-      <w:bookmarkEnd w:id="8"/>
+      <w:bookmarkEnd w:id="7"/>
     </w:p>
     <w:p>
       <w:r>
@@ -6362,11 +6363,11 @@
         <w:pStyle w:val="Titolo2"/>
         <w:ind w:left="578" w:hanging="578"/>
       </w:pPr>
-      <w:bookmarkStart w:id="9" w:name="_Toc94790449"/>
+      <w:bookmarkStart w:id="8" w:name="_Toc94790449"/>
       <w:r>
         <w:t>Use case</w:t>
       </w:r>
-      <w:bookmarkEnd w:id="9"/>
+      <w:bookmarkEnd w:id="8"/>
     </w:p>
     <w:p>
       <w:pPr>
@@ -6477,12 +6478,12 @@
       <w:pPr>
         <w:pStyle w:val="Titolo2"/>
       </w:pPr>
-      <w:bookmarkStart w:id="10" w:name="_Toc94790450"/>
+      <w:bookmarkStart w:id="9" w:name="_Toc94790450"/>
       <w:r>
         <w:lastRenderedPageBreak/>
         <w:t>Pianificazione</w:t>
       </w:r>
-      <w:bookmarkEnd w:id="10"/>
+      <w:bookmarkEnd w:id="9"/>
     </w:p>
     <w:tbl>
       <w:tblPr>
@@ -6604,23 +6605,23 @@
       <w:pPr>
         <w:pStyle w:val="Titolo2"/>
       </w:pPr>
-      <w:bookmarkStart w:id="11" w:name="_Toc94790451"/>
+      <w:bookmarkStart w:id="10" w:name="_Toc94790451"/>
       <w:r>
         <w:t>Analisi dei mezzi</w:t>
       </w:r>
+      <w:bookmarkEnd w:id="10"/>
+    </w:p>
+    <w:p>
+      <w:pPr>
+        <w:pStyle w:val="Titolo3"/>
+      </w:pPr>
+      <w:bookmarkStart w:id="11" w:name="_Toc413411419"/>
+      <w:bookmarkStart w:id="12" w:name="_Toc94790452"/>
+      <w:r>
+        <w:t>Software</w:t>
+      </w:r>
       <w:bookmarkEnd w:id="11"/>
-    </w:p>
-    <w:p>
-      <w:pPr>
-        <w:pStyle w:val="Titolo3"/>
-      </w:pPr>
-      <w:bookmarkStart w:id="12" w:name="_Toc413411419"/>
-      <w:bookmarkStart w:id="13" w:name="_Toc94790452"/>
-      <w:r>
-        <w:t>Software</w:t>
-      </w:r>
       <w:bookmarkEnd w:id="12"/>
-      <w:bookmarkEnd w:id="13"/>
     </w:p>
     <w:p>
       <w:pPr>
@@ -6794,13 +6795,13 @@
       <w:pPr>
         <w:pStyle w:val="Titolo3"/>
       </w:pPr>
-      <w:bookmarkStart w:id="14" w:name="_Toc413411420"/>
-      <w:bookmarkStart w:id="15" w:name="_Toc94790453"/>
+      <w:bookmarkStart w:id="13" w:name="_Toc413411420"/>
+      <w:bookmarkStart w:id="14" w:name="_Toc94790453"/>
       <w:r>
         <w:t>Hardware</w:t>
       </w:r>
+      <w:bookmarkEnd w:id="13"/>
       <w:bookmarkEnd w:id="14"/>
-      <w:bookmarkEnd w:id="15"/>
     </w:p>
     <w:p>
       <w:pPr>
@@ -6971,45 +6972,45 @@
       <w:pPr>
         <w:pStyle w:val="Titolo1"/>
       </w:pPr>
-      <w:bookmarkStart w:id="16" w:name="_Toc429059808"/>
-      <w:bookmarkStart w:id="17" w:name="_Toc94790454"/>
+      <w:bookmarkStart w:id="15" w:name="_Toc429059808"/>
+      <w:bookmarkStart w:id="16" w:name="_Toc94790454"/>
       <w:r>
         <w:t>Progettazione</w:t>
       </w:r>
+      <w:bookmarkEnd w:id="15"/>
       <w:bookmarkEnd w:id="16"/>
+    </w:p>
+    <w:p>
+      <w:pPr>
+        <w:rPr>
+          <w:lang w:val="it-IT"/>
+        </w:rPr>
+      </w:pPr>
+      <w:r>
+        <w:rPr>
+          <w:lang w:val="it-IT"/>
+        </w:rPr>
+        <w:t>Questo capitolo descrive esaustivamente come deve essere realizzato il prodotto fin nei suoi dettagli. Una buona progettazione permette all’esecutore di evitare fraintendimenti e imprecisioni nell’implementazione del prodotto.</w:t>
+      </w:r>
+    </w:p>
+    <w:p>
+      <w:pPr>
+        <w:rPr>
+          <w:lang w:val="it-IT"/>
+        </w:rPr>
+      </w:pPr>
+    </w:p>
+    <w:p>
+      <w:pPr>
+        <w:pStyle w:val="Titolo2"/>
+      </w:pPr>
+      <w:bookmarkStart w:id="17" w:name="_Toc429059809"/>
+      <w:bookmarkStart w:id="18" w:name="_Toc94790455"/>
+      <w:r>
+        <w:t>Design dell’architettura del sistema</w:t>
+      </w:r>
       <w:bookmarkEnd w:id="17"/>
-    </w:p>
-    <w:p>
-      <w:pPr>
-        <w:rPr>
-          <w:lang w:val="it-IT"/>
-        </w:rPr>
-      </w:pPr>
-      <w:r>
-        <w:rPr>
-          <w:lang w:val="it-IT"/>
-        </w:rPr>
-        <w:t>Questo capitolo descrive esaustivamente come deve essere realizzato il prodotto fin nei suoi dettagli. Una buona progettazione permette all’esecutore di evitare fraintendimenti e imprecisioni nell’implementazione del prodotto.</w:t>
-      </w:r>
-    </w:p>
-    <w:p>
-      <w:pPr>
-        <w:rPr>
-          <w:lang w:val="it-IT"/>
-        </w:rPr>
-      </w:pPr>
-    </w:p>
-    <w:p>
-      <w:pPr>
-        <w:pStyle w:val="Titolo2"/>
-      </w:pPr>
-      <w:bookmarkStart w:id="18" w:name="_Toc429059809"/>
-      <w:bookmarkStart w:id="19" w:name="_Toc94790455"/>
-      <w:r>
-        <w:t>Design dell’architettura del sistema</w:t>
-      </w:r>
       <w:bookmarkEnd w:id="18"/>
-      <w:bookmarkEnd w:id="19"/>
     </w:p>
     <w:p>
       <w:pPr>
@@ -7154,118 +7155,40 @@
       <w:pPr>
         <w:pStyle w:val="Titolo2"/>
       </w:pPr>
-      <w:bookmarkStart w:id="20" w:name="_Toc429059810"/>
-      <w:bookmarkStart w:id="21" w:name="_Toc94790456"/>
+      <w:bookmarkStart w:id="19" w:name="_Toc429059810"/>
+      <w:bookmarkStart w:id="20" w:name="_Toc94790456"/>
       <w:r>
         <w:t>Design dei dati</w:t>
       </w:r>
       <w:r>
         <w:t xml:space="preserve"> e database</w:t>
       </w:r>
+      <w:bookmarkEnd w:id="19"/>
       <w:bookmarkEnd w:id="20"/>
+    </w:p>
+    <w:p>
+      <w:pPr>
+        <w:pStyle w:val="Titolo2"/>
+      </w:pPr>
+      <w:bookmarkStart w:id="21" w:name="_Toc429059811"/>
+      <w:bookmarkStart w:id="22" w:name="_Toc94790457"/>
+      <w:r>
+        <w:t>Design delle interfacce</w:t>
+      </w:r>
       <w:bookmarkEnd w:id="21"/>
-    </w:p>
-    <w:p>
-      <w:pPr>
-        <w:rPr>
-          <w:lang w:val="it-IT"/>
-        </w:rPr>
-      </w:pPr>
-      <w:r>
-        <w:rPr>
-          <w:lang w:val="it-IT"/>
-        </w:rPr>
-        <w:t xml:space="preserve">Descrizione delle strutture di dati utilizzate dal programma in base agli attributi e le </w:t>
-      </w:r>
-      <w:r>
-        <w:rPr>
-          <w:lang w:val="it-IT"/>
-        </w:rPr>
-        <w:t>relazioni degli oggetti in uso.</w:t>
-      </w:r>
-    </w:p>
-    <w:p>
-      <w:pPr>
-        <w:rPr>
-          <w:lang w:val="it-IT"/>
-        </w:rPr>
-      </w:pPr>
-      <w:r>
-        <w:rPr>
-          <w:lang w:val="it-IT"/>
-        </w:rPr>
-        <w:t>Schema E-R, schema logico e descrizione.</w:t>
-      </w:r>
-    </w:p>
-    <w:p>
-      <w:pPr>
-        <w:rPr>
-          <w:lang w:val="it-IT"/>
-        </w:rPr>
-      </w:pPr>
-      <w:r>
-        <w:rPr>
-          <w:lang w:val="it-IT"/>
-        </w:rPr>
-        <w:t>Se il diagramma E-R viene modificato, sulla doc dovrà apparire l’ultima versione, mentre le vecchie saranno sui diari.</w:t>
-      </w:r>
+      <w:bookmarkEnd w:id="22"/>
     </w:p>
     <w:p>
       <w:pPr>
         <w:pStyle w:val="Titolo2"/>
       </w:pPr>
-      <w:bookmarkStart w:id="22" w:name="_Toc429059811"/>
-      <w:bookmarkStart w:id="23" w:name="_Toc94790457"/>
-      <w:r>
-        <w:t>Design delle interfacce</w:t>
-      </w:r>
-      <w:bookmarkEnd w:id="22"/>
+      <w:bookmarkStart w:id="23" w:name="_Toc429059812"/>
+      <w:bookmarkStart w:id="24" w:name="_Toc94790458"/>
+      <w:r>
+        <w:t>Design procedurale</w:t>
+      </w:r>
       <w:bookmarkEnd w:id="23"/>
-    </w:p>
-    <w:p>
-      <w:pPr>
-        <w:rPr>
-          <w:lang w:val="it-IT"/>
-        </w:rPr>
-      </w:pPr>
-      <w:r>
-        <w:rPr>
-          <w:lang w:val="it-IT"/>
-        </w:rPr>
-        <w:t>Descrizione delle interfacce interne ed esterne del sistema e dell’interfaccia utente. La progettazione delle interfacce è basata sulle informazioni rica</w:t>
-      </w:r>
-      <w:r>
-        <w:rPr>
-          <w:lang w:val="it-IT"/>
-        </w:rPr>
-        <w:t xml:space="preserve">vate durante la fase di analisi e realizzata tramite </w:t>
-      </w:r>
-      <w:proofErr w:type="spellStart"/>
-      <w:r>
-        <w:rPr>
-          <w:lang w:val="it-IT"/>
-        </w:rPr>
-        <w:t>mockups</w:t>
-      </w:r>
-      <w:proofErr w:type="spellEnd"/>
-      <w:r>
-        <w:rPr>
-          <w:lang w:val="it-IT"/>
-        </w:rPr>
-        <w:t>.</w:t>
-      </w:r>
-    </w:p>
-    <w:p>
-      <w:pPr>
-        <w:pStyle w:val="Titolo2"/>
-      </w:pPr>
-      <w:bookmarkStart w:id="24" w:name="_Toc429059812"/>
-      <w:bookmarkStart w:id="25" w:name="_Toc94790458"/>
-      <w:r>
-        <w:t>Design procedurale</w:t>
-      </w:r>
       <w:bookmarkEnd w:id="24"/>
-      <w:bookmarkEnd w:id="25"/>
     </w:p>
     <w:p>
       <w:pPr>
@@ -7441,74 +7364,156 @@
           <w:bottom w:val="single" w:sz="4" w:space="1" w:color="auto"/>
         </w:pBdr>
       </w:pPr>
-      <w:bookmarkStart w:id="26" w:name="_Toc461179222"/>
-      <w:bookmarkStart w:id="27" w:name="_Toc94790459"/>
+      <w:bookmarkStart w:id="25" w:name="_Toc461179222"/>
+      <w:bookmarkStart w:id="26" w:name="_Toc94790459"/>
       <w:r>
         <w:lastRenderedPageBreak/>
         <w:t>Implementazione</w:t>
       </w:r>
+      <w:bookmarkEnd w:id="25"/>
       <w:bookmarkEnd w:id="26"/>
+    </w:p>
+    <w:p>
+      <w:pPr>
+        <w:pStyle w:val="Titolo2"/>
+      </w:pPr>
+      <w:r>
+        <w:t>G</w:t>
+      </w:r>
+      <w:r>
+        <w:t>UI</w:t>
+      </w:r>
+    </w:p>
+    <w:p>
+      <w:pPr>
+        <w:keepNext/>
+        <w:jc w:val="center"/>
+      </w:pPr>
+      <w:r>
+        <w:rPr>
+          <w:b/>
+        </w:rPr>
+        <w:drawing>
+          <wp:inline distT="0" distB="0" distL="0" distR="0" wp14:anchorId="06A2FB8B" wp14:editId="575E0080">
+            <wp:extent cx="5220269" cy="2571137"/>
+            <wp:effectExtent l="133350" t="57150" r="133350" b="153035"/>
+            <wp:docPr id="4" name="Immagine 4"/>
+            <wp:cNvGraphicFramePr>
+              <a:graphicFrameLocks xmlns:a="http://schemas.openxmlformats.org/drawingml/2006/main" noChangeAspect="1"/>
+            </wp:cNvGraphicFramePr>
+            <a:graphic xmlns:a="http://schemas.openxmlformats.org/drawingml/2006/main">
+              <a:graphicData uri="http://schemas.openxmlformats.org/drawingml/2006/picture">
+                <pic:pic xmlns:pic="http://schemas.openxmlformats.org/drawingml/2006/picture">
+                  <pic:nvPicPr>
+                    <pic:cNvPr id="1" name=""/>
+                    <pic:cNvPicPr/>
+                  </pic:nvPicPr>
+                  <pic:blipFill>
+                    <a:blip r:embed="rId10"/>
+                    <a:stretch>
+                      <a:fillRect/>
+                    </a:stretch>
+                  </pic:blipFill>
+                  <pic:spPr>
+                    <a:xfrm>
+                      <a:off x="0" y="0"/>
+                      <a:ext cx="5235338" cy="2578559"/>
+                    </a:xfrm>
+                    <a:prstGeom prst="rect">
+                      <a:avLst/>
+                    </a:prstGeom>
+                    <a:ln>
+                      <a:solidFill>
+                        <a:schemeClr val="tx1"/>
+                      </a:solidFill>
+                    </a:ln>
+                    <a:effectLst>
+                      <a:outerShdw blurRad="50800" dist="50800" dir="5400000" sx="102000" sy="102000" algn="ctr" rotWithShape="0">
+                        <a:schemeClr val="bg2">
+                          <a:lumMod val="50000"/>
+                          <a:alpha val="98000"/>
+                        </a:schemeClr>
+                      </a:outerShdw>
+                    </a:effectLst>
+                  </pic:spPr>
+                </pic:pic>
+              </a:graphicData>
+            </a:graphic>
+          </wp:inline>
+        </w:drawing>
+      </w:r>
+    </w:p>
+    <w:p>
+      <w:pPr>
+        <w:pStyle w:val="Didascalia"/>
+        <w:jc w:val="center"/>
+      </w:pPr>
+      <w:r>
+        <w:t xml:space="preserve">Figura </w:t>
+      </w:r>
+      <w:r>
+        <w:fldChar w:fldCharType="begin"/>
+      </w:r>
+      <w:r>
+        <w:instrText xml:space="preserve"> SEQ Figura \* ARABIC </w:instrText>
+      </w:r>
+      <w:r>
+        <w:fldChar w:fldCharType="separate"/>
+      </w:r>
+      <w:r>
+        <w:rPr>
+          <w:noProof/>
+        </w:rPr>
+        <w:t>2</w:t>
+      </w:r>
+      <w:r>
+        <w:fldChar w:fldCharType="end"/>
+      </w:r>
+      <w:r>
+        <w:t xml:space="preserve"> – GUI</w:t>
+      </w:r>
+    </w:p>
+    <w:p>
+      <w:pPr>
+        <w:pStyle w:val="Didascalia"/>
+        <w:jc w:val="both"/>
+      </w:pPr>
+      <w:r>
+        <w:t xml:space="preserve">Nella figura sopra è raffigurata la GUI finale del progetto. Possiamo notare che all’interno della </w:t>
+      </w:r>
+      <w:r>
+        <w:t xml:space="preserve">GUI del sito ci sono due modalità una per bambini che è quella di default e quella normale, la differenza tra le due è che la prima non ha la parola nascosta ma lettere casuali al suo interno mentre la modalità normale contiene la parola nascosta che si potrà trovare una volta trovate tutte le parole della lista. Sotto questa funzionalità possiamo trovare la difficoltà che può essere di tre tipi facili, medio o difficili, la difficoltà cambia anche in base alla modalità infatti </w:t>
+      </w:r>
+      <w:r>
+        <w:t xml:space="preserve">se abbiamo la modalità bambini e mettiamo facile avremo 15 parole da trovare in una matrice 10x10, con difficoltà media avremo 50 parole da cercare in 18x18, con difficoltà difficile avremo 70 parole da cercare in una matrice 22x22, se abbiamo invece la modalità normale possiamo e difficoltà facile avremo un numero indefinito di parole da cercare in una matrice 15x15, se inseriamo la difficoltà media avremo sempre un numero indefinito di parole da cercare in una matrice 20x20, se inseriamo la difficoltà difficile </w:t>
+      </w:r>
+      <w:r>
+        <w:t>avremo un numero indefinito di parole in una matrice 25x25. Come penultima funzionalità da inserire troviamo il font fa modificare si possono scegliere 13 font diversi compreso il default. L’ultima funzione consente di importare un file di estensione “.</w:t>
+      </w:r>
+      <w:proofErr w:type="spellStart"/>
+      <w:r>
+        <w:t>txt</w:t>
+      </w:r>
+      <w:proofErr w:type="spellEnd"/>
+      <w:r>
+        <w:t xml:space="preserve">”, all’interno del file si dovranno avere </w:t>
+      </w:r>
+      <w:r>
+        <w:t>delle parole da inserire all’interno della matrice del gioco, maggiori informazioni sono nel capitolo dedicato al file con parole.</w:t>
+      </w:r>
+    </w:p>
+    <w:p/>
+    <w:p>
+      <w:r>
+        <w:t>4.2</w:t>
+      </w:r>
+      <w:r>
+        <w:tab/>
+      </w:r>
+      <w:bookmarkStart w:id="27" w:name="_GoBack"/>
       <w:bookmarkEnd w:id="27"/>
     </w:p>
-    <w:p>
-      <w:r>
-        <w:t>In questo capitolo dovrà essere mostrato come è stato realizzato il lavoro. Questa parte può differenziarsi dalla progettazione in quanto il risultato ottenuto non per forza può essere come era stato progettato.</w:t>
-      </w:r>
-    </w:p>
-    <w:p>
-      <w:r>
-        <w:t xml:space="preserve">Sulla base di queste informazioni il lavoro svolto dovrà essere riproducibile. </w:t>
-      </w:r>
-    </w:p>
-    <w:p>
-      <w:r>
-        <w:t>In questa parte è richiesto l’inserimento di codice sorgente</w:t>
-      </w:r>
-      <w:r>
-        <w:t xml:space="preserve"> - </w:t>
-      </w:r>
-      <w:proofErr w:type="spellStart"/>
-      <w:r>
-        <w:t>P</w:t>
-      </w:r>
-      <w:r>
-        <w:t>rint</w:t>
-      </w:r>
-      <w:proofErr w:type="spellEnd"/>
-      <w:r>
-        <w:t xml:space="preserve"> </w:t>
-      </w:r>
-      <w:r>
-        <w:t>S</w:t>
-      </w:r>
-      <w:r>
-        <w:t xml:space="preserve">creen </w:t>
-      </w:r>
-      <w:r>
-        <w:t xml:space="preserve">- </w:t>
-      </w:r>
-      <w:r>
-        <w:t>di maschere solamente per quei passaggi particolarmente significativi e/o critici.</w:t>
-      </w:r>
-    </w:p>
-    <w:p>
-      <w:r>
-        <w:t>Inoltre,</w:t>
-      </w:r>
-      <w:r>
-        <w:t xml:space="preserve"> dovranno essere descritte eventuali varianti di soluzione o scelte di prodotti con motivazione delle scelte.</w:t>
-      </w:r>
-    </w:p>
-    <w:p>
-      <w:r>
-        <w:t>Non deve apparire nessuna forma di guida d’uso di librerie o di componenti utilizzati. Eventualmente questa va allegata.</w:t>
-      </w:r>
-    </w:p>
-    <w:p>
-      <w:r>
-        <w:t>Per eventuali dettagli si possono inserire riferimenti ai diari.</w:t>
-      </w:r>
-    </w:p>
+    <w:p/>
     <w:p>
       <w:pPr>
         <w:pStyle w:val="Titolo1"/>
@@ -7913,6 +7918,7 @@
                 <w:sz w:val="18"/>
                 <w:szCs w:val="18"/>
               </w:rPr>
+              <w:lastRenderedPageBreak/>
               <w:t>PIN (OTA_VIEW_PIN_PUK_KEY) and ADM (OTA_VIEW_ADM_KEY) user right not set.</w:t>
             </w:r>
           </w:p>
@@ -7943,6 +7949,7 @@
                 <w:sz w:val="18"/>
                 <w:szCs w:val="18"/>
               </w:rPr>
+              <w:lastRenderedPageBreak/>
               <w:t>Procedura</w:t>
             </w:r>
             <w:proofErr w:type="spellEnd"/>
@@ -9124,9 +9131,34 @@
     </w:p>
     <w:p>
       <w:pPr>
+        <w:pStyle w:val="Titolo2"/>
+      </w:pPr>
+      <w:bookmarkStart w:id="48" w:name="_Toc461179233"/>
+      <w:bookmarkStart w:id="49" w:name="_Toc94790471"/>
+      <w:r>
+        <w:t>Bibliografia per libri</w:t>
+      </w:r>
+      <w:bookmarkStart w:id="50" w:name="_Toc461179234"/>
+      <w:bookmarkEnd w:id="48"/>
+      <w:bookmarkEnd w:id="49"/>
+    </w:p>
+    <w:p>
+      <w:pPr>
+        <w:pStyle w:val="Titolo2"/>
+      </w:pPr>
+      <w:bookmarkStart w:id="51" w:name="_Toc94790472"/>
+      <w:r>
+        <w:t>Sitografia</w:t>
+      </w:r>
+      <w:bookmarkEnd w:id="50"/>
+      <w:bookmarkEnd w:id="51"/>
+    </w:p>
+    <w:p>
+      <w:pPr>
+        <w:pStyle w:val="Paragrafoelenco"/>
         <w:numPr>
           <w:ilvl w:val="0"/>
-          <w:numId w:val="6"/>
+          <w:numId w:val="31"/>
         </w:numPr>
         <w:rPr>
           <w:lang w:val="it-IT"/>
@@ -9136,14 +9168,47 @@
         <w:rPr>
           <w:lang w:val="it-IT"/>
         </w:rPr>
-        <w:t>Cognome e nome (o iniziali) dell’autore o degli autori, o nome dell’organizzazione,</w:t>
-      </w:r>
-    </w:p>
-    <w:p>
-      <w:pPr>
+        <w:t>https://www.w3schools.com/</w:t>
+      </w:r>
+      <w:r>
+        <w:rPr>
+          <w:lang w:val="it-IT"/>
+        </w:rPr>
+        <w:t xml:space="preserve">, </w:t>
+      </w:r>
+      <w:proofErr w:type="spellStart"/>
+      <w:r>
+        <w:rPr>
+          <w:lang w:val="it-IT"/>
+        </w:rPr>
+        <w:t>Learn</w:t>
+      </w:r>
+      <w:proofErr w:type="spellEnd"/>
+      <w:r>
+        <w:rPr>
+          <w:lang w:val="it-IT"/>
+        </w:rPr>
+        <w:t xml:space="preserve"> to Code</w:t>
+      </w:r>
+      <w:r>
+        <w:rPr>
+          <w:lang w:val="it-IT"/>
+        </w:rPr>
+        <w:t xml:space="preserve"> (JS, AJAX, CSS),</w:t>
+      </w:r>
+      <w:r>
+        <w:rPr>
+          <w:lang w:val="it-IT"/>
+        </w:rPr>
+        <w:t xml:space="preserve"> 08-09-23</w:t>
+      </w:r>
+    </w:p>
+    <w:p>
+      <w:pPr>
+        <w:pStyle w:val="Paragrafoelenco"/>
         <w:numPr>
           <w:ilvl w:val="0"/>
-          <w:numId w:val="6"/>
+          <w:numId w:val="30"/>
         </w:numPr>
         <w:rPr>
           <w:lang w:val="it-IT"/>
@@ -9153,14 +9218,47 @@
         <w:rPr>
           <w:lang w:val="it-IT"/>
         </w:rPr>
-        <w:t>Titolo dell’articolo (tra virgolette),</w:t>
-      </w:r>
-    </w:p>
-    <w:p>
-      <w:pPr>
+        <w:t>https://stackoverflow.com/questions/14964035/how-to-export-javascript-array-info-to-csv-on-client-side</w:t>
+      </w:r>
+      <w:r>
+        <w:rPr>
+          <w:lang w:val="it-IT"/>
+        </w:rPr>
+        <w:t xml:space="preserve">, </w:t>
+      </w:r>
+      <w:r>
+        <w:rPr>
+          <w:lang w:val="it-IT"/>
+        </w:rPr>
+        <w:t xml:space="preserve">How to export JavaScript array info to </w:t>
+      </w:r>
+      <w:proofErr w:type="spellStart"/>
+      <w:r>
+        <w:rPr>
+          <w:lang w:val="it-IT"/>
+        </w:rPr>
+        <w:t>csv</w:t>
+      </w:r>
+      <w:proofErr w:type="spellEnd"/>
+      <w:r>
+        <w:rPr>
+          <w:lang w:val="it-IT"/>
+        </w:rPr>
+        <w:t xml:space="preserve"> (on client side)</w:t>
+      </w:r>
+      <w:r>
+        <w:rPr>
+          <w:lang w:val="it-IT"/>
+        </w:rPr>
+        <w:t>, 20-10-2023</w:t>
+      </w:r>
+    </w:p>
+    <w:p>
+      <w:pPr>
+        <w:pStyle w:val="Paragrafoelenco"/>
         <w:numPr>
           <w:ilvl w:val="0"/>
-          <w:numId w:val="6"/>
+          <w:numId w:val="30"/>
         </w:numPr>
         <w:rPr>
           <w:lang w:val="it-IT"/>
@@ -9170,372 +9268,32 @@
         <w:rPr>
           <w:lang w:val="it-IT"/>
         </w:rPr>
-        <w:t xml:space="preserve">Titolo della rivista </w:t>
-      </w:r>
-      <w:r>
-        <w:rPr>
-          <w:lang w:val="it-IT"/>
-        </w:rPr>
-        <w:t>(in italico),</w:t>
-      </w:r>
-    </w:p>
-    <w:p>
-      <w:pPr>
-        <w:numPr>
-          <w:ilvl w:val="0"/>
-          <w:numId w:val="6"/>
-        </w:numPr>
-        <w:rPr>
-          <w:lang w:val="it-IT"/>
-        </w:rPr>
-      </w:pPr>
-      <w:r>
-        <w:rPr>
-          <w:lang w:val="it-IT"/>
-        </w:rPr>
-        <w:t>Anno e numero</w:t>
-      </w:r>
-    </w:p>
-    <w:p>
-      <w:pPr>
-        <w:numPr>
-          <w:ilvl w:val="0"/>
-          <w:numId w:val="6"/>
-        </w:numPr>
-        <w:rPr>
-          <w:lang w:val="it-IT"/>
-        </w:rPr>
-      </w:pPr>
-      <w:r>
-        <w:rPr>
-          <w:lang w:val="it-IT"/>
-        </w:rPr>
-        <w:t>Pagina iniziale</w:t>
-      </w:r>
-      <w:r>
-        <w:rPr>
-          <w:lang w:val="it-IT"/>
-        </w:rPr>
-        <w:t xml:space="preserve"> dell’articolo</w:t>
-      </w:r>
-      <w:r>
-        <w:rPr>
-          <w:lang w:val="it-IT"/>
-        </w:rPr>
-        <w:t>.</w:t>
-      </w:r>
-    </w:p>
-    <w:p>
-      <w:pPr>
-        <w:pStyle w:val="Titolo2"/>
-      </w:pPr>
-      <w:bookmarkStart w:id="48" w:name="_Toc461179233"/>
-      <w:bookmarkStart w:id="49" w:name="_Toc94790471"/>
-      <w:r>
-        <w:t>Bibliografia per libri</w:t>
-      </w:r>
-      <w:bookmarkEnd w:id="48"/>
-      <w:bookmarkEnd w:id="49"/>
-    </w:p>
-    <w:p>
-      <w:pPr>
-        <w:numPr>
-          <w:ilvl w:val="0"/>
-          <w:numId w:val="7"/>
-        </w:numPr>
-        <w:rPr>
-          <w:lang w:val="it-IT"/>
-        </w:rPr>
-      </w:pPr>
-      <w:r>
-        <w:rPr>
-          <w:lang w:val="it-IT"/>
-        </w:rPr>
-        <w:t>Cognome e nome (o iniziali) dell’autore o degli autori, o nome dell’organizzazione,</w:t>
-      </w:r>
-    </w:p>
-    <w:p>
-      <w:pPr>
-        <w:numPr>
-          <w:ilvl w:val="0"/>
-          <w:numId w:val="7"/>
-        </w:numPr>
-        <w:rPr>
-          <w:lang w:val="it-IT"/>
-        </w:rPr>
-      </w:pPr>
-      <w:r>
-        <w:rPr>
-          <w:lang w:val="it-IT"/>
-        </w:rPr>
-        <w:t>Titolo del libro (in italico),</w:t>
-      </w:r>
-    </w:p>
-    <w:p>
-      <w:pPr>
-        <w:numPr>
-          <w:ilvl w:val="0"/>
-          <w:numId w:val="7"/>
-        </w:numPr>
-        <w:rPr>
-          <w:lang w:val="it-IT"/>
-        </w:rPr>
-      </w:pPr>
-      <w:proofErr w:type="spellStart"/>
-      <w:r>
-        <w:rPr>
-          <w:lang w:val="it-IT"/>
-        </w:rPr>
-        <w:t>ev</w:t>
-      </w:r>
-      <w:proofErr w:type="spellEnd"/>
-      <w:r>
-        <w:rPr>
-          <w:lang w:val="it-IT"/>
-        </w:rPr>
-        <w:t>. Numero di edizione,</w:t>
-      </w:r>
-    </w:p>
-    <w:p>
-      <w:pPr>
-        <w:numPr>
-          <w:ilvl w:val="0"/>
-          <w:numId w:val="7"/>
-        </w:numPr>
-        <w:rPr>
-          <w:lang w:val="it-IT"/>
-        </w:rPr>
-      </w:pPr>
-      <w:r>
-        <w:rPr>
-          <w:lang w:val="it-IT"/>
-        </w:rPr>
-        <w:t>Nome dell’editore,</w:t>
-      </w:r>
-    </w:p>
-    <w:p>
-      <w:pPr>
-        <w:numPr>
-          <w:ilvl w:val="0"/>
-          <w:numId w:val="7"/>
-        </w:numPr>
-        <w:rPr>
-          <w:lang w:val="it-IT"/>
-        </w:rPr>
-      </w:pPr>
-      <w:r>
-        <w:rPr>
-          <w:lang w:val="it-IT"/>
-        </w:rPr>
-        <w:t>Anno di pubblicazione,</w:t>
-      </w:r>
-    </w:p>
-    <w:p>
-      <w:pPr>
-        <w:numPr>
-          <w:ilvl w:val="0"/>
-          <w:numId w:val="7"/>
-        </w:numPr>
-        <w:rPr>
-          <w:lang w:val="it-IT"/>
-        </w:rPr>
-      </w:pPr>
-      <w:r>
-        <w:rPr>
-          <w:lang w:val="it-IT"/>
-        </w:rPr>
-        <w:t>ISBN</w:t>
-      </w:r>
-      <w:r>
-        <w:rPr>
-          <w:lang w:val="it-IT"/>
-        </w:rPr>
-        <w:t>.</w:t>
-      </w:r>
-    </w:p>
-    <w:p>
-      <w:pPr>
-        <w:rPr>
-          <w:b/>
-          <w:lang w:val="it-IT"/>
-        </w:rPr>
-      </w:pPr>
-      <w:bookmarkStart w:id="50" w:name="_Toc461179234"/>
-    </w:p>
-    <w:p>
-      <w:pPr>
-        <w:pStyle w:val="Titolo2"/>
-      </w:pPr>
-      <w:bookmarkStart w:id="51" w:name="_Toc94790472"/>
-      <w:r>
-        <w:t>Sitografia</w:t>
-      </w:r>
-      <w:bookmarkEnd w:id="50"/>
-      <w:bookmarkEnd w:id="51"/>
-    </w:p>
-    <w:p>
-      <w:pPr>
-        <w:numPr>
-          <w:ilvl w:val="0"/>
-          <w:numId w:val="9"/>
-        </w:numPr>
-        <w:rPr>
-          <w:lang w:val="it-IT"/>
-        </w:rPr>
-      </w:pPr>
-      <w:r>
-        <w:rPr>
-          <w:lang w:val="it-IT"/>
-        </w:rPr>
-        <w:t>URL del sito</w:t>
-      </w:r>
-      <w:r>
-        <w:rPr>
-          <w:lang w:val="it-IT"/>
-        </w:rPr>
-        <w:t xml:space="preserve"> (se troppo lungo solo dominio, </w:t>
-      </w:r>
-      <w:proofErr w:type="spellStart"/>
-      <w:r>
-        <w:rPr>
-          <w:lang w:val="it-IT"/>
-        </w:rPr>
-        <w:t>evt</w:t>
-      </w:r>
-      <w:proofErr w:type="spellEnd"/>
-      <w:r>
-        <w:rPr>
-          <w:lang w:val="it-IT"/>
-        </w:rPr>
-        <w:t xml:space="preserve"> completo nel diario)</w:t>
-      </w:r>
-      <w:r>
-        <w:rPr>
-          <w:lang w:val="it-IT"/>
-        </w:rPr>
-        <w:t>,</w:t>
-      </w:r>
-    </w:p>
-    <w:p>
-      <w:pPr>
-        <w:numPr>
-          <w:ilvl w:val="0"/>
-          <w:numId w:val="9"/>
-        </w:numPr>
-        <w:rPr>
-          <w:lang w:val="it-IT"/>
-        </w:rPr>
-      </w:pPr>
-      <w:r>
-        <w:rPr>
-          <w:lang w:val="it-IT"/>
-        </w:rPr>
-        <w:t>Eventuale t</w:t>
-      </w:r>
-      <w:r>
-        <w:rPr>
-          <w:lang w:val="it-IT"/>
-        </w:rPr>
-        <w:t>itolo della pagina (in italico),</w:t>
-      </w:r>
-    </w:p>
-    <w:p>
-      <w:pPr>
-        <w:numPr>
-          <w:ilvl w:val="0"/>
-          <w:numId w:val="9"/>
-        </w:numPr>
-        <w:rPr>
-          <w:lang w:val="it-IT"/>
-        </w:rPr>
-      </w:pPr>
-      <w:r>
-        <w:rPr>
-          <w:lang w:val="it-IT"/>
-        </w:rPr>
-        <w:t>D</w:t>
-      </w:r>
-      <w:r>
-        <w:rPr>
-          <w:lang w:val="it-IT"/>
-        </w:rPr>
-        <w:t>ata di consultazione (GG-MM-AAAA).</w:t>
-      </w:r>
-    </w:p>
-    <w:p>
-      <w:pPr>
-        <w:rPr>
-          <w:b/>
-          <w:lang w:val="it-IT"/>
-        </w:rPr>
-      </w:pPr>
-    </w:p>
-    <w:p>
-      <w:pPr>
-        <w:rPr>
-          <w:b/>
-          <w:lang w:val="it-IT"/>
-        </w:rPr>
-      </w:pPr>
-      <w:r>
-        <w:rPr>
-          <w:b/>
-          <w:lang w:val="it-IT"/>
-        </w:rPr>
-        <w:t>Esempio:</w:t>
-      </w:r>
-    </w:p>
-    <w:p>
-      <w:pPr>
-        <w:numPr>
-          <w:ilvl w:val="0"/>
-          <w:numId w:val="8"/>
-        </w:numPr>
-        <w:rPr>
-          <w:lang w:val="en-US"/>
-        </w:rPr>
-      </w:pPr>
-      <w:r>
-        <w:rPr>
-          <w:lang w:val="en-US"/>
-        </w:rPr>
-        <w:t xml:space="preserve">http://standards.ieee.org/guides/style/section7.html, </w:t>
-      </w:r>
-      <w:r>
-        <w:rPr>
-          <w:i/>
-          <w:lang w:val="en-US"/>
-        </w:rPr>
-        <w:t>IEEE Standards Style Manual</w:t>
-      </w:r>
-      <w:r>
-        <w:rPr>
-          <w:lang w:val="en-US"/>
-        </w:rPr>
-        <w:t>, 07-06-2008.</w:t>
-      </w:r>
-    </w:p>
-    <w:p>
-      <w:pPr>
-        <w:numPr>
-          <w:ilvl w:val="0"/>
-          <w:numId w:val="8"/>
-        </w:numPr>
-        <w:rPr>
-          <w:lang w:val="en-US"/>
-        </w:rPr>
-      </w:pPr>
-      <w:r>
-        <w:rPr>
-          <w:lang w:val="en-US"/>
-        </w:rPr>
-        <w:t>https://stackoverflow.com/questions/14964035/how-to-export-javascript-array-info-to-csv-on-client-side</w:t>
-      </w:r>
-    </w:p>
-    <w:p>
-      <w:pPr>
-        <w:rPr>
-          <w:lang w:val="en-US"/>
+        <w:t>https://www.html.it/pag/18966/bordi-arrotondati-con-i-css/</w:t>
+      </w:r>
+      <w:r>
+        <w:rPr>
+          <w:lang w:val="it-IT"/>
+        </w:rPr>
+        <w:t xml:space="preserve">, </w:t>
+      </w:r>
+      <w:r>
+        <w:rPr>
+          <w:lang w:val="it-IT"/>
+        </w:rPr>
+        <w:t>Bordi arrotondati con i CSS</w:t>
+      </w:r>
+      <w:r>
+        <w:rPr>
+          <w:lang w:val="it-IT"/>
+        </w:rPr>
+        <w:t>, 10-11-2023</w:t>
+      </w:r>
+    </w:p>
+    <w:p>
+      <w:pPr>
+        <w:pStyle w:val="Paragrafoelenco"/>
+        <w:rPr>
+          <w:lang w:val="it-IT"/>
         </w:rPr>
       </w:pPr>
     </w:p>
@@ -9761,10 +9519,10 @@
       </w:pPr>
     </w:p>
     <w:sectPr>
-      <w:headerReference w:type="default" r:id="rId10"/>
-      <w:footerReference w:type="default" r:id="rId11"/>
-      <w:headerReference w:type="first" r:id="rId12"/>
-      <w:footerReference w:type="first" r:id="rId13"/>
+      <w:headerReference w:type="default" r:id="rId11"/>
+      <w:footerReference w:type="default" r:id="rId12"/>
+      <w:headerReference w:type="first" r:id="rId13"/>
+      <w:footerReference w:type="first" r:id="rId14"/>
       <w:pgSz w:w="11906" w:h="16838"/>
       <w:pgMar w:top="1985" w:right="1134" w:bottom="1418" w:left="1134" w:header="567" w:footer="567" w:gutter="0"/>
       <w:pgNumType w:start="1"/>
@@ -9844,7 +9602,7 @@
       <w:rPr>
         <w:noProof/>
       </w:rPr>
-      <w:t>27.10.2023</w:t>
+      <w:t>10.11.2023</w:t>
     </w:r>
     <w:r>
       <w:fldChar w:fldCharType="end"/>
@@ -12178,6 +11936,119 @@
     </w:lvl>
   </w:abstractNum>
   <w:abstractNum w:abstractNumId="12" w15:restartNumberingAfterBreak="0">
+    <w:nsid w:val="56814D4A"/>
+    <w:multiLevelType w:val="hybridMultilevel"/>
+    <w:tmpl w:val="AECE9156"/>
+    <w:lvl w:ilvl="0" w:tplc="08100001">
+      <w:start w:val="1"/>
+      <w:numFmt w:val="bullet"/>
+      <w:lvlText w:val=""/>
+      <w:lvlJc w:val="left"/>
+      <w:pPr>
+        <w:ind w:left="720" w:hanging="360"/>
+      </w:pPr>
+      <w:rPr>
+        <w:rFonts w:ascii="Symbol" w:hAnsi="Symbol" w:hint="default"/>
+      </w:rPr>
+    </w:lvl>
+    <w:lvl w:ilvl="1" w:tplc="08100003" w:tentative="1">
+      <w:start w:val="1"/>
+      <w:numFmt w:val="bullet"/>
+      <w:lvlText w:val="o"/>
+      <w:lvlJc w:val="left"/>
+      <w:pPr>
+        <w:ind w:left="1440" w:hanging="360"/>
+      </w:pPr>
+      <w:rPr>
+        <w:rFonts w:ascii="Courier New" w:hAnsi="Courier New" w:cs="Courier New" w:hint="default"/>
+      </w:rPr>
+    </w:lvl>
+    <w:lvl w:ilvl="2" w:tplc="08100005" w:tentative="1">
+      <w:start w:val="1"/>
+      <w:numFmt w:val="bullet"/>
+      <w:lvlText w:val=""/>
+      <w:lvlJc w:val="left"/>
+      <w:pPr>
+        <w:ind w:left="2160" w:hanging="360"/>
+      </w:pPr>
+      <w:rPr>
+        <w:rFonts w:ascii="Wingdings" w:hAnsi="Wingdings" w:hint="default"/>
+      </w:rPr>
+    </w:lvl>
+    <w:lvl w:ilvl="3" w:tplc="08100001" w:tentative="1">
+      <w:start w:val="1"/>
+      <w:numFmt w:val="bullet"/>
+      <w:lvlText w:val=""/>
+      <w:lvlJc w:val="left"/>
+      <w:pPr>
+        <w:ind w:left="2880" w:hanging="360"/>
+      </w:pPr>
+      <w:rPr>
+        <w:rFonts w:ascii="Symbol" w:hAnsi="Symbol" w:hint="default"/>
+      </w:rPr>
+    </w:lvl>
+    <w:lvl w:ilvl="4" w:tplc="08100003" w:tentative="1">
+      <w:start w:val="1"/>
+      <w:numFmt w:val="bullet"/>
+      <w:lvlText w:val="o"/>
+      <w:lvlJc w:val="left"/>
+      <w:pPr>
+        <w:ind w:left="3600" w:hanging="360"/>
+      </w:pPr>
+      <w:rPr>
+        <w:rFonts w:ascii="Courier New" w:hAnsi="Courier New" w:cs="Courier New" w:hint="default"/>
+      </w:rPr>
+    </w:lvl>
+    <w:lvl w:ilvl="5" w:tplc="08100005" w:tentative="1">
+      <w:start w:val="1"/>
+      <w:numFmt w:val="bullet"/>
+      <w:lvlText w:val=""/>
+      <w:lvlJc w:val="left"/>
+      <w:pPr>
+        <w:ind w:left="4320" w:hanging="360"/>
+      </w:pPr>
+      <w:rPr>
+        <w:rFonts w:ascii="Wingdings" w:hAnsi="Wingdings" w:hint="default"/>
+      </w:rPr>
+    </w:lvl>
+    <w:lvl w:ilvl="6" w:tplc="08100001" w:tentative="1">
+      <w:start w:val="1"/>
+      <w:numFmt w:val="bullet"/>
+      <w:lvlText w:val=""/>
+      <w:lvlJc w:val="left"/>
+      <w:pPr>
+        <w:ind w:left="5040" w:hanging="360"/>
+      </w:pPr>
+      <w:rPr>
+        <w:rFonts w:ascii="Symbol" w:hAnsi="Symbol" w:hint="default"/>
+      </w:rPr>
+    </w:lvl>
+    <w:lvl w:ilvl="7" w:tplc="08100003" w:tentative="1">
+      <w:start w:val="1"/>
+      <w:numFmt w:val="bullet"/>
+      <w:lvlText w:val="o"/>
+      <w:lvlJc w:val="left"/>
+      <w:pPr>
+        <w:ind w:left="5760" w:hanging="360"/>
+      </w:pPr>
+      <w:rPr>
+        <w:rFonts w:ascii="Courier New" w:hAnsi="Courier New" w:cs="Courier New" w:hint="default"/>
+      </w:rPr>
+    </w:lvl>
+    <w:lvl w:ilvl="8" w:tplc="08100005" w:tentative="1">
+      <w:start w:val="1"/>
+      <w:numFmt w:val="bullet"/>
+      <w:lvlText w:val=""/>
+      <w:lvlJc w:val="left"/>
+      <w:pPr>
+        <w:ind w:left="6480" w:hanging="360"/>
+      </w:pPr>
+      <w:rPr>
+        <w:rFonts w:ascii="Wingdings" w:hAnsi="Wingdings" w:hint="default"/>
+      </w:rPr>
+    </w:lvl>
+  </w:abstractNum>
+  <w:abstractNum w:abstractNumId="13" w15:restartNumberingAfterBreak="0">
     <w:nsid w:val="57C86EE7"/>
     <w:multiLevelType w:val="multilevel"/>
     <w:tmpl w:val="4DE6CDEC"/>
@@ -12326,7 +12197,120 @@
       </w:rPr>
     </w:lvl>
   </w:abstractNum>
-  <w:abstractNum w:abstractNumId="13" w15:restartNumberingAfterBreak="0">
+  <w:abstractNum w:abstractNumId="14" w15:restartNumberingAfterBreak="0">
+    <w:nsid w:val="5B34137D"/>
+    <w:multiLevelType w:val="hybridMultilevel"/>
+    <w:tmpl w:val="B0566974"/>
+    <w:lvl w:ilvl="0" w:tplc="08100001">
+      <w:start w:val="1"/>
+      <w:numFmt w:val="bullet"/>
+      <w:lvlText w:val=""/>
+      <w:lvlJc w:val="left"/>
+      <w:pPr>
+        <w:ind w:left="720" w:hanging="360"/>
+      </w:pPr>
+      <w:rPr>
+        <w:rFonts w:ascii="Symbol" w:hAnsi="Symbol" w:hint="default"/>
+      </w:rPr>
+    </w:lvl>
+    <w:lvl w:ilvl="1" w:tplc="08100003" w:tentative="1">
+      <w:start w:val="1"/>
+      <w:numFmt w:val="bullet"/>
+      <w:lvlText w:val="o"/>
+      <w:lvlJc w:val="left"/>
+      <w:pPr>
+        <w:ind w:left="1440" w:hanging="360"/>
+      </w:pPr>
+      <w:rPr>
+        <w:rFonts w:ascii="Courier New" w:hAnsi="Courier New" w:cs="Courier New" w:hint="default"/>
+      </w:rPr>
+    </w:lvl>
+    <w:lvl w:ilvl="2" w:tplc="08100005" w:tentative="1">
+      <w:start w:val="1"/>
+      <w:numFmt w:val="bullet"/>
+      <w:lvlText w:val=""/>
+      <w:lvlJc w:val="left"/>
+      <w:pPr>
+        <w:ind w:left="2160" w:hanging="360"/>
+      </w:pPr>
+      <w:rPr>
+        <w:rFonts w:ascii="Wingdings" w:hAnsi="Wingdings" w:hint="default"/>
+      </w:rPr>
+    </w:lvl>
+    <w:lvl w:ilvl="3" w:tplc="08100001" w:tentative="1">
+      <w:start w:val="1"/>
+      <w:numFmt w:val="bullet"/>
+      <w:lvlText w:val=""/>
+      <w:lvlJc w:val="left"/>
+      <w:pPr>
+        <w:ind w:left="2880" w:hanging="360"/>
+      </w:pPr>
+      <w:rPr>
+        <w:rFonts w:ascii="Symbol" w:hAnsi="Symbol" w:hint="default"/>
+      </w:rPr>
+    </w:lvl>
+    <w:lvl w:ilvl="4" w:tplc="08100003" w:tentative="1">
+      <w:start w:val="1"/>
+      <w:numFmt w:val="bullet"/>
+      <w:lvlText w:val="o"/>
+      <w:lvlJc w:val="left"/>
+      <w:pPr>
+        <w:ind w:left="3600" w:hanging="360"/>
+      </w:pPr>
+      <w:rPr>
+        <w:rFonts w:ascii="Courier New" w:hAnsi="Courier New" w:cs="Courier New" w:hint="default"/>
+      </w:rPr>
+    </w:lvl>
+    <w:lvl w:ilvl="5" w:tplc="08100005" w:tentative="1">
+      <w:start w:val="1"/>
+      <w:numFmt w:val="bullet"/>
+      <w:lvlText w:val=""/>
+      <w:lvlJc w:val="left"/>
+      <w:pPr>
+        <w:ind w:left="4320" w:hanging="360"/>
+      </w:pPr>
+      <w:rPr>
+        <w:rFonts w:ascii="Wingdings" w:hAnsi="Wingdings" w:hint="default"/>
+      </w:rPr>
+    </w:lvl>
+    <w:lvl w:ilvl="6" w:tplc="08100001" w:tentative="1">
+      <w:start w:val="1"/>
+      <w:numFmt w:val="bullet"/>
+      <w:lvlText w:val=""/>
+      <w:lvlJc w:val="left"/>
+      <w:pPr>
+        <w:ind w:left="5040" w:hanging="360"/>
+      </w:pPr>
+      <w:rPr>
+        <w:rFonts w:ascii="Symbol" w:hAnsi="Symbol" w:hint="default"/>
+      </w:rPr>
+    </w:lvl>
+    <w:lvl w:ilvl="7" w:tplc="08100003" w:tentative="1">
+      <w:start w:val="1"/>
+      <w:numFmt w:val="bullet"/>
+      <w:lvlText w:val="o"/>
+      <w:lvlJc w:val="left"/>
+      <w:pPr>
+        <w:ind w:left="5760" w:hanging="360"/>
+      </w:pPr>
+      <w:rPr>
+        <w:rFonts w:ascii="Courier New" w:hAnsi="Courier New" w:cs="Courier New" w:hint="default"/>
+      </w:rPr>
+    </w:lvl>
+    <w:lvl w:ilvl="8" w:tplc="08100005" w:tentative="1">
+      <w:start w:val="1"/>
+      <w:numFmt w:val="bullet"/>
+      <w:lvlText w:val=""/>
+      <w:lvlJc w:val="left"/>
+      <w:pPr>
+        <w:ind w:left="6480" w:hanging="360"/>
+      </w:pPr>
+      <w:rPr>
+        <w:rFonts w:ascii="Wingdings" w:hAnsi="Wingdings" w:hint="default"/>
+      </w:rPr>
+    </w:lvl>
+  </w:abstractNum>
+  <w:abstractNum w:abstractNumId="15" w15:restartNumberingAfterBreak="0">
     <w:nsid w:val="652809B9"/>
     <w:multiLevelType w:val="hybridMultilevel"/>
     <w:tmpl w:val="C10EC632"/>
@@ -12439,7 +12423,7 @@
       </w:rPr>
     </w:lvl>
   </w:abstractNum>
-  <w:abstractNum w:abstractNumId="14" w15:restartNumberingAfterBreak="0">
+  <w:abstractNum w:abstractNumId="16" w15:restartNumberingAfterBreak="0">
     <w:nsid w:val="66871ECE"/>
     <w:multiLevelType w:val="hybridMultilevel"/>
     <w:tmpl w:val="7F74FC56"/>
@@ -12555,7 +12539,7 @@
       </w:pPr>
     </w:lvl>
   </w:abstractNum>
-  <w:abstractNum w:abstractNumId="15" w15:restartNumberingAfterBreak="0">
+  <w:abstractNum w:abstractNumId="17" w15:restartNumberingAfterBreak="0">
     <w:nsid w:val="6ABE5228"/>
     <w:multiLevelType w:val="hybridMultilevel"/>
     <w:tmpl w:val="089EE6D8"/>
@@ -12671,7 +12655,7 @@
       </w:pPr>
     </w:lvl>
   </w:abstractNum>
-  <w:abstractNum w:abstractNumId="16" w15:restartNumberingAfterBreak="0">
+  <w:abstractNum w:abstractNumId="18" w15:restartNumberingAfterBreak="0">
     <w:nsid w:val="6C1D7334"/>
     <w:multiLevelType w:val="hybridMultilevel"/>
     <w:tmpl w:val="7F20929C"/>
@@ -12787,7 +12771,7 @@
       </w:pPr>
     </w:lvl>
   </w:abstractNum>
-  <w:abstractNum w:abstractNumId="17" w15:restartNumberingAfterBreak="0">
+  <w:abstractNum w:abstractNumId="19" w15:restartNumberingAfterBreak="0">
     <w:nsid w:val="72904C79"/>
     <w:multiLevelType w:val="hybridMultilevel"/>
     <w:tmpl w:val="EB328896"/>
@@ -12927,7 +12911,7 @@
       </w:rPr>
     </w:lvl>
   </w:abstractNum>
-  <w:abstractNum w:abstractNumId="18" w15:restartNumberingAfterBreak="0">
+  <w:abstractNum w:abstractNumId="20" w15:restartNumberingAfterBreak="0">
     <w:nsid w:val="7A1C509C"/>
     <w:multiLevelType w:val="hybridMultilevel"/>
     <w:tmpl w:val="4AD4390E"/>
@@ -13040,7 +13024,7 @@
       </w:rPr>
     </w:lvl>
   </w:abstractNum>
-  <w:abstractNum w:abstractNumId="19" w15:restartNumberingAfterBreak="0">
+  <w:abstractNum w:abstractNumId="21" w15:restartNumberingAfterBreak="0">
     <w:nsid w:val="7ACC392C"/>
     <w:multiLevelType w:val="hybridMultilevel"/>
     <w:tmpl w:val="F282F7F0"/>
@@ -13180,7 +13164,7 @@
       </w:rPr>
     </w:lvl>
   </w:abstractNum>
-  <w:abstractNum w:abstractNumId="20" w15:restartNumberingAfterBreak="0">
+  <w:abstractNum w:abstractNumId="22" w15:restartNumberingAfterBreak="0">
     <w:nsid w:val="7CD54937"/>
     <w:multiLevelType w:val="hybridMultilevel"/>
     <w:tmpl w:val="1AB0305A"/>
@@ -13321,7 +13305,7 @@
     </w:lvl>
   </w:abstractNum>
   <w:num w:numId="1">
-    <w:abstractNumId w:val="12"/>
+    <w:abstractNumId w:val="13"/>
   </w:num>
   <w:num w:numId="2">
     <w:abstractNumId w:val="3"/>
@@ -13336,22 +13320,22 @@
     <w:abstractNumId w:val="4"/>
   </w:num>
   <w:num w:numId="6">
-    <w:abstractNumId w:val="14"/>
+    <w:abstractNumId w:val="16"/>
   </w:num>
   <w:num w:numId="7">
     <w:abstractNumId w:val="8"/>
   </w:num>
   <w:num w:numId="8">
-    <w:abstractNumId w:val="15"/>
+    <w:abstractNumId w:val="17"/>
   </w:num>
   <w:num w:numId="9">
     <w:abstractNumId w:val="0"/>
   </w:num>
   <w:num w:numId="10">
-    <w:abstractNumId w:val="17"/>
+    <w:abstractNumId w:val="19"/>
   </w:num>
   <w:num w:numId="11">
-    <w:abstractNumId w:val="19"/>
+    <w:abstractNumId w:val="21"/>
   </w:num>
   <w:num w:numId="12">
     <w:abstractNumId w:val="5"/>
@@ -13360,52 +13344,58 @@
     <w:abstractNumId w:val="2"/>
   </w:num>
   <w:num w:numId="14">
-    <w:abstractNumId w:val="20"/>
+    <w:abstractNumId w:val="22"/>
   </w:num>
   <w:num w:numId="15">
     <w:abstractNumId w:val="6"/>
   </w:num>
   <w:num w:numId="16">
-    <w:abstractNumId w:val="12"/>
+    <w:abstractNumId w:val="13"/>
   </w:num>
   <w:num w:numId="17">
-    <w:abstractNumId w:val="16"/>
+    <w:abstractNumId w:val="18"/>
   </w:num>
   <w:num w:numId="18">
-    <w:abstractNumId w:val="12"/>
+    <w:abstractNumId w:val="13"/>
   </w:num>
   <w:num w:numId="19">
-    <w:abstractNumId w:val="12"/>
+    <w:abstractNumId w:val="13"/>
   </w:num>
   <w:num w:numId="20">
-    <w:abstractNumId w:val="12"/>
+    <w:abstractNumId w:val="13"/>
   </w:num>
   <w:num w:numId="21">
-    <w:abstractNumId w:val="12"/>
+    <w:abstractNumId w:val="13"/>
   </w:num>
   <w:num w:numId="22">
-    <w:abstractNumId w:val="12"/>
+    <w:abstractNumId w:val="13"/>
   </w:num>
   <w:num w:numId="23">
+    <w:abstractNumId w:val="15"/>
+  </w:num>
+  <w:num w:numId="24">
     <w:abstractNumId w:val="13"/>
   </w:num>
-  <w:num w:numId="24">
-    <w:abstractNumId w:val="12"/>
-  </w:num>
   <w:num w:numId="25">
-    <w:abstractNumId w:val="12"/>
+    <w:abstractNumId w:val="13"/>
   </w:num>
   <w:num w:numId="26">
     <w:abstractNumId w:val="10"/>
   </w:num>
   <w:num w:numId="27">
-    <w:abstractNumId w:val="18"/>
+    <w:abstractNumId w:val="20"/>
   </w:num>
   <w:num w:numId="28">
     <w:abstractNumId w:val="9"/>
   </w:num>
   <w:num w:numId="29">
     <w:abstractNumId w:val="11"/>
+  </w:num>
+  <w:num w:numId="30">
+    <w:abstractNumId w:val="12"/>
+  </w:num>
+  <w:num w:numId="31">
+    <w:abstractNumId w:val="14"/>
   </w:num>
   <w:numIdMacAtCleanup w:val="14"/>
 </w:numbering>
@@ -14351,6 +14341,18 @@
       <w:contextualSpacing/>
     </w:pPr>
   </w:style>
+  <w:style w:type="character" w:styleId="Menzionenonrisolta">
+    <w:name w:val="Unresolved Mention"/>
+    <w:basedOn w:val="Carpredefinitoparagrafo"/>
+    <w:uiPriority w:val="99"/>
+    <w:semiHidden/>
+    <w:unhideWhenUsed/>
+    <w:rsid w:val="004C1C71"/>
+    <w:rPr>
+      <w:color w:val="605E5C"/>
+      <w:shd w:val="clear" w:color="auto" w:fill="E1DFDD"/>
+    </w:rPr>
+  </w:style>
 </w:styles>
 </file>
 
@@ -14654,7 +14656,7 @@
 </file>
 
 <file path=customXml/itemProps1.xml><?xml version="1.0" encoding="utf-8"?>
-<ds:datastoreItem xmlns:ds="http://schemas.openxmlformats.org/officeDocument/2006/customXml" ds:itemID="{175A29DA-CA72-43CC-9162-E6F6B39D39AC}">
+<ds:datastoreItem xmlns:ds="http://schemas.openxmlformats.org/officeDocument/2006/customXml" ds:itemID="{19B60FEB-66C9-4711-A970-2C4E2127594F}">
   <ds:schemaRefs>
     <ds:schemaRef ds:uri="http://schemas.openxmlformats.org/officeDocument/2006/bibliography"/>
   </ds:schemaRefs>

</xml_diff>

<commit_message>
Commit 20 - Diario + Applicativo + Documentazione
</commit_message>
<xml_diff>
--- a/3_Documentazione/documentazione_TrovaLaParola_MarcoConforti.docx
+++ b/3_Documentazione/documentazione_TrovaLaParola_MarcoConforti.docx
@@ -3702,14 +3702,30 @@
                 <w:sz w:val="16"/>
                 <w:szCs w:val="16"/>
               </w:rPr>
-              <w:t>Si dovrà avere un m</w:t>
-            </w:r>
-            <w:r>
-              <w:rPr>
-                <w:sz w:val="16"/>
-                <w:szCs w:val="16"/>
-              </w:rPr>
-              <w:t>etodo per generare parole</w:t>
+              <w:t xml:space="preserve">Si dovrà avere </w:t>
+            </w:r>
+            <w:proofErr w:type="gramStart"/>
+            <w:r>
+              <w:rPr>
+                <w:sz w:val="16"/>
+                <w:szCs w:val="16"/>
+              </w:rPr>
+              <w:t xml:space="preserve">un </w:t>
+            </w:r>
+            <w:r>
+              <w:rPr>
+                <w:sz w:val="16"/>
+                <w:szCs w:val="16"/>
+              </w:rPr>
+              <w:t>funzione</w:t>
+            </w:r>
+            <w:proofErr w:type="gramEnd"/>
+            <w:r>
+              <w:rPr>
+                <w:sz w:val="16"/>
+                <w:szCs w:val="16"/>
+              </w:rPr>
+              <w:t xml:space="preserve"> per generare parole</w:t>
             </w:r>
           </w:p>
         </w:tc>
@@ -3770,14 +3786,30 @@
                 <w:sz w:val="16"/>
                 <w:szCs w:val="16"/>
               </w:rPr>
-              <w:t>Si dovrà avere un m</w:t>
-            </w:r>
-            <w:r>
-              <w:rPr>
-                <w:sz w:val="16"/>
-                <w:szCs w:val="16"/>
-              </w:rPr>
-              <w:t>etodo per inserire le parole all’interno della griglia</w:t>
+              <w:t xml:space="preserve">Si dovrà avere </w:t>
+            </w:r>
+            <w:proofErr w:type="gramStart"/>
+            <w:r>
+              <w:rPr>
+                <w:sz w:val="16"/>
+                <w:szCs w:val="16"/>
+              </w:rPr>
+              <w:t xml:space="preserve">un </w:t>
+            </w:r>
+            <w:r>
+              <w:rPr>
+                <w:sz w:val="16"/>
+                <w:szCs w:val="16"/>
+              </w:rPr>
+              <w:t>funzione</w:t>
+            </w:r>
+            <w:proofErr w:type="gramEnd"/>
+            <w:r>
+              <w:rPr>
+                <w:sz w:val="16"/>
+                <w:szCs w:val="16"/>
+              </w:rPr>
+              <w:t xml:space="preserve"> per inserire le parole all’interno della griglia</w:t>
             </w:r>
             <w:r>
               <w:rPr>
@@ -3852,14 +3884,30 @@
                 <w:sz w:val="16"/>
                 <w:szCs w:val="16"/>
               </w:rPr>
-              <w:t>Si dovrà avere un m</w:t>
-            </w:r>
-            <w:r>
-              <w:rPr>
-                <w:sz w:val="16"/>
-                <w:szCs w:val="16"/>
-              </w:rPr>
-              <w:t xml:space="preserve">etodo per </w:t>
+              <w:t xml:space="preserve">Si dovrà avere </w:t>
+            </w:r>
+            <w:proofErr w:type="gramStart"/>
+            <w:r>
+              <w:rPr>
+                <w:sz w:val="16"/>
+                <w:szCs w:val="16"/>
+              </w:rPr>
+              <w:t xml:space="preserve">un </w:t>
+            </w:r>
+            <w:r>
+              <w:rPr>
+                <w:sz w:val="16"/>
+                <w:szCs w:val="16"/>
+              </w:rPr>
+              <w:t>funzione</w:t>
+            </w:r>
+            <w:proofErr w:type="gramEnd"/>
+            <w:r>
+              <w:rPr>
+                <w:sz w:val="16"/>
+                <w:szCs w:val="16"/>
+              </w:rPr>
+              <w:t xml:space="preserve"> per </w:t>
             </w:r>
             <w:r>
               <w:rPr>
@@ -3934,7 +3982,30 @@
                 <w:sz w:val="16"/>
                 <w:szCs w:val="16"/>
               </w:rPr>
-              <w:t xml:space="preserve">Si dovrà avere un metodo per </w:t>
+              <w:t xml:space="preserve">Si dovrà avere </w:t>
+            </w:r>
+            <w:proofErr w:type="gramStart"/>
+            <w:r>
+              <w:rPr>
+                <w:sz w:val="16"/>
+                <w:szCs w:val="16"/>
+              </w:rPr>
+              <w:t xml:space="preserve">un </w:t>
+            </w:r>
+            <w:r>
+              <w:rPr>
+                <w:sz w:val="16"/>
+                <w:szCs w:val="16"/>
+              </w:rPr>
+              <w:t>funzione</w:t>
+            </w:r>
+            <w:proofErr w:type="gramEnd"/>
+            <w:r>
+              <w:rPr>
+                <w:sz w:val="16"/>
+                <w:szCs w:val="16"/>
+              </w:rPr>
+              <w:t xml:space="preserve"> per </w:t>
             </w:r>
             <w:r>
               <w:rPr>
@@ -4415,7 +4486,30 @@
                 <w:sz w:val="16"/>
                 <w:szCs w:val="16"/>
               </w:rPr>
-              <w:t xml:space="preserve">Si dovrà avere un metodo per esportare la tabella in html e/o </w:t>
+              <w:t xml:space="preserve">Si dovrà avere </w:t>
+            </w:r>
+            <w:proofErr w:type="gramStart"/>
+            <w:r>
+              <w:rPr>
+                <w:sz w:val="16"/>
+                <w:szCs w:val="16"/>
+              </w:rPr>
+              <w:t xml:space="preserve">un </w:t>
+            </w:r>
+            <w:r>
+              <w:rPr>
+                <w:sz w:val="16"/>
+                <w:szCs w:val="16"/>
+              </w:rPr>
+              <w:t>funzione</w:t>
+            </w:r>
+            <w:proofErr w:type="gramEnd"/>
+            <w:r>
+              <w:rPr>
+                <w:sz w:val="16"/>
+                <w:szCs w:val="16"/>
+              </w:rPr>
+              <w:t xml:space="preserve"> per esportare la tabella in html e/o </w:t>
             </w:r>
             <w:proofErr w:type="spellStart"/>
             <w:r>
@@ -4485,7 +4579,30 @@
                 <w:sz w:val="16"/>
                 <w:szCs w:val="16"/>
               </w:rPr>
-              <w:t xml:space="preserve">Si dovrà avere un metodo per la stampa </w:t>
+              <w:t xml:space="preserve">Si dovrà avere </w:t>
+            </w:r>
+            <w:proofErr w:type="gramStart"/>
+            <w:r>
+              <w:rPr>
+                <w:sz w:val="16"/>
+                <w:szCs w:val="16"/>
+              </w:rPr>
+              <w:t xml:space="preserve">un </w:t>
+            </w:r>
+            <w:r>
+              <w:rPr>
+                <w:sz w:val="16"/>
+                <w:szCs w:val="16"/>
+              </w:rPr>
+              <w:t>funzione</w:t>
+            </w:r>
+            <w:proofErr w:type="gramEnd"/>
+            <w:r>
+              <w:rPr>
+                <w:sz w:val="16"/>
+                <w:szCs w:val="16"/>
+              </w:rPr>
+              <w:t xml:space="preserve"> per la stampa </w:t>
             </w:r>
           </w:p>
         </w:tc>
@@ -4913,7 +5030,30 @@
                 <w:sz w:val="16"/>
                 <w:szCs w:val="16"/>
               </w:rPr>
-              <w:t>Si dovrà avere un metodo per rilevare la soluzione.</w:t>
+              <w:t xml:space="preserve">Si dovrà avere </w:t>
+            </w:r>
+            <w:proofErr w:type="gramStart"/>
+            <w:r>
+              <w:rPr>
+                <w:sz w:val="16"/>
+                <w:szCs w:val="16"/>
+              </w:rPr>
+              <w:t xml:space="preserve">un </w:t>
+            </w:r>
+            <w:r>
+              <w:rPr>
+                <w:sz w:val="16"/>
+                <w:szCs w:val="16"/>
+              </w:rPr>
+              <w:t>funzione</w:t>
+            </w:r>
+            <w:proofErr w:type="gramEnd"/>
+            <w:r>
+              <w:rPr>
+                <w:sz w:val="16"/>
+                <w:szCs w:val="16"/>
+              </w:rPr>
+              <w:t xml:space="preserve"> per rilevare la soluzione.</w:t>
             </w:r>
           </w:p>
         </w:tc>
@@ -5356,7 +5496,30 @@
                 <w:sz w:val="16"/>
                 <w:szCs w:val="16"/>
               </w:rPr>
-              <w:t>Si dovrà aggiungere un metodo per far scegliere all’utente la modalità.</w:t>
+              <w:t xml:space="preserve">Si dovrà aggiungere </w:t>
+            </w:r>
+            <w:proofErr w:type="gramStart"/>
+            <w:r>
+              <w:rPr>
+                <w:sz w:val="16"/>
+                <w:szCs w:val="16"/>
+              </w:rPr>
+              <w:t xml:space="preserve">un </w:t>
+            </w:r>
+            <w:r>
+              <w:rPr>
+                <w:sz w:val="16"/>
+                <w:szCs w:val="16"/>
+              </w:rPr>
+              <w:t>funzione</w:t>
+            </w:r>
+            <w:proofErr w:type="gramEnd"/>
+            <w:r>
+              <w:rPr>
+                <w:sz w:val="16"/>
+                <w:szCs w:val="16"/>
+              </w:rPr>
+              <w:t xml:space="preserve"> per far scegliere all’utente la modalità.</w:t>
             </w:r>
           </w:p>
         </w:tc>
@@ -5417,7 +5580,30 @@
                 <w:sz w:val="16"/>
                 <w:szCs w:val="16"/>
               </w:rPr>
-              <w:t>Si dovrà aggiungere un metodo per far scegliere all’utente il font.</w:t>
+              <w:t xml:space="preserve">Si dovrà aggiungere </w:t>
+            </w:r>
+            <w:proofErr w:type="gramStart"/>
+            <w:r>
+              <w:rPr>
+                <w:sz w:val="16"/>
+                <w:szCs w:val="16"/>
+              </w:rPr>
+              <w:t xml:space="preserve">un </w:t>
+            </w:r>
+            <w:r>
+              <w:rPr>
+                <w:sz w:val="16"/>
+                <w:szCs w:val="16"/>
+              </w:rPr>
+              <w:t>funzione</w:t>
+            </w:r>
+            <w:proofErr w:type="gramEnd"/>
+            <w:r>
+              <w:rPr>
+                <w:sz w:val="16"/>
+                <w:szCs w:val="16"/>
+              </w:rPr>
+              <w:t xml:space="preserve"> per far scegliere all’utente il font.</w:t>
             </w:r>
           </w:p>
         </w:tc>
@@ -5478,7 +5664,30 @@
                 <w:sz w:val="16"/>
                 <w:szCs w:val="16"/>
               </w:rPr>
-              <w:t>Si dovrà aggiungere un metodo per far scegliere all’utente la difficoltà.</w:t>
+              <w:t xml:space="preserve">Si dovrà aggiungere </w:t>
+            </w:r>
+            <w:proofErr w:type="gramStart"/>
+            <w:r>
+              <w:rPr>
+                <w:sz w:val="16"/>
+                <w:szCs w:val="16"/>
+              </w:rPr>
+              <w:t xml:space="preserve">un </w:t>
+            </w:r>
+            <w:r>
+              <w:rPr>
+                <w:sz w:val="16"/>
+                <w:szCs w:val="16"/>
+              </w:rPr>
+              <w:t>funzione</w:t>
+            </w:r>
+            <w:proofErr w:type="gramEnd"/>
+            <w:r>
+              <w:rPr>
+                <w:sz w:val="16"/>
+                <w:szCs w:val="16"/>
+              </w:rPr>
+              <w:t xml:space="preserve"> per far scegliere all’utente la difficoltà.</w:t>
             </w:r>
           </w:p>
         </w:tc>
@@ -5539,7 +5748,30 @@
                 <w:sz w:val="16"/>
                 <w:szCs w:val="16"/>
               </w:rPr>
-              <w:t>Si dovrà aggiungere un metodo per far scegliere all’utente parole nuove tramite un file.</w:t>
+              <w:t xml:space="preserve">Si dovrà aggiungere </w:t>
+            </w:r>
+            <w:proofErr w:type="gramStart"/>
+            <w:r>
+              <w:rPr>
+                <w:sz w:val="16"/>
+                <w:szCs w:val="16"/>
+              </w:rPr>
+              <w:t xml:space="preserve">un </w:t>
+            </w:r>
+            <w:r>
+              <w:rPr>
+                <w:sz w:val="16"/>
+                <w:szCs w:val="16"/>
+              </w:rPr>
+              <w:t>funzione</w:t>
+            </w:r>
+            <w:proofErr w:type="gramEnd"/>
+            <w:r>
+              <w:rPr>
+                <w:sz w:val="16"/>
+                <w:szCs w:val="16"/>
+              </w:rPr>
+              <w:t xml:space="preserve"> per far scegliere all’utente parole nuove tramite un file.</w:t>
             </w:r>
           </w:p>
         </w:tc>
@@ -5968,7 +6200,30 @@
                 <w:sz w:val="16"/>
                 <w:szCs w:val="16"/>
               </w:rPr>
-              <w:t>Si dovrà aggiungere un metodo per cambiare la modalità</w:t>
+              <w:t xml:space="preserve">Si dovrà aggiungere </w:t>
+            </w:r>
+            <w:proofErr w:type="gramStart"/>
+            <w:r>
+              <w:rPr>
+                <w:sz w:val="16"/>
+                <w:szCs w:val="16"/>
+              </w:rPr>
+              <w:t xml:space="preserve">un </w:t>
+            </w:r>
+            <w:r>
+              <w:rPr>
+                <w:sz w:val="16"/>
+                <w:szCs w:val="16"/>
+              </w:rPr>
+              <w:t>funzione</w:t>
+            </w:r>
+            <w:proofErr w:type="gramEnd"/>
+            <w:r>
+              <w:rPr>
+                <w:sz w:val="16"/>
+                <w:szCs w:val="16"/>
+              </w:rPr>
+              <w:t xml:space="preserve"> per cambiare la modalità</w:t>
             </w:r>
             <w:r>
               <w:rPr>
@@ -6064,7 +6319,30 @@
                 <w:sz w:val="16"/>
                 <w:szCs w:val="16"/>
               </w:rPr>
-              <w:t xml:space="preserve">Si dovrà aggiungere un metodo per </w:t>
+              <w:t xml:space="preserve">Si dovrà aggiungere </w:t>
+            </w:r>
+            <w:proofErr w:type="gramStart"/>
+            <w:r>
+              <w:rPr>
+                <w:sz w:val="16"/>
+                <w:szCs w:val="16"/>
+              </w:rPr>
+              <w:t xml:space="preserve">un </w:t>
+            </w:r>
+            <w:r>
+              <w:rPr>
+                <w:sz w:val="16"/>
+                <w:szCs w:val="16"/>
+              </w:rPr>
+              <w:t>funzione</w:t>
+            </w:r>
+            <w:proofErr w:type="gramEnd"/>
+            <w:r>
+              <w:rPr>
+                <w:sz w:val="16"/>
+                <w:szCs w:val="16"/>
+              </w:rPr>
+              <w:t xml:space="preserve"> per </w:t>
             </w:r>
             <w:r>
               <w:rPr>
@@ -6139,7 +6417,30 @@
                 <w:sz w:val="16"/>
                 <w:szCs w:val="16"/>
               </w:rPr>
-              <w:t xml:space="preserve">Si dovrà aggiungere un metodo per </w:t>
+              <w:t xml:space="preserve">Si dovrà aggiungere </w:t>
+            </w:r>
+            <w:proofErr w:type="gramStart"/>
+            <w:r>
+              <w:rPr>
+                <w:sz w:val="16"/>
+                <w:szCs w:val="16"/>
+              </w:rPr>
+              <w:t xml:space="preserve">un </w:t>
+            </w:r>
+            <w:r>
+              <w:rPr>
+                <w:sz w:val="16"/>
+                <w:szCs w:val="16"/>
+              </w:rPr>
+              <w:t>funzione</w:t>
+            </w:r>
+            <w:proofErr w:type="gramEnd"/>
+            <w:r>
+              <w:rPr>
+                <w:sz w:val="16"/>
+                <w:szCs w:val="16"/>
+              </w:rPr>
+              <w:t xml:space="preserve"> per </w:t>
             </w:r>
             <w:r>
               <w:rPr>
@@ -6256,7 +6557,30 @@
                 <w:sz w:val="16"/>
                 <w:szCs w:val="16"/>
               </w:rPr>
-              <w:t>Si dovrà aggiungere un metodo per far scegliere all’utente parole nuove tramite un file.</w:t>
+              <w:t xml:space="preserve">Si dovrà aggiungere </w:t>
+            </w:r>
+            <w:proofErr w:type="gramStart"/>
+            <w:r>
+              <w:rPr>
+                <w:sz w:val="16"/>
+                <w:szCs w:val="16"/>
+              </w:rPr>
+              <w:t xml:space="preserve">un </w:t>
+            </w:r>
+            <w:r>
+              <w:rPr>
+                <w:sz w:val="16"/>
+                <w:szCs w:val="16"/>
+              </w:rPr>
+              <w:t>funzione</w:t>
+            </w:r>
+            <w:proofErr w:type="gramEnd"/>
+            <w:r>
+              <w:rPr>
+                <w:sz w:val="16"/>
+                <w:szCs w:val="16"/>
+              </w:rPr>
+              <w:t xml:space="preserve"> per far scegliere all’utente parole nuove tramite un file.</w:t>
             </w:r>
           </w:p>
         </w:tc>
@@ -7392,6 +7716,7 @@
       <w:r>
         <w:rPr>
           <w:b/>
+          <w:noProof/>
         </w:rPr>
         <w:drawing>
           <wp:inline distT="0" distB="0" distL="0" distR="0" wp14:anchorId="06A2FB8B" wp14:editId="575E0080">
@@ -7474,46 +7799,1640 @@
       </w:r>
     </w:p>
     <w:p>
+      <w:r>
+        <w:t xml:space="preserve">Nella figura sopra è raffigurata la GUI finale del progetto. Possiamo notare che all’interno della </w:t>
+      </w:r>
+      <w:r>
+        <w:t xml:space="preserve">GUI del sito ci sono due modalità una per bambini che è quella di default e quella normale, la differenza tra le due è che la prima non ha la parola nascosta ma lettere casuali al suo interno mentre la modalità normale contiene la parola nascosta che si potrà trovare una volta trovate tutte le parole della lista. Sotto questa funzionalità possiamo trovare la difficoltà che può essere di tre tipi facili, medio o difficili, la difficoltà cambia anche in base alla modalità infatti </w:t>
+      </w:r>
+      <w:r>
+        <w:t xml:space="preserve">se abbiamo la modalità bambini e mettiamo facile avremo 15 parole da trovare in una matrice 10x10, con difficoltà media avremo 50 parole da cercare in 18x18, con difficoltà difficile avremo 70 parole da cercare in una matrice 22x22, se abbiamo invece la modalità normale possiamo e difficoltà facile avremo un numero indefinito di parole da cercare in una matrice 15x15, se inseriamo la difficoltà media avremo sempre un numero indefinito di parole da cercare in una matrice 20x20, se inseriamo la difficoltà difficile </w:t>
+      </w:r>
+      <w:r>
+        <w:t>avremo un numero indefinito di parole in una matrice 25x25. Come penultima funzionalità da inserire troviamo il font fa modificare si possono scegliere 13 font diversi compreso il default. L’ultima funzione consente di importare un file di estensione “.</w:t>
+      </w:r>
+      <w:proofErr w:type="spellStart"/>
+      <w:r>
+        <w:t>txt</w:t>
+      </w:r>
+      <w:proofErr w:type="spellEnd"/>
+      <w:r>
+        <w:t xml:space="preserve">”, all’interno del file si dovranno avere </w:t>
+      </w:r>
+      <w:r>
+        <w:t>delle parole da inserire all’interno della matrice del gioco, maggiori informazioni sono nel capitolo dedicato al file con parole.</w:t>
+      </w:r>
+    </w:p>
+    <w:p/>
+    <w:p>
+      <w:pPr>
+        <w:pStyle w:val="Titolo2"/>
+      </w:pPr>
+      <w:r>
+        <w:t>Classe Gioco</w:t>
+      </w:r>
+    </w:p>
+    <w:p>
+      <w:r>
+        <w:t>La classe gioco si occupa della generazione del cruci puzzle e la sua soluzione aiutato dalle varie classi difficoltà, modalità e Parole. Oltre alla classe Font che funziona in modo autonomo, la classe Gioco è la sola classe che comunica con il file script.js che interagisce con index.html, quindi è la classe centrale del progetto.</w:t>
+      </w:r>
+    </w:p>
+    <w:p/>
+    <w:p>
+      <w:pPr>
+        <w:pStyle w:val="Titolo3"/>
+      </w:pPr>
+      <w:r>
+        <w:lastRenderedPageBreak/>
+        <w:t>Costruttore</w:t>
+      </w:r>
+    </w:p>
+    <w:p>
+      <w:pPr>
+        <w:keepNext/>
+        <w:jc w:val="center"/>
+      </w:pPr>
+      <w:r>
+        <w:drawing>
+          <wp:inline distT="0" distB="0" distL="0" distR="0" wp14:anchorId="2092702E" wp14:editId="6867A092">
+            <wp:extent cx="4731075" cy="2800350"/>
+            <wp:effectExtent l="0" t="0" r="0" b="0"/>
+            <wp:docPr id="8" name="Immagine 8"/>
+            <wp:cNvGraphicFramePr>
+              <a:graphicFrameLocks xmlns:a="http://schemas.openxmlformats.org/drawingml/2006/main" noChangeAspect="1"/>
+            </wp:cNvGraphicFramePr>
+            <a:graphic xmlns:a="http://schemas.openxmlformats.org/drawingml/2006/main">
+              <a:graphicData uri="http://schemas.openxmlformats.org/drawingml/2006/picture">
+                <pic:pic xmlns:pic="http://schemas.openxmlformats.org/drawingml/2006/picture">
+                  <pic:nvPicPr>
+                    <pic:cNvPr id="1" name=""/>
+                    <pic:cNvPicPr/>
+                  </pic:nvPicPr>
+                  <pic:blipFill>
+                    <a:blip r:embed="rId11"/>
+                    <a:stretch>
+                      <a:fillRect/>
+                    </a:stretch>
+                  </pic:blipFill>
+                  <pic:spPr>
+                    <a:xfrm>
+                      <a:off x="0" y="0"/>
+                      <a:ext cx="4757638" cy="2816073"/>
+                    </a:xfrm>
+                    <a:prstGeom prst="rect">
+                      <a:avLst/>
+                    </a:prstGeom>
+                  </pic:spPr>
+                </pic:pic>
+              </a:graphicData>
+            </a:graphic>
+          </wp:inline>
+        </w:drawing>
+      </w:r>
+    </w:p>
+    <w:p>
       <w:pPr>
         <w:pStyle w:val="Didascalia"/>
-        <w:jc w:val="both"/>
-      </w:pPr>
-      <w:r>
-        <w:t xml:space="preserve">Nella figura sopra è raffigurata la GUI finale del progetto. Possiamo notare che all’interno della </w:t>
-      </w:r>
-      <w:r>
-        <w:t xml:space="preserve">GUI del sito ci sono due modalità una per bambini che è quella di default e quella normale, la differenza tra le due è che la prima non ha la parola nascosta ma lettere casuali al suo interno mentre la modalità normale contiene la parola nascosta che si potrà trovare una volta trovate tutte le parole della lista. Sotto questa funzionalità possiamo trovare la difficoltà che può essere di tre tipi facili, medio o difficili, la difficoltà cambia anche in base alla modalità infatti </w:t>
-      </w:r>
-      <w:r>
-        <w:t xml:space="preserve">se abbiamo la modalità bambini e mettiamo facile avremo 15 parole da trovare in una matrice 10x10, con difficoltà media avremo 50 parole da cercare in 18x18, con difficoltà difficile avremo 70 parole da cercare in una matrice 22x22, se abbiamo invece la modalità normale possiamo e difficoltà facile avremo un numero indefinito di parole da cercare in una matrice 15x15, se inseriamo la difficoltà media avremo sempre un numero indefinito di parole da cercare in una matrice 20x20, se inseriamo la difficoltà difficile </w:t>
-      </w:r>
-      <w:r>
-        <w:t>avremo un numero indefinito di parole in una matrice 25x25. Come penultima funzionalità da inserire troviamo il font fa modificare si possono scegliere 13 font diversi compreso il default. L’ultima funzione consente di importare un file di estensione “.</w:t>
+        <w:jc w:val="center"/>
+      </w:pPr>
+      <w:r>
+        <w:t xml:space="preserve">Figura </w:t>
+      </w:r>
+      <w:r>
+        <w:fldChar w:fldCharType="begin"/>
+      </w:r>
+      <w:r>
+        <w:instrText xml:space="preserve"> SEQ Figura \* ARABIC </w:instrText>
+      </w:r>
+      <w:r>
+        <w:fldChar w:fldCharType="separate"/>
+      </w:r>
+      <w:r>
+        <w:rPr>
+          <w:noProof/>
+        </w:rPr>
+        <w:t>3</w:t>
+      </w:r>
+      <w:r>
+        <w:fldChar w:fldCharType="end"/>
+      </w:r>
+      <w:r>
+        <w:t xml:space="preserve"> - Costruttore Classe Gioco</w:t>
+      </w:r>
+    </w:p>
+    <w:p>
+      <w:r>
+        <w:t xml:space="preserve">Nel seguente costruttore vediamo </w:t>
+      </w:r>
+      <w:r>
+        <w:t xml:space="preserve">l’instanziazione della Classe </w:t>
+      </w:r>
+      <w:r>
+        <w:rPr>
+          <w:i/>
+        </w:rPr>
+        <w:t>Difficolta</w:t>
+      </w:r>
+      <w:r>
+        <w:t xml:space="preserve"> che serve soprattutto per la grandezza della matrice, inoltre vediamo l’instanziazione della Classe </w:t>
+      </w:r>
+      <w:r>
+        <w:rPr>
+          <w:i/>
+        </w:rPr>
+        <w:t>Modalita</w:t>
+      </w:r>
+      <w:r>
+        <w:t xml:space="preserve"> </w:t>
+      </w:r>
+      <w:r>
+        <w:t xml:space="preserve">che serve principalmente per appunto sapere la modalità e quindi quale funzione deve fare la Classe, in seguito vediamo l’instanziazione della classe </w:t>
+      </w:r>
+      <w:r>
+        <w:rPr>
+          <w:i/>
+        </w:rPr>
+        <w:t>Parole</w:t>
+      </w:r>
+      <w:r>
+        <w:t xml:space="preserve"> che serve principalmente a prendere le parole dai dizionari e metterle dentro un array o anche per recuperare le possibili soluzioni stampabili e per la stampa tramite file. Inoltre verranno inizializzati gli array </w:t>
+      </w:r>
+      <w:r>
+        <w:rPr>
+          <w:i/>
+        </w:rPr>
+        <w:t>ListaParole</w:t>
+      </w:r>
+      <w:r>
+        <w:t xml:space="preserve"> che è appunto un array dove all’interno troviamo le parole del dizionario</w:t>
+      </w:r>
+      <w:r>
+        <w:t xml:space="preserve"> selezionato, l’array </w:t>
+      </w:r>
+      <w:r>
+        <w:rPr>
+          <w:i/>
+        </w:rPr>
+        <w:t>arrayControlloNumeri</w:t>
+      </w:r>
+      <w:r>
+        <w:t xml:space="preserve"> che salva al suo interno salva le parole che sono già state usate all’interno della matrice in modo che non ci possono essere doppioni, l’array </w:t>
+      </w:r>
+      <w:r>
+        <w:rPr>
+          <w:i/>
+        </w:rPr>
+        <w:t>arrayColori</w:t>
+      </w:r>
+      <w:r>
+        <w:t xml:space="preserve"> che serve appunto a salvare i colori usati nella soluzione in modo che non possono essere più utilizzati per altre soluzioni, </w:t>
+      </w:r>
+      <w:r>
+        <w:t xml:space="preserve">l’array </w:t>
+      </w:r>
+      <w:r>
+        <w:rPr>
+          <w:i/>
+        </w:rPr>
+        <w:t>arrayPosizioni</w:t>
+      </w:r>
+      <w:r>
+        <w:t xml:space="preserve"> che ha al suo interno la direzione delle parole, questo serve a fare in modo che non ci siano due parole sovrapposte con la stessa direzione, l’array </w:t>
+      </w:r>
+      <w:r>
+        <w:rPr>
+          <w:i/>
+        </w:rPr>
+        <w:t>arrayGioco</w:t>
+      </w:r>
+      <w:r>
+        <w:t xml:space="preserve"> che al suo interno ha tutte le lettere del gioco ,</w:t>
+      </w:r>
+      <w:r>
+        <w:t xml:space="preserve">l’array </w:t>
+      </w:r>
+      <w:r>
+        <w:rPr>
+          <w:i/>
+        </w:rPr>
+        <w:t>arraySoluzion</w:t>
+      </w:r>
+      <w:r>
+        <w:rPr>
+          <w:i/>
+        </w:rPr>
+        <w:t xml:space="preserve">e </w:t>
+      </w:r>
+      <w:r>
+        <w:t xml:space="preserve">che serve a tenere traccia delle parole dove si trovano all’interno della matrice grazie all’aiuto della variabile </w:t>
+      </w:r>
+      <w:r>
+        <w:rPr>
+          <w:i/>
+        </w:rPr>
+        <w:t>numeroSoluzione</w:t>
+      </w:r>
+      <w:r>
+        <w:t xml:space="preserve"> che </w:t>
+      </w:r>
+      <w:r>
+        <w:t>per ogni parola ha un numero diverso e all’interno dell’array citato prima vengono inseriti questi numeri così da sapere dove si trovano le lettere della parola</w:t>
+      </w:r>
+      <w:r>
+        <w:t>.</w:t>
+      </w:r>
+      <w:r>
+        <w:t xml:space="preserve"> Inoltre vengono invocati i seguenti metodi </w:t>
+      </w:r>
+      <w:r>
+        <w:rPr>
+          <w:i/>
+        </w:rPr>
+        <w:t>setFile</w:t>
+      </w:r>
+      <w:r>
+        <w:rPr>
+          <w:i/>
+        </w:rPr>
+        <w:t xml:space="preserve"> </w:t>
+      </w:r>
+      <w:r>
+        <w:t xml:space="preserve">dalla classe </w:t>
+      </w:r>
+      <w:r>
+        <w:rPr>
+          <w:i/>
+        </w:rPr>
+        <w:t>parole</w:t>
+      </w:r>
+      <w:r>
+        <w:t xml:space="preserve">, </w:t>
+      </w:r>
+      <w:r>
+        <w:rPr>
+          <w:i/>
+        </w:rPr>
+        <w:t>setModalita</w:t>
+      </w:r>
+      <w:r>
+        <w:t xml:space="preserve"> dalla classe </w:t>
+      </w:r>
+      <w:r>
+        <w:rPr>
+          <w:i/>
+        </w:rPr>
+        <w:t>Modalita</w:t>
+      </w:r>
+      <w:r>
+        <w:t xml:space="preserve">, </w:t>
+      </w:r>
+      <w:r>
+        <w:rPr>
+          <w:i/>
+        </w:rPr>
+        <w:t>setDifficolta</w:t>
+      </w:r>
+      <w:r>
+        <w:t xml:space="preserve"> dalla classe </w:t>
+      </w:r>
+      <w:r>
+        <w:rPr>
+          <w:i/>
+        </w:rPr>
+        <w:t>Difficolta</w:t>
+      </w:r>
+      <w:r>
+        <w:rPr>
+          <w:i/>
+        </w:rPr>
+        <w:t xml:space="preserve"> </w:t>
+      </w:r>
+      <w:r>
+        <w:t xml:space="preserve">e i metodi della classe Gioco </w:t>
+      </w:r>
+      <w:r>
+        <w:rPr>
+          <w:i/>
+        </w:rPr>
+        <w:t>creaArray</w:t>
+      </w:r>
+      <w:r>
+        <w:t xml:space="preserve"> e </w:t>
+      </w:r>
+      <w:r>
+        <w:rPr>
+          <w:i/>
+        </w:rPr>
+        <w:t>InData</w:t>
+      </w:r>
+      <w:r>
+        <w:t xml:space="preserve">. </w:t>
+      </w:r>
+    </w:p>
+    <w:p>
+      <w:pPr>
+        <w:rPr>
+          <w:i/>
+        </w:rPr>
+      </w:pPr>
+    </w:p>
+    <w:p>
+      <w:pPr>
+        <w:pStyle w:val="Titolo3"/>
+      </w:pPr>
+      <w:r>
+        <w:t>Funzioni</w:t>
+      </w:r>
+    </w:p>
+    <w:p>
+      <w:pPr>
+        <w:rPr>
+          <w:lang w:val="it-IT"/>
+        </w:rPr>
+      </w:pPr>
+      <w:r>
+        <w:rPr>
+          <w:lang w:val="it-IT"/>
+        </w:rPr>
+        <w:t>All’interno di questo capitolo si vedranno i metodi della Classe Gioco.</w:t>
+      </w:r>
+    </w:p>
+    <w:p>
+      <w:pPr>
+        <w:rPr>
+          <w:lang w:val="it-IT"/>
+        </w:rPr>
+      </w:pPr>
+      <w:r>
+        <w:rPr>
+          <w:lang w:val="it-IT"/>
+        </w:rPr>
+        <w:br w:type="page"/>
+      </w:r>
+    </w:p>
+    <w:p>
+      <w:pPr>
+        <w:pStyle w:val="Titolo4"/>
+        <w:rPr>
+          <w:lang w:val="it-IT"/>
+        </w:rPr>
+      </w:pPr>
+      <w:r>
+        <w:rPr>
+          <w:lang w:val="it-IT"/>
+        </w:rPr>
+        <w:lastRenderedPageBreak/>
+        <w:t>Funzione</w:t>
+      </w:r>
+      <w:r>
+        <w:rPr>
+          <w:lang w:val="it-IT"/>
+        </w:rPr>
+        <w:t xml:space="preserve"> creaArray</w:t>
+      </w:r>
+    </w:p>
+    <w:p>
+      <w:pPr>
+        <w:keepNext/>
+        <w:jc w:val="center"/>
+      </w:pPr>
+      <w:r>
+        <w:rPr>
+          <w:lang w:val="it-IT"/>
+        </w:rPr>
+        <w:drawing>
+          <wp:inline distT="0" distB="0" distL="0" distR="0" wp14:anchorId="59A340A8" wp14:editId="6E352194">
+            <wp:extent cx="4449311" cy="2257425"/>
+            <wp:effectExtent l="0" t="0" r="8890" b="0"/>
+            <wp:docPr id="9" name="Immagine 9"/>
+            <wp:cNvGraphicFramePr>
+              <a:graphicFrameLocks xmlns:a="http://schemas.openxmlformats.org/drawingml/2006/main" noChangeAspect="1"/>
+            </wp:cNvGraphicFramePr>
+            <a:graphic xmlns:a="http://schemas.openxmlformats.org/drawingml/2006/main">
+              <a:graphicData uri="http://schemas.openxmlformats.org/drawingml/2006/picture">
+                <pic:pic xmlns:pic="http://schemas.openxmlformats.org/drawingml/2006/picture">
+                  <pic:nvPicPr>
+                    <pic:cNvPr id="1" name=""/>
+                    <pic:cNvPicPr/>
+                  </pic:nvPicPr>
+                  <pic:blipFill>
+                    <a:blip r:embed="rId12"/>
+                    <a:stretch>
+                      <a:fillRect/>
+                    </a:stretch>
+                  </pic:blipFill>
+                  <pic:spPr>
+                    <a:xfrm>
+                      <a:off x="0" y="0"/>
+                      <a:ext cx="4468395" cy="2267108"/>
+                    </a:xfrm>
+                    <a:prstGeom prst="rect">
+                      <a:avLst/>
+                    </a:prstGeom>
+                  </pic:spPr>
+                </pic:pic>
+              </a:graphicData>
+            </a:graphic>
+          </wp:inline>
+        </w:drawing>
+      </w:r>
+    </w:p>
+    <w:p>
+      <w:pPr>
+        <w:pStyle w:val="Didascalia"/>
+        <w:jc w:val="center"/>
+      </w:pPr>
+      <w:r>
+        <w:t xml:space="preserve">Figura </w:t>
+      </w:r>
+      <w:r>
+        <w:fldChar w:fldCharType="begin"/>
+      </w:r>
+      <w:r>
+        <w:instrText xml:space="preserve"> SEQ Figura \* ARABIC </w:instrText>
+      </w:r>
+      <w:r>
+        <w:fldChar w:fldCharType="separate"/>
+      </w:r>
+      <w:r>
+        <w:rPr>
+          <w:noProof/>
+        </w:rPr>
+        <w:t>4</w:t>
+      </w:r>
+      <w:r>
+        <w:fldChar w:fldCharType="end"/>
+      </w:r>
+      <w:r>
+        <w:t xml:space="preserve"> - </w:t>
+      </w:r>
+      <w:r>
+        <w:t>Funzione</w:t>
+      </w:r>
+      <w:r>
+        <w:t xml:space="preserve"> creaArray</w:t>
+      </w:r>
+    </w:p>
+    <w:p>
+      <w:pPr>
+        <w:rPr>
+          <w:lang w:val="it-IT"/>
+        </w:rPr>
+      </w:pPr>
+      <w:r>
+        <w:rPr>
+          <w:lang w:val="it-IT"/>
+        </w:rPr>
+        <w:t>La</w:t>
+      </w:r>
+      <w:r>
+        <w:rPr>
+          <w:lang w:val="it-IT"/>
+        </w:rPr>
+        <w:t xml:space="preserve"> </w:t>
+      </w:r>
+      <w:r>
+        <w:rPr>
+          <w:lang w:val="it-IT"/>
+        </w:rPr>
+        <w:t>Funzione</w:t>
+      </w:r>
+      <w:r>
+        <w:rPr>
+          <w:lang w:val="it-IT"/>
+        </w:rPr>
+        <w:t xml:space="preserve"> creaArray serve appunto a inizializzare gli array mettendo un ulteriore array all’interno degli array già inizializzati nel costruttore, per ogni cella inserita nel costruttore viene messo un array, così facendo diventa la tabella che poi verrà stampata. Infine ho deciso di riempire gli array con il carattere </w:t>
+      </w:r>
+      <w:r>
+        <w:rPr>
+          <w:i/>
+          <w:lang w:val="it-IT"/>
+        </w:rPr>
+        <w:t>“-”</w:t>
+      </w:r>
+      <w:r>
+        <w:rPr>
+          <w:i/>
+          <w:lang w:val="it-IT"/>
+        </w:rPr>
+        <w:t xml:space="preserve"> </w:t>
+      </w:r>
+      <w:r>
+        <w:rPr>
+          <w:lang w:val="it-IT"/>
+        </w:rPr>
+        <w:t>così da capire quali celle rimanevano vuote.</w:t>
+      </w:r>
+    </w:p>
+    <w:p>
+      <w:pPr>
+        <w:pStyle w:val="Titolo4"/>
+        <w:rPr>
+          <w:lang w:val="it-IT"/>
+        </w:rPr>
+      </w:pPr>
+      <w:r>
+        <w:rPr>
+          <w:lang w:val="it-IT"/>
+        </w:rPr>
+        <w:t>Funzione</w:t>
+      </w:r>
+      <w:r>
+        <w:rPr>
+          <w:lang w:val="it-IT"/>
+        </w:rPr>
+        <w:t xml:space="preserve"> getDirezione</w:t>
+      </w:r>
+    </w:p>
+    <w:p>
+      <w:pPr>
+        <w:keepNext/>
+        <w:jc w:val="center"/>
+      </w:pPr>
+      <w:r>
+        <w:rPr>
+          <w:lang w:val="it-IT"/>
+        </w:rPr>
+        <w:drawing>
+          <wp:inline distT="0" distB="0" distL="0" distR="0" wp14:anchorId="76A9E815" wp14:editId="7ADA480A">
+            <wp:extent cx="2646331" cy="3086100"/>
+            <wp:effectExtent l="0" t="0" r="1905" b="0"/>
+            <wp:docPr id="14" name="Immagine 14"/>
+            <wp:cNvGraphicFramePr>
+              <a:graphicFrameLocks xmlns:a="http://schemas.openxmlformats.org/drawingml/2006/main" noChangeAspect="1"/>
+            </wp:cNvGraphicFramePr>
+            <a:graphic xmlns:a="http://schemas.openxmlformats.org/drawingml/2006/main">
+              <a:graphicData uri="http://schemas.openxmlformats.org/drawingml/2006/picture">
+                <pic:pic xmlns:pic="http://schemas.openxmlformats.org/drawingml/2006/picture">
+                  <pic:nvPicPr>
+                    <pic:cNvPr id="1" name=""/>
+                    <pic:cNvPicPr/>
+                  </pic:nvPicPr>
+                  <pic:blipFill>
+                    <a:blip r:embed="rId13"/>
+                    <a:stretch>
+                      <a:fillRect/>
+                    </a:stretch>
+                  </pic:blipFill>
+                  <pic:spPr>
+                    <a:xfrm>
+                      <a:off x="0" y="0"/>
+                      <a:ext cx="2654543" cy="3095677"/>
+                    </a:xfrm>
+                    <a:prstGeom prst="rect">
+                      <a:avLst/>
+                    </a:prstGeom>
+                  </pic:spPr>
+                </pic:pic>
+              </a:graphicData>
+            </a:graphic>
+          </wp:inline>
+        </w:drawing>
+      </w:r>
+    </w:p>
+    <w:p>
+      <w:pPr>
+        <w:pStyle w:val="Didascalia"/>
+        <w:jc w:val="center"/>
+      </w:pPr>
+      <w:r>
+        <w:t xml:space="preserve">Figura </w:t>
+      </w:r>
+      <w:r>
+        <w:fldChar w:fldCharType="begin"/>
+      </w:r>
+      <w:r>
+        <w:instrText xml:space="preserve"> SEQ Figura \* ARABIC </w:instrText>
+      </w:r>
+      <w:r>
+        <w:fldChar w:fldCharType="separate"/>
+      </w:r>
+      <w:r>
+        <w:rPr>
+          <w:noProof/>
+        </w:rPr>
+        <w:t>5</w:t>
+      </w:r>
+      <w:r>
+        <w:fldChar w:fldCharType="end"/>
+      </w:r>
+      <w:r>
+        <w:t xml:space="preserve"> - </w:t>
+      </w:r>
+      <w:r>
+        <w:t>Funzione</w:t>
+      </w:r>
+      <w:r>
+        <w:t xml:space="preserve"> getDirezione</w:t>
+      </w:r>
+    </w:p>
+    <w:p>
+      <w:pPr>
+        <w:rPr>
+          <w:lang w:val="it-IT"/>
+        </w:rPr>
+      </w:pPr>
+      <w:r>
+        <w:rPr>
+          <w:lang w:val="it-IT"/>
+        </w:rPr>
+        <w:t xml:space="preserve">La funzione getDirezione genera una posizione casuale per come inserire la parola se la funzione ritornerà </w:t>
+      </w:r>
+      <w:r>
+        <w:rPr>
+          <w:b/>
+          <w:lang w:val="it-IT"/>
+        </w:rPr>
+        <w:t>“s”</w:t>
+      </w:r>
+      <w:r>
+        <w:rPr>
+          <w:b/>
+          <w:lang w:val="it-IT"/>
+        </w:rPr>
+        <w:t xml:space="preserve"> </w:t>
+      </w:r>
+      <w:r>
+        <w:rPr>
+          <w:lang w:val="it-IT"/>
+        </w:rPr>
+        <w:t xml:space="preserve">significa che la parola andrà dal lato </w:t>
+      </w:r>
+      <w:r>
+        <w:rPr>
+          <w:lang w:val="it-IT"/>
+        </w:rPr>
+        <w:t>destro</w:t>
+      </w:r>
+      <w:r>
+        <w:rPr>
+          <w:lang w:val="it-IT"/>
+        </w:rPr>
+        <w:t xml:space="preserve"> a quello </w:t>
+      </w:r>
+      <w:r>
+        <w:rPr>
+          <w:lang w:val="it-IT"/>
+        </w:rPr>
+        <w:t>sinistro</w:t>
+      </w:r>
+      <w:r>
+        <w:rPr>
+          <w:lang w:val="it-IT"/>
+        </w:rPr>
+        <w:t xml:space="preserve">, mentre se ritornerà </w:t>
+      </w:r>
+      <w:r>
+        <w:rPr>
+          <w:b/>
+          <w:lang w:val="it-IT"/>
+        </w:rPr>
+        <w:t>“a</w:t>
+      </w:r>
+      <w:r>
+        <w:rPr>
+          <w:b/>
+          <w:lang w:val="it-IT"/>
+        </w:rPr>
+        <w:t xml:space="preserve">” </w:t>
+      </w:r>
+      <w:r>
+        <w:rPr>
+          <w:lang w:val="it-IT"/>
+        </w:rPr>
+        <w:t>significa che la parola andrà da</w:t>
+      </w:r>
+      <w:r>
+        <w:rPr>
+          <w:lang w:val="it-IT"/>
+        </w:rPr>
+        <w:t xml:space="preserve"> destra </w:t>
+      </w:r>
+      <w:r>
+        <w:rPr>
+          <w:lang w:val="it-IT"/>
+        </w:rPr>
+        <w:t xml:space="preserve">verso </w:t>
+      </w:r>
+      <w:r>
+        <w:rPr>
+          <w:lang w:val="it-IT"/>
+        </w:rPr>
+        <w:t>sinistra</w:t>
+      </w:r>
+      <w:r>
+        <w:rPr>
+          <w:lang w:val="it-IT"/>
+        </w:rPr>
+        <w:t xml:space="preserve">, </w:t>
+      </w:r>
+      <w:r>
+        <w:rPr>
+          <w:lang w:val="it-IT"/>
+        </w:rPr>
+        <w:t xml:space="preserve">mentre se ritornerà </w:t>
+      </w:r>
+      <w:r>
+        <w:rPr>
+          <w:b/>
+          <w:lang w:val="it-IT"/>
+        </w:rPr>
+        <w:t>“</w:t>
+      </w:r>
+      <w:r>
+        <w:rPr>
+          <w:b/>
+          <w:lang w:val="it-IT"/>
+        </w:rPr>
+        <w:t>r</w:t>
+      </w:r>
+      <w:r>
+        <w:rPr>
+          <w:b/>
+          <w:lang w:val="it-IT"/>
+        </w:rPr>
+        <w:t xml:space="preserve">” </w:t>
+      </w:r>
+      <w:r>
+        <w:rPr>
+          <w:lang w:val="it-IT"/>
+        </w:rPr>
+        <w:t>significa che la parola andrà dal</w:t>
+      </w:r>
+      <w:r>
+        <w:rPr>
+          <w:lang w:val="it-IT"/>
+        </w:rPr>
+        <w:t xml:space="preserve">l’alto </w:t>
+      </w:r>
+      <w:r>
+        <w:rPr>
+          <w:lang w:val="it-IT"/>
+        </w:rPr>
+        <w:t xml:space="preserve">verso </w:t>
+      </w:r>
+      <w:r>
+        <w:rPr>
+          <w:lang w:val="it-IT"/>
+        </w:rPr>
+        <w:t xml:space="preserve">il basso, </w:t>
+      </w:r>
+      <w:r>
+        <w:rPr>
+          <w:lang w:val="it-IT"/>
+        </w:rPr>
+        <w:t xml:space="preserve">mentre se ritornerà </w:t>
+      </w:r>
+      <w:r>
+        <w:rPr>
+          <w:b/>
+          <w:lang w:val="it-IT"/>
+        </w:rPr>
+        <w:t>“</w:t>
+      </w:r>
+      <w:r>
+        <w:rPr>
+          <w:b/>
+          <w:lang w:val="it-IT"/>
+        </w:rPr>
+        <w:t>l</w:t>
+      </w:r>
+      <w:r>
+        <w:rPr>
+          <w:b/>
+          <w:lang w:val="it-IT"/>
+        </w:rPr>
+        <w:t>”</w:t>
+      </w:r>
+      <w:r>
+        <w:rPr>
+          <w:b/>
+          <w:lang w:val="it-IT"/>
+        </w:rPr>
+        <w:t xml:space="preserve"> </w:t>
+      </w:r>
+      <w:r>
+        <w:rPr>
+          <w:lang w:val="it-IT"/>
+        </w:rPr>
+        <w:t xml:space="preserve">significa che la parola andrà da </w:t>
+      </w:r>
+      <w:r>
+        <w:rPr>
+          <w:lang w:val="it-IT"/>
+        </w:rPr>
+        <w:t>sotto</w:t>
+      </w:r>
+      <w:r>
+        <w:rPr>
+          <w:lang w:val="it-IT"/>
+        </w:rPr>
+        <w:t xml:space="preserve"> verso </w:t>
+      </w:r>
+      <w:r>
+        <w:rPr>
+          <w:lang w:val="it-IT"/>
+        </w:rPr>
+        <w:t>sopra</w:t>
+      </w:r>
+      <w:r>
+        <w:rPr>
+          <w:lang w:val="it-IT"/>
+        </w:rPr>
+        <w:t xml:space="preserve">, </w:t>
+      </w:r>
+      <w:r>
+        <w:rPr>
+          <w:lang w:val="it-IT"/>
+        </w:rPr>
+        <w:t xml:space="preserve">mentre se ritornerà </w:t>
+      </w:r>
+      <w:r>
+        <w:rPr>
+          <w:b/>
+          <w:lang w:val="it-IT"/>
+        </w:rPr>
+        <w:t>“</w:t>
       </w:r>
       <w:proofErr w:type="spellStart"/>
       <w:r>
-        <w:t>txt</w:t>
+        <w:rPr>
+          <w:b/>
+          <w:lang w:val="it-IT"/>
+        </w:rPr>
+        <w:t>sr</w:t>
       </w:r>
       <w:proofErr w:type="spellEnd"/>
       <w:r>
-        <w:t xml:space="preserve">”, all’interno del file si dovranno avere </w:t>
-      </w:r>
-      <w:r>
-        <w:t>delle parole da inserire all’interno della matrice del gioco, maggiori informazioni sono nel capitolo dedicato al file con parole.</w:t>
-      </w:r>
-    </w:p>
-    <w:p/>
-    <w:p>
-      <w:r>
-        <w:t>4.2</w:t>
-      </w:r>
-      <w:r>
-        <w:tab/>
+        <w:rPr>
+          <w:b/>
+          <w:lang w:val="it-IT"/>
+        </w:rPr>
+        <w:t xml:space="preserve">” </w:t>
+      </w:r>
+      <w:r>
+        <w:rPr>
+          <w:lang w:val="it-IT"/>
+        </w:rPr>
+        <w:t xml:space="preserve">significa che la parola andrà dal </w:t>
+      </w:r>
+      <w:r>
+        <w:rPr>
+          <w:lang w:val="it-IT"/>
+        </w:rPr>
+        <w:t>alto sinistra</w:t>
+      </w:r>
+      <w:r>
+        <w:rPr>
+          <w:lang w:val="it-IT"/>
+        </w:rPr>
+        <w:t xml:space="preserve"> verso </w:t>
+      </w:r>
+      <w:r>
+        <w:rPr>
+          <w:lang w:val="it-IT"/>
+        </w:rPr>
+        <w:t xml:space="preserve">il basso destra in obliquo, </w:t>
+      </w:r>
+      <w:r>
+        <w:rPr>
+          <w:lang w:val="it-IT"/>
+        </w:rPr>
+        <w:t xml:space="preserve">mentre se ritornerà </w:t>
+      </w:r>
+      <w:r>
+        <w:rPr>
+          <w:b/>
+          <w:lang w:val="it-IT"/>
+        </w:rPr>
+        <w:t>“</w:t>
+      </w:r>
+      <w:proofErr w:type="spellStart"/>
+      <w:r>
+        <w:rPr>
+          <w:b/>
+          <w:lang w:val="it-IT"/>
+        </w:rPr>
+        <w:t>ar</w:t>
+      </w:r>
+      <w:proofErr w:type="spellEnd"/>
+      <w:r>
+        <w:rPr>
+          <w:b/>
+          <w:lang w:val="it-IT"/>
+        </w:rPr>
+        <w:t xml:space="preserve">” </w:t>
+      </w:r>
+      <w:r>
+        <w:rPr>
+          <w:lang w:val="it-IT"/>
+        </w:rPr>
+        <w:t xml:space="preserve">significa che la parola andrà dal </w:t>
+      </w:r>
+      <w:r>
+        <w:rPr>
+          <w:lang w:val="it-IT"/>
+        </w:rPr>
+        <w:t xml:space="preserve">basso </w:t>
+      </w:r>
+      <w:r>
+        <w:rPr>
+          <w:lang w:val="it-IT"/>
+        </w:rPr>
+        <w:t xml:space="preserve">sinistra verso </w:t>
+      </w:r>
+      <w:r>
+        <w:rPr>
+          <w:lang w:val="it-IT"/>
+        </w:rPr>
+        <w:t xml:space="preserve">l’alto </w:t>
+      </w:r>
+      <w:r>
+        <w:rPr>
+          <w:lang w:val="it-IT"/>
+        </w:rPr>
+        <w:t>destra in obliquo</w:t>
+      </w:r>
+      <w:r>
+        <w:rPr>
+          <w:lang w:val="it-IT"/>
+        </w:rPr>
+        <w:t xml:space="preserve">, </w:t>
+      </w:r>
+      <w:r>
+        <w:rPr>
+          <w:lang w:val="it-IT"/>
+        </w:rPr>
+        <w:t xml:space="preserve">mentre se ritornerà </w:t>
+      </w:r>
+      <w:r>
+        <w:rPr>
+          <w:b/>
+          <w:lang w:val="it-IT"/>
+        </w:rPr>
+        <w:t>“</w:t>
+      </w:r>
+      <w:proofErr w:type="spellStart"/>
+      <w:r>
+        <w:rPr>
+          <w:b/>
+          <w:lang w:val="it-IT"/>
+        </w:rPr>
+        <w:t>s</w:t>
+      </w:r>
+      <w:r>
+        <w:rPr>
+          <w:b/>
+          <w:lang w:val="it-IT"/>
+        </w:rPr>
+        <w:t>l</w:t>
+      </w:r>
+      <w:proofErr w:type="spellEnd"/>
+      <w:r>
+        <w:rPr>
+          <w:b/>
+          <w:lang w:val="it-IT"/>
+        </w:rPr>
+        <w:t xml:space="preserve">” </w:t>
+      </w:r>
+      <w:r>
+        <w:rPr>
+          <w:lang w:val="it-IT"/>
+        </w:rPr>
+        <w:t xml:space="preserve">significa che la parola andrà dal </w:t>
+      </w:r>
+      <w:r>
+        <w:rPr>
+          <w:lang w:val="it-IT"/>
+        </w:rPr>
+        <w:t>basso</w:t>
+      </w:r>
+      <w:r>
+        <w:rPr>
+          <w:lang w:val="it-IT"/>
+        </w:rPr>
+        <w:t xml:space="preserve"> </w:t>
+      </w:r>
+      <w:r>
+        <w:rPr>
+          <w:lang w:val="it-IT"/>
+        </w:rPr>
+        <w:t>destra</w:t>
+      </w:r>
+      <w:r>
+        <w:rPr>
+          <w:lang w:val="it-IT"/>
+        </w:rPr>
+        <w:t xml:space="preserve"> verso l</w:t>
+      </w:r>
+      <w:r>
+        <w:rPr>
+          <w:lang w:val="it-IT"/>
+        </w:rPr>
+        <w:t>’alto</w:t>
+      </w:r>
+      <w:r>
+        <w:rPr>
+          <w:lang w:val="it-IT"/>
+        </w:rPr>
+        <w:t xml:space="preserve"> </w:t>
+      </w:r>
+      <w:r>
+        <w:rPr>
+          <w:lang w:val="it-IT"/>
+        </w:rPr>
+        <w:t>sinistra</w:t>
+      </w:r>
+      <w:r>
+        <w:rPr>
+          <w:lang w:val="it-IT"/>
+        </w:rPr>
+        <w:t xml:space="preserve"> in obliquo</w:t>
+      </w:r>
+      <w:r>
+        <w:rPr>
+          <w:lang w:val="it-IT"/>
+        </w:rPr>
+        <w:t xml:space="preserve">, </w:t>
+      </w:r>
+      <w:r>
+        <w:rPr>
+          <w:lang w:val="it-IT"/>
+        </w:rPr>
+        <w:t xml:space="preserve">mentre se ritornerà </w:t>
+      </w:r>
+      <w:r>
+        <w:rPr>
+          <w:b/>
+          <w:lang w:val="it-IT"/>
+        </w:rPr>
+        <w:t>“</w:t>
+      </w:r>
+      <w:r>
+        <w:rPr>
+          <w:b/>
+          <w:lang w:val="it-IT"/>
+        </w:rPr>
+        <w:t>a</w:t>
+      </w:r>
+      <w:r>
+        <w:rPr>
+          <w:b/>
+          <w:lang w:val="it-IT"/>
+        </w:rPr>
+        <w:t xml:space="preserve">l” </w:t>
+      </w:r>
+      <w:r>
+        <w:rPr>
+          <w:lang w:val="it-IT"/>
+        </w:rPr>
+        <w:t xml:space="preserve">significa che la parola andrà dal </w:t>
+      </w:r>
+      <w:r>
+        <w:rPr>
+          <w:lang w:val="it-IT"/>
+        </w:rPr>
+        <w:t>alto</w:t>
+      </w:r>
+      <w:r>
+        <w:rPr>
+          <w:lang w:val="it-IT"/>
+        </w:rPr>
+        <w:t xml:space="preserve"> destra verso </w:t>
+      </w:r>
+      <w:r>
+        <w:rPr>
+          <w:lang w:val="it-IT"/>
+        </w:rPr>
+        <w:t>basso</w:t>
+      </w:r>
+      <w:r>
+        <w:rPr>
+          <w:lang w:val="it-IT"/>
+        </w:rPr>
+        <w:t xml:space="preserve"> sinistra in obliquo</w:t>
+      </w:r>
+      <w:r>
+        <w:rPr>
+          <w:lang w:val="it-IT"/>
+        </w:rPr>
+        <w:t>.</w:t>
+      </w:r>
+    </w:p>
+    <w:p>
+      <w:pPr>
+        <w:rPr>
+          <w:lang w:val="it-IT"/>
+        </w:rPr>
+      </w:pPr>
+      <w:r>
+        <w:rPr>
+          <w:lang w:val="it-IT"/>
+        </w:rPr>
+        <w:br w:type="page"/>
+      </w:r>
+    </w:p>
+    <w:p>
+      <w:pPr>
+        <w:pStyle w:val="Titolo4"/>
+        <w:rPr>
+          <w:lang w:val="it-IT"/>
+        </w:rPr>
+      </w:pPr>
+      <w:r>
+        <w:rPr>
+          <w:lang w:val="it-IT"/>
+        </w:rPr>
+        <w:lastRenderedPageBreak/>
+        <w:t>Funzione getPositionParola</w:t>
+      </w:r>
+    </w:p>
+    <w:p>
+      <w:pPr>
+        <w:keepNext/>
+        <w:jc w:val="center"/>
+      </w:pPr>
+      <w:r>
+        <w:rPr>
+          <w:lang w:val="it-IT"/>
+        </w:rPr>
+        <w:drawing>
+          <wp:inline distT="0" distB="0" distL="0" distR="0" wp14:anchorId="070EBC42" wp14:editId="5154349D">
+            <wp:extent cx="5431413" cy="3382868"/>
+            <wp:effectExtent l="0" t="0" r="0" b="8255"/>
+            <wp:docPr id="15" name="Immagine 15"/>
+            <wp:cNvGraphicFramePr>
+              <a:graphicFrameLocks xmlns:a="http://schemas.openxmlformats.org/drawingml/2006/main" noChangeAspect="1"/>
+            </wp:cNvGraphicFramePr>
+            <a:graphic xmlns:a="http://schemas.openxmlformats.org/drawingml/2006/main">
+              <a:graphicData uri="http://schemas.openxmlformats.org/drawingml/2006/picture">
+                <pic:pic xmlns:pic="http://schemas.openxmlformats.org/drawingml/2006/picture">
+                  <pic:nvPicPr>
+                    <pic:cNvPr id="1" name=""/>
+                    <pic:cNvPicPr/>
+                  </pic:nvPicPr>
+                  <pic:blipFill>
+                    <a:blip r:embed="rId14">
+                      <a:extLst>
+                        <a:ext uri="{28A0092B-C50C-407E-A947-70E740481C1C}">
+                          <a14:useLocalDpi xmlns:a14="http://schemas.microsoft.com/office/drawing/2010/main" val="0"/>
+                        </a:ext>
+                      </a:extLst>
+                    </a:blip>
+                    <a:stretch>
+                      <a:fillRect/>
+                    </a:stretch>
+                  </pic:blipFill>
+                  <pic:spPr>
+                    <a:xfrm>
+                      <a:off x="0" y="0"/>
+                      <a:ext cx="5431413" cy="3382868"/>
+                    </a:xfrm>
+                    <a:prstGeom prst="rect">
+                      <a:avLst/>
+                    </a:prstGeom>
+                  </pic:spPr>
+                </pic:pic>
+              </a:graphicData>
+            </a:graphic>
+          </wp:inline>
+        </w:drawing>
+      </w:r>
+    </w:p>
+    <w:p>
+      <w:pPr>
+        <w:pStyle w:val="Didascalia"/>
+        <w:jc w:val="center"/>
+      </w:pPr>
+      <w:r>
+        <w:t xml:space="preserve">Figura </w:t>
+      </w:r>
+      <w:r>
+        <w:fldChar w:fldCharType="begin"/>
+      </w:r>
+      <w:r>
+        <w:instrText xml:space="preserve"> SEQ Figura \* ARABIC </w:instrText>
+      </w:r>
+      <w:r>
+        <w:fldChar w:fldCharType="separate"/>
+      </w:r>
+      <w:r>
+        <w:rPr>
+          <w:noProof/>
+        </w:rPr>
+        <w:t>6</w:t>
+      </w:r>
+      <w:r>
+        <w:fldChar w:fldCharType="end"/>
+      </w:r>
+      <w:r>
+        <w:t xml:space="preserve"> - Funzione getPositionParola</w:t>
+      </w:r>
+    </w:p>
+    <w:p>
+      <w:pPr>
+        <w:rPr>
+          <w:lang w:val="it-IT"/>
+        </w:rPr>
+      </w:pPr>
+      <w:r>
+        <w:rPr>
+          <w:lang w:val="it-IT"/>
+        </w:rPr>
+        <w:t>La funzione getPositionParola serve a dare una coordinata (</w:t>
+      </w:r>
+      <w:proofErr w:type="spellStart"/>
+      <w:proofErr w:type="gramStart"/>
+      <w:r>
+        <w:rPr>
+          <w:lang w:val="it-IT"/>
+        </w:rPr>
+        <w:t>x;y</w:t>
+      </w:r>
+      <w:proofErr w:type="spellEnd"/>
+      <w:proofErr w:type="gramEnd"/>
+      <w:r>
+        <w:rPr>
+          <w:lang w:val="it-IT"/>
+        </w:rPr>
+        <w:t xml:space="preserve">) dove inizia la parola da inserire. Per ogni direzione </w:t>
+      </w:r>
+      <w:r>
+        <w:rPr>
+          <w:lang w:val="it-IT"/>
+        </w:rPr>
+        <w:t>la funzione gestisce la generazione dei due punti</w:t>
+      </w:r>
+      <w:r>
+        <w:rPr>
+          <w:lang w:val="it-IT"/>
+        </w:rPr>
+        <w:t xml:space="preserve"> grazie alla lunghezza della parola che dovrà essere passata come parametro</w:t>
       </w:r>
       <w:bookmarkStart w:id="27" w:name="_GoBack"/>
       <w:bookmarkEnd w:id="27"/>
-    </w:p>
-    <w:p/>
+      <w:r>
+        <w:rPr>
+          <w:lang w:val="it-IT"/>
+        </w:rPr>
+        <w:t xml:space="preserve">. Se la direzione è dall’altro verso il basso la coordinata y </w:t>
+      </w:r>
+      <w:r>
+        <w:rPr>
+          <w:lang w:val="it-IT"/>
+        </w:rPr>
+        <w:t>sarà limitata alle posizioni superiori mentre la x è liberà stessa cosa contraria se la direzione è dal basso verso l’alto. Il contrario sarà con la direzione da destra verso sinistra infatti la y rimarrà casuale mentre la x sarà limitata a dipendenza della direzione. Discorsi simili per le altre 4 posizioni</w:t>
+      </w:r>
+      <w:r>
+        <w:rPr>
+          <w:lang w:val="it-IT"/>
+        </w:rPr>
+        <w:t>, semplicemente nessuna coordinata sarà libera ma tutte limitate</w:t>
+      </w:r>
+      <w:r>
+        <w:rPr>
+          <w:lang w:val="it-IT"/>
+        </w:rPr>
+        <w:t>.</w:t>
+      </w:r>
+    </w:p>
+    <w:p>
+      <w:pPr>
+        <w:pStyle w:val="Titolo4"/>
+        <w:rPr>
+          <w:lang w:val="it-IT"/>
+        </w:rPr>
+      </w:pPr>
+      <w:r>
+        <w:rPr>
+          <w:lang w:val="it-IT"/>
+        </w:rPr>
+        <w:t xml:space="preserve">Funzione </w:t>
+      </w:r>
+      <w:r>
+        <w:rPr>
+          <w:lang w:val="it-IT"/>
+        </w:rPr>
+        <w:t>controllaParolaInGrid</w:t>
+      </w:r>
+    </w:p>
+    <w:p>
+      <w:pPr>
+        <w:rPr>
+          <w:lang w:val="it-IT"/>
+        </w:rPr>
+      </w:pPr>
+    </w:p>
+    <w:p>
+      <w:pPr>
+        <w:pStyle w:val="Titolo4"/>
+        <w:rPr>
+          <w:lang w:val="it-IT"/>
+        </w:rPr>
+      </w:pPr>
+      <w:r>
+        <w:rPr>
+          <w:lang w:val="it-IT"/>
+        </w:rPr>
+        <w:lastRenderedPageBreak/>
+        <w:t>Funzione</w:t>
+      </w:r>
+      <w:r>
+        <w:rPr>
+          <w:lang w:val="it-IT"/>
+        </w:rPr>
+        <w:t xml:space="preserve"> InData</w:t>
+      </w:r>
+    </w:p>
+    <w:p>
+      <w:pPr>
+        <w:keepNext/>
+        <w:jc w:val="center"/>
+      </w:pPr>
+      <w:r>
+        <w:drawing>
+          <wp:inline distT="0" distB="0" distL="0" distR="0" wp14:anchorId="2E95919F" wp14:editId="32FED114">
+            <wp:extent cx="4456430" cy="3076222"/>
+            <wp:effectExtent l="0" t="0" r="1270" b="0"/>
+            <wp:docPr id="12" name="Immagine 12"/>
+            <wp:cNvGraphicFramePr>
+              <a:graphicFrameLocks xmlns:a="http://schemas.openxmlformats.org/drawingml/2006/main" noChangeAspect="1"/>
+            </wp:cNvGraphicFramePr>
+            <a:graphic xmlns:a="http://schemas.openxmlformats.org/drawingml/2006/main">
+              <a:graphicData uri="http://schemas.openxmlformats.org/drawingml/2006/picture">
+                <pic:pic xmlns:pic="http://schemas.openxmlformats.org/drawingml/2006/picture">
+                  <pic:nvPicPr>
+                    <pic:cNvPr id="1" name=""/>
+                    <pic:cNvPicPr/>
+                  </pic:nvPicPr>
+                  <pic:blipFill>
+                    <a:blip r:embed="rId15"/>
+                    <a:stretch>
+                      <a:fillRect/>
+                    </a:stretch>
+                  </pic:blipFill>
+                  <pic:spPr>
+                    <a:xfrm>
+                      <a:off x="0" y="0"/>
+                      <a:ext cx="4477632" cy="3090857"/>
+                    </a:xfrm>
+                    <a:prstGeom prst="rect">
+                      <a:avLst/>
+                    </a:prstGeom>
+                  </pic:spPr>
+                </pic:pic>
+              </a:graphicData>
+            </a:graphic>
+          </wp:inline>
+        </w:drawing>
+      </w:r>
+    </w:p>
+    <w:p>
+      <w:pPr>
+        <w:pStyle w:val="Didascalia"/>
+        <w:jc w:val="center"/>
+      </w:pPr>
+      <w:r>
+        <w:t xml:space="preserve">Figura </w:t>
+      </w:r>
+      <w:r>
+        <w:fldChar w:fldCharType="begin"/>
+      </w:r>
+      <w:r>
+        <w:instrText xml:space="preserve"> SEQ Figura \* ARABIC </w:instrText>
+      </w:r>
+      <w:r>
+        <w:fldChar w:fldCharType="separate"/>
+      </w:r>
+      <w:r>
+        <w:rPr>
+          <w:noProof/>
+        </w:rPr>
+        <w:t>7</w:t>
+      </w:r>
+      <w:r>
+        <w:fldChar w:fldCharType="end"/>
+      </w:r>
+      <w:r>
+        <w:t xml:space="preserve"> - </w:t>
+      </w:r>
+      <w:r>
+        <w:t>Funzione</w:t>
+      </w:r>
+      <w:r>
+        <w:t xml:space="preserve"> InData - Modalità Normale</w:t>
+      </w:r>
+    </w:p>
+    <w:p>
+      <w:pPr>
+        <w:rPr>
+          <w:lang w:val="it-IT"/>
+        </w:rPr>
+      </w:pPr>
+      <w:r>
+        <w:rPr>
+          <w:lang w:val="it-IT"/>
+        </w:rPr>
+        <w:t>La</w:t>
+      </w:r>
+      <w:r>
+        <w:rPr>
+          <w:lang w:val="it-IT"/>
+        </w:rPr>
+        <w:t xml:space="preserve"> </w:t>
+      </w:r>
+      <w:r>
+        <w:rPr>
+          <w:lang w:val="it-IT"/>
+        </w:rPr>
+        <w:t>Funzione</w:t>
+      </w:r>
+      <w:r>
+        <w:rPr>
+          <w:lang w:val="it-IT"/>
+        </w:rPr>
+        <w:t xml:space="preserve"> InData serve principalmente</w:t>
+      </w:r>
+      <w:r>
+        <w:rPr>
+          <w:lang w:val="it-IT"/>
+        </w:rPr>
+        <w:t xml:space="preserve"> a verificare che le parole </w:t>
+      </w:r>
+      <w:r>
+        <w:rPr>
+          <w:lang w:val="it-IT"/>
+        </w:rPr>
+        <w:t>sono state inserite tutte in base alla modalità inserita dall’utente e dopo che è stato verificato vengono invocati metodi per la buona riuscita del programma. Inizialmente carica il dizionario in un array, inoltre</w:t>
+      </w:r>
+      <w:r>
+        <w:rPr>
+          <w:lang w:val="it-IT"/>
+        </w:rPr>
+        <w:t xml:space="preserve"> </w:t>
+      </w:r>
+      <w:r>
+        <w:rPr>
+          <w:lang w:val="it-IT"/>
+        </w:rPr>
+        <w:t xml:space="preserve">effettua la </w:t>
+      </w:r>
+      <w:r>
+        <w:rPr>
+          <w:lang w:val="it-IT"/>
+        </w:rPr>
+        <w:t>verifica che la parola possa essere effettivamente inserita all’interno dell’array senza essere troppo grande e alla verifica che la parola non sia effettivamente già stata inserita all’interno della matrice</w:t>
+      </w:r>
+      <w:r>
+        <w:rPr>
+          <w:lang w:val="it-IT"/>
+        </w:rPr>
+        <w:t xml:space="preserve"> se rispetta queste due condizioni procede verso controlli specifici e se vengono rispettati s</w:t>
+      </w:r>
+      <w:r>
+        <w:rPr>
+          <w:lang w:val="it-IT"/>
+        </w:rPr>
+        <w:t>i</w:t>
+      </w:r>
+      <w:r>
+        <w:rPr>
+          <w:lang w:val="it-IT"/>
+        </w:rPr>
+        <w:t xml:space="preserve"> inserirà </w:t>
+      </w:r>
+      <w:r>
+        <w:rPr>
+          <w:lang w:val="it-IT"/>
+        </w:rPr>
+        <w:t>all’interno del array che controlla che non ci siano parole ripetute</w:t>
+      </w:r>
+      <w:r>
+        <w:rPr>
+          <w:lang w:val="it-IT"/>
+        </w:rPr>
+        <w:t xml:space="preserve"> </w:t>
+      </w:r>
+      <w:r>
+        <w:rPr>
+          <w:lang w:val="it-IT"/>
+        </w:rPr>
+        <w:t>il numero della parola così non potrà essere ripetuta</w:t>
+      </w:r>
+      <w:r>
+        <w:rPr>
+          <w:lang w:val="it-IT"/>
+        </w:rPr>
+        <w:t>.</w:t>
+      </w:r>
+      <w:r>
+        <w:rPr>
+          <w:lang w:val="it-IT"/>
+        </w:rPr>
+        <w:t xml:space="preserve"> All’interno dell’immagine vediamo la modalità normale, quella con la parola nascosta, infatti vediamo che non c’è un limite di parole all’interno del ciclo ma controlla se la parola magica può essere inserita nel caso che può essere inserita invocherà altri metodi per le varie stampe.</w:t>
+      </w:r>
+    </w:p>
+    <w:p>
+      <w:pPr>
+        <w:rPr>
+          <w:lang w:val="it-IT"/>
+        </w:rPr>
+      </w:pPr>
+    </w:p>
+    <w:p>
+      <w:pPr>
+        <w:keepNext/>
+        <w:jc w:val="center"/>
+      </w:pPr>
+      <w:r>
+        <w:rPr>
+          <w:lang w:val="it-IT"/>
+        </w:rPr>
+        <w:drawing>
+          <wp:inline distT="0" distB="0" distL="0" distR="0" wp14:anchorId="5F81F1D0" wp14:editId="3AEFCBF5">
+            <wp:extent cx="4667250" cy="2532170"/>
+            <wp:effectExtent l="0" t="0" r="0" b="1905"/>
+            <wp:docPr id="11" name="Immagine 11"/>
+            <wp:cNvGraphicFramePr>
+              <a:graphicFrameLocks xmlns:a="http://schemas.openxmlformats.org/drawingml/2006/main" noChangeAspect="1"/>
+            </wp:cNvGraphicFramePr>
+            <a:graphic xmlns:a="http://schemas.openxmlformats.org/drawingml/2006/main">
+              <a:graphicData uri="http://schemas.openxmlformats.org/drawingml/2006/picture">
+                <pic:pic xmlns:pic="http://schemas.openxmlformats.org/drawingml/2006/picture">
+                  <pic:nvPicPr>
+                    <pic:cNvPr id="1" name=""/>
+                    <pic:cNvPicPr/>
+                  </pic:nvPicPr>
+                  <pic:blipFill>
+                    <a:blip r:embed="rId16"/>
+                    <a:stretch>
+                      <a:fillRect/>
+                    </a:stretch>
+                  </pic:blipFill>
+                  <pic:spPr>
+                    <a:xfrm>
+                      <a:off x="0" y="0"/>
+                      <a:ext cx="4702558" cy="2551326"/>
+                    </a:xfrm>
+                    <a:prstGeom prst="rect">
+                      <a:avLst/>
+                    </a:prstGeom>
+                  </pic:spPr>
+                </pic:pic>
+              </a:graphicData>
+            </a:graphic>
+          </wp:inline>
+        </w:drawing>
+      </w:r>
+    </w:p>
+    <w:p>
+      <w:pPr>
+        <w:pStyle w:val="Didascalia"/>
+        <w:jc w:val="center"/>
+      </w:pPr>
+      <w:r>
+        <w:t xml:space="preserve">Figura </w:t>
+      </w:r>
+      <w:r>
+        <w:fldChar w:fldCharType="begin"/>
+      </w:r>
+      <w:r>
+        <w:instrText xml:space="preserve"> SEQ Figura \* ARABIC </w:instrText>
+      </w:r>
+      <w:r>
+        <w:fldChar w:fldCharType="separate"/>
+      </w:r>
+      <w:r>
+        <w:rPr>
+          <w:noProof/>
+        </w:rPr>
+        <w:t>8</w:t>
+      </w:r>
+      <w:r>
+        <w:fldChar w:fldCharType="end"/>
+      </w:r>
+      <w:r>
+        <w:t xml:space="preserve"> - </w:t>
+      </w:r>
+      <w:r>
+        <w:t>Funzione</w:t>
+      </w:r>
+      <w:r>
+        <w:t xml:space="preserve"> InData - Modalità Bambini</w:t>
+      </w:r>
+    </w:p>
+    <w:p>
+      <w:r>
+        <w:t>Mentre nell’immagine sovrastante si vede la modalità bambini, con lettere casuali al posto delle lettere dalla parola nascosta, infatti vediamo che nel ciclo viene richiesto il numero di parole da inserire e dopo che sarà stato effettuato questo procederà con riempire gli spazi.</w:t>
+      </w:r>
+    </w:p>
+    <w:p>
+      <w:pPr>
+        <w:rPr>
+          <w:lang w:val="it-IT"/>
+        </w:rPr>
+      </w:pPr>
+    </w:p>
     <w:p>
       <w:pPr>
         <w:pStyle w:val="Titolo1"/>
@@ -7918,7 +9837,6 @@
                 <w:sz w:val="18"/>
                 <w:szCs w:val="18"/>
               </w:rPr>
-              <w:lastRenderedPageBreak/>
               <w:t>PIN (OTA_VIEW_PIN_PUK_KEY) and ADM (OTA_VIEW_ADM_KEY) user right not set.</w:t>
             </w:r>
           </w:p>
@@ -7949,7 +9867,6 @@
                 <w:sz w:val="18"/>
                 <w:szCs w:val="18"/>
               </w:rPr>
-              <w:lastRenderedPageBreak/>
               <w:t>Procedura</w:t>
             </w:r>
             <w:proofErr w:type="spellEnd"/>
@@ -9519,10 +11436,10 @@
       </w:pPr>
     </w:p>
     <w:sectPr>
-      <w:headerReference w:type="default" r:id="rId11"/>
-      <w:footerReference w:type="default" r:id="rId12"/>
-      <w:headerReference w:type="first" r:id="rId13"/>
-      <w:footerReference w:type="first" r:id="rId14"/>
+      <w:headerReference w:type="default" r:id="rId17"/>
+      <w:footerReference w:type="default" r:id="rId18"/>
+      <w:headerReference w:type="first" r:id="rId19"/>
+      <w:footerReference w:type="first" r:id="rId20"/>
       <w:pgSz w:w="11906" w:h="16838"/>
       <w:pgMar w:top="1985" w:right="1134" w:bottom="1418" w:left="1134" w:header="567" w:footer="567" w:gutter="0"/>
       <w:pgNumType w:start="1"/>
@@ -9602,7 +11519,7 @@
       <w:rPr>
         <w:noProof/>
       </w:rPr>
-      <w:t>10.11.2023</w:t>
+      <w:t>24.11.2023</w:t>
     </w:r>
     <w:r>
       <w:fldChar w:fldCharType="end"/>
@@ -14656,7 +16573,7 @@
 </file>
 
 <file path=customXml/itemProps1.xml><?xml version="1.0" encoding="utf-8"?>
-<ds:datastoreItem xmlns:ds="http://schemas.openxmlformats.org/officeDocument/2006/customXml" ds:itemID="{19B60FEB-66C9-4711-A970-2C4E2127594F}">
+<ds:datastoreItem xmlns:ds="http://schemas.openxmlformats.org/officeDocument/2006/customXml" ds:itemID="{ADCE7AE3-7A60-4564-AA9E-79275F385601}">
   <ds:schemaRefs>
     <ds:schemaRef ds:uri="http://schemas.openxmlformats.org/officeDocument/2006/bibliography"/>
   </ds:schemaRefs>

</xml_diff>